<commit_message>
update berkas dan revisi laporan 1
</commit_message>
<xml_diff>
--- a/Berkas Daftar Sidang/Draft Artikel Jeliku/1608561029_I Made Wardana_Draft Artikel JELIKU Tugas Akhir.docx
+++ b/Berkas Daftar Sidang/Draft Artikel Jeliku/1608561029_I Made Wardana_Draft Artikel JELIKU Tugas Akhir.docx
@@ -1572,7 +1572,7 @@
           <v:shape id="_x0000_i1026" type="#_x0000_t75" style="width:115.45pt;height:28.55pt" o:ole="">
             <v:imagedata r:id="rId9" o:title=""/>
           </v:shape>
-          <o:OLEObject Type="Embed" ProgID="Equation.3" ShapeID="_x0000_i1026" DrawAspect="Content" ObjectID="_1652382652" r:id="rId10"/>
+          <o:OLEObject Type="Embed" ProgID="Equation.3" ShapeID="_x0000_i1026" DrawAspect="Content" ObjectID="_1652452693" r:id="rId10"/>
         </w:object>
       </w:r>
       <w:r>
@@ -1681,7 +1681,7 @@
           <v:shape id="_x0000_i1027" type="#_x0000_t75" style="width:223.15pt;height:28.55pt" o:ole="">
             <v:imagedata r:id="rId11" o:title=""/>
           </v:shape>
-          <o:OLEObject Type="Embed" ProgID="Equation.3" ShapeID="_x0000_i1027" DrawAspect="Content" ObjectID="_1652382653" r:id="rId12"/>
+          <o:OLEObject Type="Embed" ProgID="Equation.3" ShapeID="_x0000_i1027" DrawAspect="Content" ObjectID="_1652452694" r:id="rId12"/>
         </w:object>
       </w:r>
       <w:r>
@@ -1782,7 +1782,7 @@
           <w:szCs w:val="20"/>
           <w:lang w:val="en-US"/>
         </w:rPr>
-        <w:t>Result and Discussion</w:t>
+        <w:t>Hasil dan Pembahasan</w:t>
       </w:r>
     </w:p>
     <w:p>
@@ -1917,8 +1917,9 @@
           <w:numId w:val="2"/>
         </w:numPr>
         <w:spacing w:after="0" w:line="240" w:lineRule="auto"/>
-        <w:ind w:left="641" w:hanging="357"/>
+        <w:ind w:left="567"/>
         <w:contextualSpacing/>
+        <w:jc w:val="both"/>
         <w:rPr>
           <w:rFonts w:ascii="Arial" w:eastAsia="MS Mincho" w:hAnsi="Arial" w:cs="Arial"/>
           <w:bCs/>
@@ -1935,7 +1936,157 @@
           <w:szCs w:val="20"/>
           <w:lang w:val="en-GB" w:eastAsia="ja-JP"/>
         </w:rPr>
-        <w:t>Use lowercase alphabet for the numbered list followed by dot.</w:t>
+        <w:t xml:space="preserve">Tahap Spesifikasi. </w:t>
+      </w:r>
+      <w:r>
+        <w:rPr>
+          <w:rFonts w:ascii="Arial" w:eastAsia="MS Mincho" w:hAnsi="Arial" w:cs="Arial"/>
+          <w:bCs/>
+          <w:sz w:val="20"/>
+          <w:szCs w:val="20"/>
+          <w:lang w:val="en-GB" w:eastAsia="ja-JP"/>
+        </w:rPr>
+        <w:t>Dalam tahap ini, dihasilkan deskripsi dari ontologi gamelan Bali sebagai berikut.</w:t>
+      </w:r>
+    </w:p>
+    <w:p>
+      <w:pPr>
+        <w:numPr>
+          <w:ilvl w:val="1"/>
+          <w:numId w:val="2"/>
+        </w:numPr>
+        <w:spacing w:after="0" w:line="240" w:lineRule="auto"/>
+        <w:ind w:left="993"/>
+        <w:contextualSpacing/>
+        <w:rPr>
+          <w:rFonts w:ascii="Arial" w:eastAsia="MS Mincho" w:hAnsi="Arial" w:cs="Arial"/>
+          <w:bCs/>
+          <w:sz w:val="20"/>
+          <w:szCs w:val="20"/>
+          <w:lang w:val="en-GB" w:eastAsia="ja-JP"/>
+        </w:rPr>
+      </w:pPr>
+      <w:r>
+        <w:rPr>
+          <w:rFonts w:ascii="Arial" w:eastAsia="MS Mincho" w:hAnsi="Arial" w:cs="Arial"/>
+          <w:bCs/>
+          <w:sz w:val="20"/>
+          <w:szCs w:val="20"/>
+          <w:lang w:val="en-GB" w:eastAsia="ja-JP"/>
+        </w:rPr>
+        <w:t>Domain: Gamelan Bali</w:t>
+      </w:r>
+    </w:p>
+    <w:p>
+      <w:pPr>
+        <w:numPr>
+          <w:ilvl w:val="1"/>
+          <w:numId w:val="2"/>
+        </w:numPr>
+        <w:spacing w:after="0" w:line="240" w:lineRule="auto"/>
+        <w:ind w:left="993"/>
+        <w:contextualSpacing/>
+        <w:rPr>
+          <w:rFonts w:ascii="Arial" w:eastAsia="MS Mincho" w:hAnsi="Arial" w:cs="Arial"/>
+          <w:bCs/>
+          <w:sz w:val="20"/>
+          <w:szCs w:val="20"/>
+          <w:lang w:val="en-GB" w:eastAsia="ja-JP"/>
+        </w:rPr>
+      </w:pPr>
+      <w:r>
+        <w:rPr>
+          <w:rFonts w:ascii="Arial" w:eastAsia="MS Mincho" w:hAnsi="Arial" w:cs="Arial"/>
+          <w:bCs/>
+          <w:sz w:val="20"/>
+          <w:szCs w:val="20"/>
+          <w:lang w:val="en-GB" w:eastAsia="ja-JP"/>
+        </w:rPr>
+        <w:t>Tujuan: Untuk membangun model ontologi untuk memudahkan pengklasifikasian gamelan Bali</w:t>
+      </w:r>
+    </w:p>
+    <w:p>
+      <w:pPr>
+        <w:numPr>
+          <w:ilvl w:val="1"/>
+          <w:numId w:val="2"/>
+        </w:numPr>
+        <w:spacing w:after="0" w:line="240" w:lineRule="auto"/>
+        <w:ind w:left="993"/>
+        <w:contextualSpacing/>
+        <w:rPr>
+          <w:rFonts w:ascii="Arial" w:eastAsia="MS Mincho" w:hAnsi="Arial" w:cs="Arial"/>
+          <w:bCs/>
+          <w:sz w:val="20"/>
+          <w:szCs w:val="20"/>
+          <w:lang w:val="en-GB" w:eastAsia="ja-JP"/>
+        </w:rPr>
+      </w:pPr>
+      <w:r>
+        <w:rPr>
+          <w:rFonts w:ascii="Arial" w:eastAsia="MS Mincho" w:hAnsi="Arial" w:cs="Arial"/>
+          <w:bCs/>
+          <w:sz w:val="20"/>
+          <w:szCs w:val="20"/>
+          <w:lang w:val="en-GB" w:eastAsia="ja-JP"/>
+        </w:rPr>
+        <w:t>Tingkat formalitas: Semi formal</w:t>
+      </w:r>
+    </w:p>
+    <w:p>
+      <w:pPr>
+        <w:numPr>
+          <w:ilvl w:val="1"/>
+          <w:numId w:val="2"/>
+        </w:numPr>
+        <w:spacing w:after="0" w:line="240" w:lineRule="auto"/>
+        <w:ind w:left="993"/>
+        <w:contextualSpacing/>
+        <w:rPr>
+          <w:rFonts w:ascii="Arial" w:eastAsia="MS Mincho" w:hAnsi="Arial" w:cs="Arial"/>
+          <w:bCs/>
+          <w:sz w:val="20"/>
+          <w:szCs w:val="20"/>
+          <w:lang w:val="en-GB" w:eastAsia="ja-JP"/>
+        </w:rPr>
+      </w:pPr>
+      <w:r>
+        <w:rPr>
+          <w:rFonts w:ascii="Arial" w:eastAsia="MS Mincho" w:hAnsi="Arial" w:cs="Arial"/>
+          <w:bCs/>
+          <w:sz w:val="20"/>
+          <w:szCs w:val="20"/>
+          <w:lang w:val="en-GB" w:eastAsia="ja-JP"/>
+        </w:rPr>
+        <w:t>Ruang lingkup: Gamelan Bali</w:t>
+      </w:r>
+    </w:p>
+    <w:p>
+      <w:pPr>
+        <w:numPr>
+          <w:ilvl w:val="1"/>
+          <w:numId w:val="2"/>
+        </w:numPr>
+        <w:spacing w:after="0" w:line="240" w:lineRule="auto"/>
+        <w:ind w:left="993"/>
+        <w:contextualSpacing/>
+        <w:rPr>
+          <w:rFonts w:ascii="Arial" w:eastAsia="MS Mincho" w:hAnsi="Arial" w:cs="Arial"/>
+          <w:bCs/>
+          <w:sz w:val="20"/>
+          <w:szCs w:val="20"/>
+          <w:lang w:val="en-GB" w:eastAsia="ja-JP"/>
+        </w:rPr>
+      </w:pPr>
+      <w:r>
+        <w:rPr>
+          <w:rFonts w:ascii="Arial" w:eastAsia="MS Mincho" w:hAnsi="Arial" w:cs="Arial"/>
+          <w:bCs/>
+          <w:sz w:val="20"/>
+          <w:szCs w:val="20"/>
+          <w:lang w:val="en-GB" w:eastAsia="ja-JP"/>
+        </w:rPr>
+        <w:t>Sumber pengetahuan: Buku, jurnal, internet</w:t>
       </w:r>
     </w:p>
     <w:p>
@@ -1945,8 +2096,9 @@
           <w:numId w:val="2"/>
         </w:numPr>
         <w:spacing w:after="0" w:line="240" w:lineRule="auto"/>
-        <w:ind w:left="641" w:hanging="357"/>
+        <w:ind w:left="567"/>
         <w:contextualSpacing/>
+        <w:jc w:val="both"/>
         <w:rPr>
           <w:rFonts w:ascii="Arial" w:eastAsia="MS Mincho" w:hAnsi="Arial" w:cs="Arial"/>
           <w:bCs/>
@@ -1963,7 +2115,117 @@
           <w:szCs w:val="20"/>
           <w:lang w:val="en-GB" w:eastAsia="ja-JP"/>
         </w:rPr>
-        <w:t>Set 5 mm for the left indentation.</w:t>
+        <w:t>Tahap Akuisisi Pengetahuan</w:t>
+      </w:r>
+      <w:r>
+        <w:rPr>
+          <w:rFonts w:ascii="Arial" w:eastAsia="MS Mincho" w:hAnsi="Arial" w:cs="Arial"/>
+          <w:bCs/>
+          <w:sz w:val="20"/>
+          <w:szCs w:val="20"/>
+          <w:lang w:val="en-GB" w:eastAsia="ja-JP"/>
+        </w:rPr>
+        <w:t>.</w:t>
+      </w:r>
+      <w:r>
+        <w:t xml:space="preserve"> </w:t>
+      </w:r>
+      <w:r>
+        <w:rPr>
+          <w:rFonts w:ascii="Arial" w:eastAsia="MS Mincho" w:hAnsi="Arial" w:cs="Arial"/>
+          <w:bCs/>
+          <w:sz w:val="20"/>
+          <w:szCs w:val="20"/>
+          <w:lang w:val="en-GB" w:eastAsia="ja-JP"/>
+        </w:rPr>
+        <w:t>Dalam tahap ini, teknik-teknik yang penulis gunakan untuk mengakuisisi pengetahuan ontologi Gamelan Bali adalah sebagai berikut.</w:t>
+      </w:r>
+    </w:p>
+    <w:p>
+      <w:pPr>
+        <w:numPr>
+          <w:ilvl w:val="1"/>
+          <w:numId w:val="2"/>
+        </w:numPr>
+        <w:spacing w:after="0" w:line="240" w:lineRule="auto"/>
+        <w:ind w:left="993"/>
+        <w:contextualSpacing/>
+        <w:jc w:val="both"/>
+        <w:rPr>
+          <w:rFonts w:ascii="Arial" w:eastAsia="MS Mincho" w:hAnsi="Arial" w:cs="Arial"/>
+          <w:bCs/>
+          <w:sz w:val="20"/>
+          <w:szCs w:val="20"/>
+          <w:lang w:val="en-GB" w:eastAsia="ja-JP"/>
+        </w:rPr>
+      </w:pPr>
+      <w:r>
+        <w:rPr>
+          <w:rFonts w:ascii="Arial" w:eastAsia="MS Mincho" w:hAnsi="Arial" w:cs="Arial"/>
+          <w:bCs/>
+          <w:sz w:val="20"/>
+          <w:szCs w:val="20"/>
+          <w:lang w:val="en-GB" w:eastAsia="ja-JP"/>
+        </w:rPr>
+        <w:t>Berdiskusi dengan dosen pembimbing maupun mempelajari sumber terkait untuk membangun draf awal dokumen spesifikasi persyaratan.</w:t>
+      </w:r>
+    </w:p>
+    <w:p>
+      <w:pPr>
+        <w:numPr>
+          <w:ilvl w:val="1"/>
+          <w:numId w:val="2"/>
+        </w:numPr>
+        <w:spacing w:after="0" w:line="240" w:lineRule="auto"/>
+        <w:ind w:left="993"/>
+        <w:contextualSpacing/>
+        <w:jc w:val="both"/>
+        <w:rPr>
+          <w:rFonts w:ascii="Arial" w:eastAsia="MS Mincho" w:hAnsi="Arial" w:cs="Arial"/>
+          <w:bCs/>
+          <w:sz w:val="20"/>
+          <w:szCs w:val="20"/>
+          <w:lang w:val="en-GB" w:eastAsia="ja-JP"/>
+        </w:rPr>
+      </w:pPr>
+      <w:r>
+        <w:rPr>
+          <w:rFonts w:ascii="Arial" w:eastAsia="MS Mincho" w:hAnsi="Arial" w:cs="Arial"/>
+          <w:bCs/>
+          <w:sz w:val="20"/>
+          <w:szCs w:val="20"/>
+          <w:lang w:val="en-GB" w:eastAsia="ja-JP"/>
+        </w:rPr>
+        <w:t>Melakukan analisis teks informal, untuk mempelajari konsep-konsep utama yang diberikan dalam buku dan studi pegangan.</w:t>
+      </w:r>
+    </w:p>
+    <w:p>
+      <w:pPr>
+        <w:numPr>
+          <w:ilvl w:val="1"/>
+          <w:numId w:val="2"/>
+        </w:numPr>
+        <w:spacing w:after="0" w:line="240" w:lineRule="auto"/>
+        <w:ind w:left="993"/>
+        <w:contextualSpacing/>
+        <w:jc w:val="both"/>
+        <w:rPr>
+          <w:rFonts w:ascii="Arial" w:eastAsia="MS Mincho" w:hAnsi="Arial" w:cs="Arial"/>
+          <w:bCs/>
+          <w:sz w:val="20"/>
+          <w:szCs w:val="20"/>
+          <w:lang w:val="en-GB" w:eastAsia="ja-JP"/>
+        </w:rPr>
+      </w:pPr>
+      <w:r>
+        <w:rPr>
+          <w:rFonts w:ascii="Arial" w:eastAsia="MS Mincho" w:hAnsi="Arial" w:cs="Arial"/>
+          <w:bCs/>
+          <w:sz w:val="20"/>
+          <w:szCs w:val="20"/>
+          <w:lang w:val="en-GB" w:eastAsia="ja-JP"/>
+        </w:rPr>
+        <w:t>Melakukan analisis teks formal. Hal yang dilakukan adalah mengidentifikasi struktur yang akan dideteksi (definisi, penegasan, dan lain-lain) dan jenis pengetahuan yang dikontribusikan oleh masing-masing (konsep, atribut, nilai, dan hubungan).</w:t>
       </w:r>
     </w:p>
     <w:p>
@@ -1973,8 +2235,9 @@
           <w:numId w:val="2"/>
         </w:numPr>
         <w:spacing w:after="0" w:line="240" w:lineRule="auto"/>
-        <w:ind w:left="641" w:hanging="357"/>
+        <w:ind w:left="567"/>
         <w:contextualSpacing/>
+        <w:jc w:val="both"/>
         <w:rPr>
           <w:rFonts w:ascii="Arial" w:eastAsia="MS Mincho" w:hAnsi="Arial" w:cs="Arial"/>
           <w:bCs/>
@@ -1991,17 +2254,12 @@
           <w:szCs w:val="20"/>
           <w:lang w:val="en-GB" w:eastAsia="ja-JP"/>
         </w:rPr>
-        <w:t>If more level of numbered list is needed:</w:t>
-      </w:r>
-    </w:p>
-    <w:p>
-      <w:pPr>
-        <w:numPr>
-          <w:ilvl w:val="0"/>
-          <w:numId w:val="3"/>
-        </w:numPr>
-        <w:spacing w:after="0" w:line="240" w:lineRule="auto"/>
-        <w:contextualSpacing/>
+        <w:t>Tahap Konseptualisasi.</w:t>
+      </w:r>
+      <w:r>
+        <w:t xml:space="preserve"> </w:t>
+      </w:r>
+      <w:r>
         <w:rPr>
           <w:rFonts w:ascii="Arial" w:eastAsia="MS Mincho" w:hAnsi="Arial" w:cs="Arial"/>
           <w:bCs/>
@@ -2009,7 +2267,8 @@
           <w:szCs w:val="20"/>
           <w:lang w:val="en-GB" w:eastAsia="ja-JP"/>
         </w:rPr>
-      </w:pPr>
+        <w:t>Dalam tahap ini di</w:t>
+      </w:r>
       <w:r>
         <w:rPr>
           <w:rFonts w:ascii="Arial" w:eastAsia="MS Mincho" w:hAnsi="Arial" w:cs="Arial"/>
@@ -2018,34 +2277,7 @@
           <w:szCs w:val="20"/>
           <w:lang w:val="en-GB" w:eastAsia="ja-JP"/>
         </w:rPr>
-        <w:t>Use number for the numbered list followed by dot.</w:t>
-      </w:r>
-    </w:p>
-    <w:p>
-      <w:pPr>
-        <w:numPr>
-          <w:ilvl w:val="0"/>
-          <w:numId w:val="3"/>
-        </w:numPr>
-        <w:spacing w:after="0" w:line="240" w:lineRule="auto"/>
-        <w:contextualSpacing/>
-        <w:rPr>
-          <w:rFonts w:ascii="Arial" w:eastAsia="MS Mincho" w:hAnsi="Arial" w:cs="Arial"/>
-          <w:bCs/>
-          <w:sz w:val="20"/>
-          <w:szCs w:val="20"/>
-          <w:lang w:val="en-GB" w:eastAsia="ja-JP"/>
-        </w:rPr>
-      </w:pPr>
-      <w:r>
-        <w:rPr>
-          <w:rFonts w:ascii="Arial" w:eastAsia="MS Mincho" w:hAnsi="Arial" w:cs="Arial"/>
-          <w:bCs/>
-          <w:sz w:val="20"/>
-          <w:szCs w:val="20"/>
-          <w:lang w:val="en-GB" w:eastAsia="ja-JP"/>
-        </w:rPr>
-        <w:t>Indentation of the numbered list aligned to the left of the content of previous numbered list.</w:t>
+        <w:t>hasilkan 9 buah concept seperti pada Gambar 4.1. Gambar 4.1 merupakan concept taxonomies dari ontologi Gamelan Bali yang menggambarkan concept dan ad-hoc binary relation yang diperoleh.</w:t>
       </w:r>
     </w:p>
     <w:p>
@@ -2055,8 +2287,9 @@
           <w:numId w:val="2"/>
         </w:numPr>
         <w:spacing w:after="0" w:line="240" w:lineRule="auto"/>
-        <w:ind w:left="567" w:hanging="283"/>
+        <w:ind w:left="567"/>
         <w:contextualSpacing/>
+        <w:jc w:val="both"/>
         <w:rPr>
           <w:rFonts w:ascii="Arial" w:eastAsia="MS Mincho" w:hAnsi="Arial" w:cs="Arial"/>
           <w:bCs/>
@@ -2073,18 +2306,29 @@
           <w:szCs w:val="20"/>
           <w:lang w:val="en-GB" w:eastAsia="ja-JP"/>
         </w:rPr>
-        <w:t>If more level of bullet list is needed:</w:t>
+        <w:t xml:space="preserve">Tahap Integrasi. </w:t>
+      </w:r>
+      <w:r>
+        <w:rPr>
+          <w:rFonts w:ascii="Arial" w:eastAsia="MS Mincho" w:hAnsi="Arial" w:cs="Arial"/>
+          <w:bCs/>
+          <w:sz w:val="20"/>
+          <w:szCs w:val="20"/>
+          <w:lang w:val="en-GB" w:eastAsia="ja-JP"/>
+        </w:rPr>
+        <w:t>Dalam tahap ini, penulis mengintegrasikan model ontologi yang dibuat dengan kerangka kerja Tri Hita Karana (THK) dan Desa Kala Patra (DKP) yang diusulkan oleh Pramartha (2016). Integrasi dilakukan atas dasar kesamaan domain utama dari model ontologi, yaitu pelestarian warisan digital budaya Bali baik artefak maupun praktik terkait.</w:t>
       </w:r>
     </w:p>
     <w:p>
       <w:pPr>
         <w:numPr>
-          <w:ilvl w:val="1"/>
+          <w:ilvl w:val="0"/>
           <w:numId w:val="2"/>
         </w:numPr>
         <w:spacing w:after="0" w:line="240" w:lineRule="auto"/>
-        <w:ind w:left="993"/>
+        <w:ind w:left="567"/>
         <w:contextualSpacing/>
+        <w:jc w:val="both"/>
         <w:rPr>
           <w:rFonts w:ascii="Arial" w:eastAsia="MS Mincho" w:hAnsi="Arial" w:cs="Arial"/>
           <w:bCs/>
@@ -2099,20 +2343,402 @@
           <w:bCs/>
           <w:sz w:val="20"/>
           <w:szCs w:val="20"/>
-          <w:lang w:val="en-GB" w:eastAsia="ja-JP"/>
-        </w:rPr>
-        <w:t>Use black dot for the bullet list.</w:t>
+          <w:lang w:val="en-US" w:eastAsia="ja-JP"/>
+        </w:rPr>
+        <w:t xml:space="preserve">Tahap Implementasi. </w:t>
+      </w:r>
+      <w:r>
+        <w:rPr>
+          <w:rFonts w:ascii="Arial" w:eastAsia="MS Mincho" w:hAnsi="Arial" w:cs="Arial"/>
+          <w:bCs/>
+          <w:sz w:val="20"/>
+          <w:szCs w:val="20"/>
+          <w:lang w:val="en-US" w:eastAsia="ja-JP"/>
+        </w:rPr>
+        <w:t>P</w:t>
+      </w:r>
+      <w:r>
+        <w:rPr>
+          <w:rFonts w:ascii="Arial" w:eastAsia="MS Mincho" w:hAnsi="Arial" w:cs="Arial"/>
+          <w:bCs/>
+          <w:sz w:val="20"/>
+          <w:szCs w:val="20"/>
+          <w:lang w:val="en-US" w:eastAsia="ja-JP"/>
+        </w:rPr>
+        <w:t>ada tahap ini p</w:t>
+      </w:r>
+      <w:r>
+        <w:rPr>
+          <w:rFonts w:ascii="Arial" w:eastAsia="MS Mincho" w:hAnsi="Arial" w:cs="Arial"/>
+          <w:bCs/>
+          <w:sz w:val="20"/>
+          <w:szCs w:val="20"/>
+          <w:lang w:val="en-US" w:eastAsia="ja-JP"/>
+        </w:rPr>
+        <w:t>erancangan konseptual ontologi diformalisasikan menggunakan perangkat lunak Protégé 5.5.0</w:t>
+      </w:r>
+      <w:r>
+        <w:rPr>
+          <w:rFonts w:ascii="Arial" w:eastAsia="MS Mincho" w:hAnsi="Arial" w:cs="Arial"/>
+          <w:bCs/>
+          <w:sz w:val="20"/>
+          <w:szCs w:val="20"/>
+          <w:lang w:val="en-US" w:eastAsia="ja-JP"/>
+        </w:rPr>
+        <w:t xml:space="preserve">, yang mana </w:t>
+      </w:r>
+      <w:r>
+        <w:rPr>
+          <w:rFonts w:ascii="Arial" w:eastAsia="MS Mincho" w:hAnsi="Arial" w:cs="Arial"/>
+          <w:bCs/>
+          <w:sz w:val="20"/>
+          <w:szCs w:val="20"/>
+          <w:lang w:val="en-US" w:eastAsia="ja-JP"/>
+        </w:rPr>
+        <w:t xml:space="preserve">setiap bagian ontologi didefinisikan sesuai dengan hasil dari tiap tahapan tugas pada Methontology, dimana </w:t>
+      </w:r>
+      <w:r>
+        <w:rPr>
+          <w:rFonts w:ascii="Arial" w:eastAsia="MS Mincho" w:hAnsi="Arial" w:cs="Arial"/>
+          <w:bCs/>
+          <w:i/>
+          <w:sz w:val="20"/>
+          <w:szCs w:val="20"/>
+          <w:lang w:val="en-US" w:eastAsia="ja-JP"/>
+        </w:rPr>
+        <w:t>concept</w:t>
+      </w:r>
+      <w:r>
+        <w:rPr>
+          <w:rFonts w:ascii="Arial" w:eastAsia="MS Mincho" w:hAnsi="Arial" w:cs="Arial"/>
+          <w:bCs/>
+          <w:sz w:val="20"/>
+          <w:szCs w:val="20"/>
+          <w:lang w:val="en-US" w:eastAsia="ja-JP"/>
+        </w:rPr>
+        <w:t xml:space="preserve"> didefinisikan sebagai </w:t>
+      </w:r>
+      <w:r>
+        <w:rPr>
+          <w:rFonts w:ascii="Arial" w:eastAsia="MS Mincho" w:hAnsi="Arial" w:cs="Arial"/>
+          <w:bCs/>
+          <w:i/>
+          <w:sz w:val="20"/>
+          <w:szCs w:val="20"/>
+          <w:lang w:val="en-US" w:eastAsia="ja-JP"/>
+        </w:rPr>
+        <w:t>class</w:t>
+      </w:r>
+      <w:r>
+        <w:rPr>
+          <w:rFonts w:ascii="Arial" w:eastAsia="MS Mincho" w:hAnsi="Arial" w:cs="Arial"/>
+          <w:bCs/>
+          <w:sz w:val="20"/>
+          <w:szCs w:val="20"/>
+          <w:lang w:val="en-US" w:eastAsia="ja-JP"/>
+        </w:rPr>
+        <w:t xml:space="preserve">, </w:t>
+      </w:r>
+      <w:r>
+        <w:rPr>
+          <w:rFonts w:ascii="Arial" w:eastAsia="MS Mincho" w:hAnsi="Arial" w:cs="Arial"/>
+          <w:bCs/>
+          <w:i/>
+          <w:sz w:val="20"/>
+          <w:szCs w:val="20"/>
+          <w:lang w:val="en-US" w:eastAsia="ja-JP"/>
+        </w:rPr>
+        <w:t>ad-hoc binary relation</w:t>
+      </w:r>
+      <w:r>
+        <w:rPr>
+          <w:rFonts w:ascii="Arial" w:eastAsia="MS Mincho" w:hAnsi="Arial" w:cs="Arial"/>
+          <w:bCs/>
+          <w:sz w:val="20"/>
+          <w:szCs w:val="20"/>
+          <w:lang w:val="en-US" w:eastAsia="ja-JP"/>
+        </w:rPr>
+        <w:t xml:space="preserve"> didefinisikan sebagai</w:t>
+      </w:r>
+      <w:r>
+        <w:rPr>
+          <w:rFonts w:ascii="Arial" w:eastAsia="MS Mincho" w:hAnsi="Arial" w:cs="Arial"/>
+          <w:bCs/>
+          <w:i/>
+          <w:sz w:val="20"/>
+          <w:szCs w:val="20"/>
+          <w:lang w:val="en-US" w:eastAsia="ja-JP"/>
+        </w:rPr>
+        <w:t xml:space="preserve"> object properties</w:t>
+      </w:r>
+      <w:r>
+        <w:rPr>
+          <w:rFonts w:ascii="Arial" w:eastAsia="MS Mincho" w:hAnsi="Arial" w:cs="Arial"/>
+          <w:bCs/>
+          <w:sz w:val="20"/>
+          <w:szCs w:val="20"/>
+          <w:lang w:val="en-US" w:eastAsia="ja-JP"/>
+        </w:rPr>
+        <w:t xml:space="preserve">, dan </w:t>
+      </w:r>
+      <w:r>
+        <w:rPr>
+          <w:rFonts w:ascii="Arial" w:eastAsia="MS Mincho" w:hAnsi="Arial" w:cs="Arial"/>
+          <w:bCs/>
+          <w:i/>
+          <w:sz w:val="20"/>
+          <w:szCs w:val="20"/>
+          <w:lang w:val="en-US" w:eastAsia="ja-JP"/>
+        </w:rPr>
+        <w:t>instances</w:t>
+      </w:r>
+      <w:r>
+        <w:rPr>
+          <w:rFonts w:ascii="Arial" w:eastAsia="MS Mincho" w:hAnsi="Arial" w:cs="Arial"/>
+          <w:bCs/>
+          <w:sz w:val="20"/>
+          <w:szCs w:val="20"/>
+          <w:lang w:val="en-US" w:eastAsia="ja-JP"/>
+        </w:rPr>
+        <w:t xml:space="preserve"> didefinisikan sebagai </w:t>
+      </w:r>
+      <w:r>
+        <w:rPr>
+          <w:rFonts w:ascii="Arial" w:eastAsia="MS Mincho" w:hAnsi="Arial" w:cs="Arial"/>
+          <w:bCs/>
+          <w:i/>
+          <w:sz w:val="20"/>
+          <w:szCs w:val="20"/>
+          <w:lang w:val="en-US" w:eastAsia="ja-JP"/>
+        </w:rPr>
+        <w:t>individual</w:t>
+      </w:r>
+      <w:r>
+        <w:rPr>
+          <w:rFonts w:ascii="Arial" w:eastAsia="MS Mincho" w:hAnsi="Arial" w:cs="Arial"/>
+          <w:bCs/>
+          <w:sz w:val="20"/>
+          <w:szCs w:val="20"/>
+          <w:lang w:val="en-US" w:eastAsia="ja-JP"/>
+        </w:rPr>
+        <w:t>.</w:t>
+      </w:r>
+      <w:r>
+        <w:rPr>
+          <w:rFonts w:ascii="Times New Roman" w:eastAsia="Times New Roman" w:hAnsi="Times New Roman" w:cs="Times New Roman"/>
+          <w:sz w:val="24"/>
+          <w:szCs w:val="24"/>
+          <w:lang w:val="en-US"/>
+        </w:rPr>
+        <w:t xml:space="preserve"> </w:t>
+      </w:r>
+      <w:r>
+        <w:rPr>
+          <w:rFonts w:ascii="Arial" w:eastAsia="MS Mincho" w:hAnsi="Arial" w:cs="Arial"/>
+          <w:bCs/>
+          <w:sz w:val="20"/>
+          <w:szCs w:val="20"/>
+          <w:lang w:val="en-US" w:eastAsia="ja-JP"/>
+        </w:rPr>
+        <w:t xml:space="preserve">Terdapat 10 (sepuluh) </w:t>
+      </w:r>
+      <w:r>
+        <w:rPr>
+          <w:rFonts w:ascii="Arial" w:eastAsia="MS Mincho" w:hAnsi="Arial" w:cs="Arial"/>
+          <w:bCs/>
+          <w:i/>
+          <w:sz w:val="20"/>
+          <w:szCs w:val="20"/>
+          <w:lang w:val="en-US" w:eastAsia="ja-JP"/>
+        </w:rPr>
+        <w:t>class</w:t>
+      </w:r>
+      <w:r>
+        <w:rPr>
+          <w:rFonts w:ascii="Arial" w:eastAsia="MS Mincho" w:hAnsi="Arial" w:cs="Arial"/>
+          <w:bCs/>
+          <w:sz w:val="20"/>
+          <w:szCs w:val="20"/>
+          <w:lang w:val="en-US" w:eastAsia="ja-JP"/>
+        </w:rPr>
+        <w:t xml:space="preserve"> utama yang digunakan dalam ontologi ini, ditunjukkan melalui ontograf pada Gambar 4.1.</w:t>
+      </w:r>
+      <w:r>
+        <w:rPr>
+          <w:rFonts w:ascii="Times New Roman" w:hAnsi="Times New Roman" w:cs="Times New Roman"/>
+          <w:i/>
+          <w:sz w:val="24"/>
+          <w:lang w:val="en-US"/>
+        </w:rPr>
+        <w:t xml:space="preserve"> </w:t>
+      </w:r>
+      <w:r>
+        <w:rPr>
+          <w:rFonts w:ascii="Arial" w:eastAsia="MS Mincho" w:hAnsi="Arial" w:cs="Arial"/>
+          <w:bCs/>
+          <w:i/>
+          <w:sz w:val="20"/>
+          <w:szCs w:val="20"/>
+          <w:lang w:val="en-US" w:eastAsia="ja-JP"/>
+        </w:rPr>
+        <w:t>Object properties</w:t>
+      </w:r>
+      <w:r>
+        <w:rPr>
+          <w:rFonts w:ascii="Arial" w:eastAsia="MS Mincho" w:hAnsi="Arial" w:cs="Arial"/>
+          <w:bCs/>
+          <w:sz w:val="20"/>
+          <w:szCs w:val="20"/>
+          <w:lang w:val="en-US" w:eastAsia="ja-JP"/>
+        </w:rPr>
+        <w:t xml:space="preserve"> merupakan relasi yang menghubungkan dua </w:t>
+      </w:r>
+      <w:r>
+        <w:rPr>
+          <w:rFonts w:ascii="Arial" w:eastAsia="MS Mincho" w:hAnsi="Arial" w:cs="Arial"/>
+          <w:bCs/>
+          <w:i/>
+          <w:sz w:val="20"/>
+          <w:szCs w:val="20"/>
+          <w:lang w:val="en-US" w:eastAsia="ja-JP"/>
+        </w:rPr>
+        <w:t>class</w:t>
+      </w:r>
+      <w:r>
+        <w:rPr>
+          <w:rFonts w:ascii="Arial" w:eastAsia="MS Mincho" w:hAnsi="Arial" w:cs="Arial"/>
+          <w:bCs/>
+          <w:sz w:val="20"/>
+          <w:szCs w:val="20"/>
+          <w:lang w:val="en-US" w:eastAsia="ja-JP"/>
+        </w:rPr>
+        <w:t xml:space="preserve">. Ontologi Gamelan Bali mendefinisikan 20 buah </w:t>
+      </w:r>
+      <w:r>
+        <w:rPr>
+          <w:rFonts w:ascii="Arial" w:eastAsia="MS Mincho" w:hAnsi="Arial" w:cs="Arial"/>
+          <w:bCs/>
+          <w:i/>
+          <w:sz w:val="20"/>
+          <w:szCs w:val="20"/>
+          <w:lang w:val="en-US" w:eastAsia="ja-JP"/>
+        </w:rPr>
+        <w:t>object properties</w:t>
+      </w:r>
+      <w:r>
+        <w:rPr>
+          <w:rFonts w:ascii="Arial" w:eastAsia="MS Mincho" w:hAnsi="Arial" w:cs="Arial"/>
+          <w:bCs/>
+          <w:sz w:val="20"/>
+          <w:szCs w:val="20"/>
+          <w:lang w:val="en-US" w:eastAsia="ja-JP"/>
+        </w:rPr>
+        <w:t xml:space="preserve"> seperti pada Gambar 4.2. </w:t>
+      </w:r>
+      <w:r>
+        <w:rPr>
+          <w:rFonts w:ascii="Arial" w:eastAsia="MS Mincho" w:hAnsi="Arial" w:cs="Arial"/>
+          <w:bCs/>
+          <w:i/>
+          <w:sz w:val="20"/>
+          <w:szCs w:val="20"/>
+          <w:lang w:val="en-US" w:eastAsia="ja-JP"/>
+        </w:rPr>
+        <w:t>Individual</w:t>
+      </w:r>
+      <w:r>
+        <w:rPr>
+          <w:rFonts w:ascii="Arial" w:eastAsia="MS Mincho" w:hAnsi="Arial" w:cs="Arial"/>
+          <w:bCs/>
+          <w:sz w:val="20"/>
+          <w:szCs w:val="20"/>
+          <w:lang w:val="en-US" w:eastAsia="ja-JP"/>
+        </w:rPr>
+        <w:t xml:space="preserve"> pada Protégé 5.5.0 merupakan representasi dari </w:t>
+      </w:r>
+      <w:r>
+        <w:rPr>
+          <w:rFonts w:ascii="Arial" w:eastAsia="MS Mincho" w:hAnsi="Arial" w:cs="Arial"/>
+          <w:bCs/>
+          <w:i/>
+          <w:sz w:val="20"/>
+          <w:szCs w:val="20"/>
+          <w:lang w:val="en-US" w:eastAsia="ja-JP"/>
+        </w:rPr>
+        <w:t>instance</w:t>
+      </w:r>
+      <w:r>
+        <w:rPr>
+          <w:rFonts w:ascii="Arial" w:eastAsia="MS Mincho" w:hAnsi="Arial" w:cs="Arial"/>
+          <w:bCs/>
+          <w:sz w:val="20"/>
+          <w:szCs w:val="20"/>
+          <w:lang w:val="en-US" w:eastAsia="ja-JP"/>
+        </w:rPr>
+        <w:t xml:space="preserve">. </w:t>
+      </w:r>
+      <w:r>
+        <w:rPr>
+          <w:rFonts w:ascii="Arial" w:eastAsia="MS Mincho" w:hAnsi="Arial" w:cs="Arial"/>
+          <w:bCs/>
+          <w:i/>
+          <w:sz w:val="20"/>
+          <w:szCs w:val="20"/>
+          <w:lang w:val="en-US" w:eastAsia="ja-JP"/>
+        </w:rPr>
+        <w:t>Individual</w:t>
+      </w:r>
+      <w:r>
+        <w:rPr>
+          <w:rFonts w:ascii="Arial" w:eastAsia="MS Mincho" w:hAnsi="Arial" w:cs="Arial"/>
+          <w:bCs/>
+          <w:sz w:val="20"/>
+          <w:szCs w:val="20"/>
+          <w:lang w:val="en-US" w:eastAsia="ja-JP"/>
+        </w:rPr>
+        <w:t xml:space="preserve"> dari setiap atribut yang dimiliki masing-masing </w:t>
+      </w:r>
+      <w:r>
+        <w:rPr>
+          <w:rFonts w:ascii="Arial" w:eastAsia="MS Mincho" w:hAnsi="Arial" w:cs="Arial"/>
+          <w:bCs/>
+          <w:i/>
+          <w:sz w:val="20"/>
+          <w:szCs w:val="20"/>
+          <w:lang w:val="en-US" w:eastAsia="ja-JP"/>
+        </w:rPr>
+        <w:t>class</w:t>
+      </w:r>
+      <w:r>
+        <w:rPr>
+          <w:rFonts w:ascii="Arial" w:eastAsia="MS Mincho" w:hAnsi="Arial" w:cs="Arial"/>
+          <w:bCs/>
+          <w:sz w:val="20"/>
+          <w:szCs w:val="20"/>
+          <w:lang w:val="en-US" w:eastAsia="ja-JP"/>
+        </w:rPr>
+        <w:t xml:space="preserve"> didaftarkan pada ontologi Gamelan Bali yang diimplementasikan menggunakan Protégé 5.5.0.</w:t>
       </w:r>
     </w:p>
     <w:p>
       <w:pPr>
         <w:numPr>
-          <w:ilvl w:val="1"/>
+          <w:ilvl w:val="0"/>
           <w:numId w:val="2"/>
         </w:numPr>
         <w:spacing w:after="0" w:line="240" w:lineRule="auto"/>
-        <w:ind w:left="993"/>
+        <w:ind w:left="567"/>
         <w:contextualSpacing/>
+        <w:jc w:val="both"/>
+        <w:rPr>
+          <w:rFonts w:ascii="Arial" w:eastAsia="MS Mincho" w:hAnsi="Arial" w:cs="Arial"/>
+          <w:bCs/>
+          <w:sz w:val="20"/>
+          <w:szCs w:val="20"/>
+          <w:lang w:eastAsia="ja-JP"/>
+        </w:rPr>
+      </w:pPr>
+      <w:r>
         <w:rPr>
           <w:rFonts w:ascii="Arial" w:eastAsia="MS Mincho" w:hAnsi="Arial" w:cs="Arial"/>
           <w:bCs/>
@@ -2120,16 +2746,490 @@
           <w:szCs w:val="20"/>
           <w:lang w:val="en-GB" w:eastAsia="ja-JP"/>
         </w:rPr>
-      </w:pPr>
-      <w:r>
-        <w:rPr>
-          <w:rFonts w:ascii="Arial" w:eastAsia="MS Mincho" w:hAnsi="Arial" w:cs="Arial"/>
-          <w:bCs/>
-          <w:sz w:val="20"/>
-          <w:szCs w:val="20"/>
-          <w:lang w:val="en-GB" w:eastAsia="ja-JP"/>
-        </w:rPr>
-        <w:t>Indentation of the bullet list aligned to the left of the content of previous numbered list.</w:t>
+        <w:t xml:space="preserve">Tahap Evaluasi. </w:t>
+      </w:r>
+      <w:r>
+        <w:rPr>
+          <w:rFonts w:ascii="Arial" w:eastAsia="MS Mincho" w:hAnsi="Arial" w:cs="Arial"/>
+          <w:bCs/>
+          <w:sz w:val="20"/>
+          <w:szCs w:val="20"/>
+          <w:lang w:val="en-US" w:eastAsia="ja-JP"/>
+        </w:rPr>
+        <w:t xml:space="preserve">Setelah model formal ontologi dibangun, dilakukan inferensi menggunakan Pellet Reasoner untuk mengecek konsistensi ontologi. Pellet Reasoner </w:t>
+      </w:r>
+      <w:sdt>
+        <w:sdtPr>
+          <w:rPr>
+            <w:rFonts w:ascii="Arial" w:eastAsia="MS Mincho" w:hAnsi="Arial" w:cs="Arial"/>
+            <w:bCs/>
+            <w:sz w:val="20"/>
+            <w:szCs w:val="20"/>
+            <w:lang w:val="en-US" w:eastAsia="ja-JP"/>
+          </w:rPr>
+          <w:id w:val="815155566"/>
+          <w:citation/>
+        </w:sdtPr>
+        <w:sdtContent>
+          <w:r>
+            <w:rPr>
+              <w:rFonts w:ascii="Arial" w:eastAsia="MS Mincho" w:hAnsi="Arial" w:cs="Arial"/>
+              <w:bCs/>
+              <w:sz w:val="20"/>
+              <w:szCs w:val="20"/>
+              <w:lang w:val="en-US" w:eastAsia="ja-JP"/>
+            </w:rPr>
+            <w:fldChar w:fldCharType="begin"/>
+          </w:r>
+          <w:r>
+            <w:rPr>
+              <w:rFonts w:ascii="Arial" w:eastAsia="MS Mincho" w:hAnsi="Arial" w:cs="Arial"/>
+              <w:bCs/>
+              <w:sz w:val="20"/>
+              <w:szCs w:val="20"/>
+              <w:lang w:val="en-US" w:eastAsia="ja-JP"/>
+            </w:rPr>
+            <w:instrText xml:space="preserve"> CITATION Abb12 \l 1033 </w:instrText>
+          </w:r>
+          <w:r>
+            <w:rPr>
+              <w:rFonts w:ascii="Arial" w:eastAsia="MS Mincho" w:hAnsi="Arial" w:cs="Arial"/>
+              <w:bCs/>
+              <w:sz w:val="20"/>
+              <w:szCs w:val="20"/>
+              <w:lang w:val="en-US" w:eastAsia="ja-JP"/>
+            </w:rPr>
+            <w:fldChar w:fldCharType="separate"/>
+          </w:r>
+          <w:r>
+            <w:rPr>
+              <w:rFonts w:ascii="Arial" w:eastAsia="MS Mincho" w:hAnsi="Arial" w:cs="Arial"/>
+              <w:bCs/>
+              <w:sz w:val="20"/>
+              <w:szCs w:val="20"/>
+              <w:lang w:val="en-US" w:eastAsia="ja-JP"/>
+            </w:rPr>
+            <w:t>(Abburu, 2012)</w:t>
+          </w:r>
+          <w:r>
+            <w:rPr>
+              <w:rFonts w:ascii="Arial" w:eastAsia="MS Mincho" w:hAnsi="Arial" w:cs="Arial"/>
+              <w:bCs/>
+              <w:sz w:val="20"/>
+              <w:szCs w:val="20"/>
+              <w:lang w:val="en-GB" w:eastAsia="ja-JP"/>
+            </w:rPr>
+            <w:fldChar w:fldCharType="end"/>
+          </w:r>
+        </w:sdtContent>
+      </w:sdt>
+      <w:r>
+        <w:rPr>
+          <w:rFonts w:ascii="Arial" w:eastAsia="MS Mincho" w:hAnsi="Arial" w:cs="Arial"/>
+          <w:bCs/>
+          <w:sz w:val="20"/>
+          <w:szCs w:val="20"/>
+          <w:lang w:val="en-US" w:eastAsia="ja-JP"/>
+        </w:rPr>
+        <w:t xml:space="preserve"> merupakan </w:t>
+      </w:r>
+      <w:r>
+        <w:rPr>
+          <w:rFonts w:ascii="Arial" w:eastAsia="MS Mincho" w:hAnsi="Arial" w:cs="Arial"/>
+          <w:bCs/>
+          <w:i/>
+          <w:sz w:val="20"/>
+          <w:szCs w:val="20"/>
+          <w:lang w:val="en-US" w:eastAsia="ja-JP"/>
+        </w:rPr>
+        <w:t>open source reasoner</w:t>
+      </w:r>
+      <w:r>
+        <w:rPr>
+          <w:rFonts w:ascii="Arial" w:eastAsia="MS Mincho" w:hAnsi="Arial" w:cs="Arial"/>
+          <w:bCs/>
+          <w:sz w:val="20"/>
+          <w:szCs w:val="20"/>
+          <w:lang w:val="en-US" w:eastAsia="ja-JP"/>
+        </w:rPr>
+        <w:t xml:space="preserve"> berbasis OWL-DL yang dikembangkan oleh grup “The Mind Swap”. Ketika ontologi sudah dianggap konsisten oleh </w:t>
+      </w:r>
+      <w:r>
+        <w:rPr>
+          <w:rFonts w:ascii="Arial" w:eastAsia="MS Mincho" w:hAnsi="Arial" w:cs="Arial"/>
+          <w:bCs/>
+          <w:i/>
+          <w:sz w:val="20"/>
+          <w:szCs w:val="20"/>
+          <w:lang w:val="en-US" w:eastAsia="ja-JP"/>
+        </w:rPr>
+        <w:t>reasoner</w:t>
+      </w:r>
+      <w:r>
+        <w:rPr>
+          <w:rFonts w:ascii="Arial" w:eastAsia="MS Mincho" w:hAnsi="Arial" w:cs="Arial"/>
+          <w:bCs/>
+          <w:sz w:val="20"/>
+          <w:szCs w:val="20"/>
+          <w:lang w:val="en-US" w:eastAsia="ja-JP"/>
+        </w:rPr>
+        <w:t xml:space="preserve">, maka ontologi dapat diimplementasikan pada suatu sistem yang ingin dibangun. Dari proses </w:t>
+      </w:r>
+      <w:r>
+        <w:rPr>
+          <w:rFonts w:ascii="Arial" w:eastAsia="MS Mincho" w:hAnsi="Arial" w:cs="Arial"/>
+          <w:bCs/>
+          <w:i/>
+          <w:sz w:val="20"/>
+          <w:szCs w:val="20"/>
+          <w:lang w:val="en-US" w:eastAsia="ja-JP"/>
+        </w:rPr>
+        <w:t>reasoning</w:t>
+      </w:r>
+      <w:r>
+        <w:rPr>
+          <w:rFonts w:ascii="Arial" w:eastAsia="MS Mincho" w:hAnsi="Arial" w:cs="Arial"/>
+          <w:bCs/>
+          <w:sz w:val="20"/>
+          <w:szCs w:val="20"/>
+          <w:lang w:val="en-US" w:eastAsia="ja-JP"/>
+        </w:rPr>
+        <w:t xml:space="preserve"> yang dilakukan, ontologi Gamelan Bali telah konsisten, yang dibuktikan dengan tidak munculnya pesan “Reasoner Error” sehingga mampu menghasilkan inferensi berupa fakta-fakta baru</w:t>
+      </w:r>
+      <w:r>
+        <w:rPr>
+          <w:rFonts w:ascii="Arial" w:eastAsia="MS Mincho" w:hAnsi="Arial" w:cs="Arial"/>
+          <w:bCs/>
+          <w:sz w:val="20"/>
+          <w:szCs w:val="20"/>
+          <w:lang w:val="en-US" w:eastAsia="ja-JP"/>
+        </w:rPr>
+        <w:t>.</w:t>
+      </w:r>
+      <w:r>
+        <w:rPr>
+          <w:rFonts w:ascii="Arial" w:eastAsia="MS Mincho" w:hAnsi="Arial" w:cs="Arial"/>
+          <w:bCs/>
+          <w:sz w:val="20"/>
+          <w:szCs w:val="20"/>
+          <w:lang w:val="en-US" w:eastAsia="ja-JP"/>
+        </w:rPr>
+        <w:t xml:space="preserve"> Proses </w:t>
+      </w:r>
+      <w:r>
+        <w:rPr>
+          <w:rFonts w:ascii="Arial" w:eastAsia="MS Mincho" w:hAnsi="Arial" w:cs="Arial"/>
+          <w:bCs/>
+          <w:i/>
+          <w:sz w:val="20"/>
+          <w:szCs w:val="20"/>
+          <w:lang w:val="en-US" w:eastAsia="ja-JP"/>
+        </w:rPr>
+        <w:t>reasoning</w:t>
+      </w:r>
+      <w:r>
+        <w:rPr>
+          <w:rFonts w:ascii="Arial" w:eastAsia="MS Mincho" w:hAnsi="Arial" w:cs="Arial"/>
+          <w:bCs/>
+          <w:sz w:val="20"/>
+          <w:szCs w:val="20"/>
+          <w:lang w:val="en-US" w:eastAsia="ja-JP"/>
+        </w:rPr>
+        <w:t xml:space="preserve"> menghasilkan fakta-fakta baru berupa data instances baru, relasi baru, dan atribut baru. Hasil inferensi ini kemudian diekspor menjadi sebuah model formal ontologi baru.</w:t>
+      </w:r>
+    </w:p>
+    <w:p>
+      <w:pPr>
+        <w:numPr>
+          <w:ilvl w:val="0"/>
+          <w:numId w:val="2"/>
+        </w:numPr>
+        <w:spacing w:after="0" w:line="240" w:lineRule="auto"/>
+        <w:ind w:left="567"/>
+        <w:contextualSpacing/>
+        <w:jc w:val="both"/>
+        <w:rPr>
+          <w:rFonts w:ascii="Arial" w:eastAsia="MS Mincho" w:hAnsi="Arial" w:cs="Arial"/>
+          <w:bCs/>
+          <w:sz w:val="20"/>
+          <w:szCs w:val="20"/>
+          <w:lang w:eastAsia="ja-JP"/>
+        </w:rPr>
+      </w:pPr>
+      <w:r>
+        <w:rPr>
+          <w:rFonts w:ascii="Arial" w:eastAsia="MS Mincho" w:hAnsi="Arial" w:cs="Arial"/>
+          <w:bCs/>
+          <w:sz w:val="20"/>
+          <w:szCs w:val="20"/>
+          <w:lang w:val="en-US" w:eastAsia="ja-JP"/>
+        </w:rPr>
+        <w:t xml:space="preserve">Tahap Dokumentasi. Pada tahap terakhir ini, dilakukan </w:t>
+      </w:r>
+      <w:r>
+        <w:rPr>
+          <w:rFonts w:ascii="Arial" w:eastAsia="MS Mincho" w:hAnsi="Arial" w:cs="Arial"/>
+          <w:bCs/>
+          <w:sz w:val="20"/>
+          <w:szCs w:val="20"/>
+          <w:lang w:eastAsia="ja-JP"/>
+        </w:rPr>
+        <w:t xml:space="preserve">proses </w:t>
+      </w:r>
+      <w:r>
+        <w:rPr>
+          <w:rFonts w:ascii="Arial" w:eastAsia="MS Mincho" w:hAnsi="Arial" w:cs="Arial"/>
+          <w:bCs/>
+          <w:sz w:val="20"/>
+          <w:szCs w:val="20"/>
+          <w:lang w:val="en-US" w:eastAsia="ja-JP"/>
+        </w:rPr>
+        <w:t>dokumentasi</w:t>
+      </w:r>
+      <w:r>
+        <w:rPr>
+          <w:rFonts w:ascii="Arial" w:eastAsia="MS Mincho" w:hAnsi="Arial" w:cs="Arial"/>
+          <w:bCs/>
+          <w:sz w:val="20"/>
+          <w:szCs w:val="20"/>
+          <w:lang w:eastAsia="ja-JP"/>
+        </w:rPr>
+        <w:t xml:space="preserve"> ontologi ontologi gamelan Bali</w:t>
+      </w:r>
+      <w:r>
+        <w:rPr>
+          <w:rFonts w:ascii="Arial" w:eastAsia="MS Mincho" w:hAnsi="Arial" w:cs="Arial"/>
+          <w:bCs/>
+          <w:sz w:val="20"/>
+          <w:szCs w:val="20"/>
+          <w:lang w:val="en-US" w:eastAsia="ja-JP"/>
+        </w:rPr>
+        <w:t xml:space="preserve"> baik dalam kode ontologi, </w:t>
+      </w:r>
+      <w:r>
+        <w:rPr>
+          <w:rFonts w:ascii="Arial" w:eastAsia="MS Mincho" w:hAnsi="Arial" w:cs="Arial"/>
+          <w:bCs/>
+          <w:sz w:val="20"/>
+          <w:szCs w:val="20"/>
+          <w:lang w:eastAsia="ja-JP"/>
+        </w:rPr>
+        <w:t xml:space="preserve">teks bahasa alami yang dilampirkan pada definisi formal, </w:t>
+      </w:r>
+      <w:r>
+        <w:rPr>
+          <w:rFonts w:ascii="Arial" w:eastAsia="MS Mincho" w:hAnsi="Arial" w:cs="Arial"/>
+          <w:bCs/>
+          <w:sz w:val="20"/>
+          <w:szCs w:val="20"/>
+          <w:lang w:val="en-US" w:eastAsia="ja-JP"/>
+        </w:rPr>
+        <w:t>maupun</w:t>
+      </w:r>
+      <w:r>
+        <w:rPr>
+          <w:rFonts w:ascii="Arial" w:eastAsia="MS Mincho" w:hAnsi="Arial" w:cs="Arial"/>
+          <w:bCs/>
+          <w:sz w:val="20"/>
+          <w:szCs w:val="20"/>
+          <w:lang w:eastAsia="ja-JP"/>
+        </w:rPr>
+        <w:t xml:space="preserve"> makalah yang diterbitkan dalam proses konferensi dan jurnal </w:t>
+      </w:r>
+      <w:r>
+        <w:rPr>
+          <w:rFonts w:ascii="Arial" w:eastAsia="MS Mincho" w:hAnsi="Arial" w:cs="Arial"/>
+          <w:bCs/>
+          <w:sz w:val="20"/>
+          <w:szCs w:val="20"/>
+          <w:lang w:val="en-US" w:eastAsia="ja-JP"/>
+        </w:rPr>
+        <w:t xml:space="preserve">yang </w:t>
+      </w:r>
+      <w:r>
+        <w:rPr>
+          <w:rFonts w:ascii="Arial" w:eastAsia="MS Mincho" w:hAnsi="Arial" w:cs="Arial"/>
+          <w:bCs/>
+          <w:sz w:val="20"/>
+          <w:szCs w:val="20"/>
+          <w:lang w:eastAsia="ja-JP"/>
+        </w:rPr>
+        <w:t>mengatur pertanyaan-pertanyaan penting dari ontologi yang sudah dibangun.</w:t>
+      </w:r>
+      <w:r>
+        <w:rPr>
+          <w:rFonts w:ascii="Arial" w:eastAsia="MS Mincho" w:hAnsi="Arial" w:cs="Arial"/>
+          <w:bCs/>
+          <w:sz w:val="20"/>
+          <w:szCs w:val="20"/>
+          <w:lang w:val="en-US" w:eastAsia="ja-JP"/>
+        </w:rPr>
+        <w:t xml:space="preserve"> </w:t>
+      </w:r>
+      <w:r>
+        <w:rPr>
+          <w:rFonts w:ascii="Arial" w:eastAsia="MS Mincho" w:hAnsi="Arial" w:cs="Arial"/>
+          <w:bCs/>
+          <w:sz w:val="20"/>
+          <w:szCs w:val="20"/>
+          <w:lang w:val="en-US" w:eastAsia="ja-JP"/>
+        </w:rPr>
+        <w:t xml:space="preserve">Dari ontologi gamelan Bali yang dibuat, tersusun </w:t>
+      </w:r>
+      <w:r>
+        <w:rPr>
+          <w:rFonts w:ascii="Arial" w:eastAsia="MS Mincho" w:hAnsi="Arial" w:cs="Arial"/>
+          <w:bCs/>
+          <w:i/>
+          <w:sz w:val="20"/>
+          <w:szCs w:val="20"/>
+          <w:lang w:val="en-US" w:eastAsia="ja-JP"/>
+        </w:rPr>
+        <w:t>metric</w:t>
+      </w:r>
+      <w:r>
+        <w:rPr>
+          <w:rFonts w:ascii="Arial" w:eastAsia="MS Mincho" w:hAnsi="Arial" w:cs="Arial"/>
+          <w:bCs/>
+          <w:sz w:val="20"/>
+          <w:szCs w:val="20"/>
+          <w:lang w:val="en-US" w:eastAsia="ja-JP"/>
+        </w:rPr>
+        <w:t xml:space="preserve"> ontologi yang memberikan gambaran secara matematis komponen yang ada dalam rancangan tersebut, seperti tampak pada Gambar 4.5.</w:t>
+      </w:r>
+      <w:r>
+        <w:rPr>
+          <w:rFonts w:ascii="Arial" w:eastAsia="MS Mincho" w:hAnsi="Arial" w:cs="Arial"/>
+          <w:bCs/>
+          <w:sz w:val="20"/>
+          <w:szCs w:val="20"/>
+          <w:lang w:val="en-US" w:eastAsia="ja-JP"/>
+        </w:rPr>
+        <w:t xml:space="preserve"> </w:t>
+      </w:r>
+    </w:p>
+    <w:p>
+      <w:pPr>
+        <w:spacing w:after="0" w:line="240" w:lineRule="auto"/>
+        <w:ind w:left="567"/>
+        <w:contextualSpacing/>
+        <w:jc w:val="both"/>
+        <w:rPr>
+          <w:rFonts w:ascii="Arial" w:eastAsia="MS Mincho" w:hAnsi="Arial" w:cs="Arial"/>
+          <w:bCs/>
+          <w:sz w:val="20"/>
+          <w:szCs w:val="20"/>
+          <w:lang w:eastAsia="ja-JP"/>
+        </w:rPr>
+      </w:pPr>
+    </w:p>
+    <w:p>
+      <w:pPr>
+        <w:spacing w:after="0" w:line="240" w:lineRule="auto"/>
+        <w:contextualSpacing/>
+        <w:jc w:val="center"/>
+        <w:rPr>
+          <w:rFonts w:ascii="Arial" w:eastAsia="MS Mincho" w:hAnsi="Arial" w:cs="Arial"/>
+          <w:bCs/>
+          <w:sz w:val="20"/>
+          <w:szCs w:val="20"/>
+          <w:lang w:val="en-US" w:eastAsia="ja-JP"/>
+        </w:rPr>
+      </w:pPr>
+      <w:bookmarkStart w:id="0" w:name="_GoBack"/>
+      <w:r>
+        <w:rPr>
+          <w:noProof/>
+          <w:lang w:eastAsia="id-ID"/>
+        </w:rPr>
+        <w:drawing>
+          <wp:inline distT="0" distB="0" distL="0" distR="0" wp14:anchorId="7EF497E4" wp14:editId="08740476">
+            <wp:extent cx="3000375" cy="2190750"/>
+            <wp:effectExtent l="0" t="0" r="9525" b="0"/>
+            <wp:docPr id="26" name="Picture 26"/>
+            <wp:cNvGraphicFramePr>
+              <a:graphicFrameLocks xmlns:a="http://schemas.openxmlformats.org/drawingml/2006/main" noChangeAspect="1"/>
+            </wp:cNvGraphicFramePr>
+            <a:graphic xmlns:a="http://schemas.openxmlformats.org/drawingml/2006/main">
+              <a:graphicData uri="http://schemas.openxmlformats.org/drawingml/2006/picture">
+                <pic:pic xmlns:pic="http://schemas.openxmlformats.org/drawingml/2006/picture">
+                  <pic:nvPicPr>
+                    <pic:cNvPr id="1" name=""/>
+                    <pic:cNvPicPr/>
+                  </pic:nvPicPr>
+                  <pic:blipFill>
+                    <a:blip r:embed="rId13"/>
+                    <a:stretch>
+                      <a:fillRect/>
+                    </a:stretch>
+                  </pic:blipFill>
+                  <pic:spPr>
+                    <a:xfrm>
+                      <a:off x="0" y="0"/>
+                      <a:ext cx="3000375" cy="2190750"/>
+                    </a:xfrm>
+                    <a:prstGeom prst="rect">
+                      <a:avLst/>
+                    </a:prstGeom>
+                  </pic:spPr>
+                </pic:pic>
+              </a:graphicData>
+            </a:graphic>
+          </wp:inline>
+        </w:drawing>
+      </w:r>
+      <w:bookmarkEnd w:id="0"/>
+    </w:p>
+    <w:p>
+      <w:pPr>
+        <w:spacing w:after="0" w:line="240" w:lineRule="auto"/>
+        <w:contextualSpacing/>
+        <w:jc w:val="center"/>
+        <w:rPr>
+          <w:rFonts w:ascii="Arial" w:eastAsia="MS Mincho" w:hAnsi="Arial" w:cs="Arial"/>
+          <w:bCs/>
+          <w:sz w:val="20"/>
+          <w:szCs w:val="20"/>
+          <w:lang w:val="en-US" w:eastAsia="ja-JP"/>
+        </w:rPr>
+      </w:pPr>
+    </w:p>
+    <w:p>
+      <w:pPr>
+        <w:spacing w:after="0" w:line="240" w:lineRule="auto"/>
+        <w:contextualSpacing/>
+        <w:jc w:val="center"/>
+        <w:rPr>
+          <w:rFonts w:ascii="Arial" w:eastAsia="MS Mincho" w:hAnsi="Arial" w:cs="Arial"/>
+          <w:bCs/>
+          <w:sz w:val="20"/>
+          <w:szCs w:val="20"/>
+          <w:lang w:val="en-US" w:eastAsia="ja-JP"/>
+        </w:rPr>
+      </w:pPr>
+    </w:p>
+    <w:p>
+      <w:pPr>
+        <w:spacing w:after="0" w:line="240" w:lineRule="auto"/>
+        <w:contextualSpacing/>
+        <w:jc w:val="both"/>
+        <w:rPr>
+          <w:rFonts w:ascii="Arial" w:eastAsia="MS Mincho" w:hAnsi="Arial" w:cs="Arial"/>
+          <w:bCs/>
+          <w:sz w:val="20"/>
+          <w:szCs w:val="20"/>
+          <w:lang w:eastAsia="ja-JP"/>
+        </w:rPr>
+      </w:pPr>
+      <w:r>
+        <w:rPr>
+          <w:rFonts w:ascii="Arial" w:eastAsia="MS Mincho" w:hAnsi="Arial" w:cs="Arial"/>
+          <w:bCs/>
+          <w:sz w:val="20"/>
+          <w:szCs w:val="20"/>
+          <w:lang w:val="en-US" w:eastAsia="ja-JP"/>
+        </w:rPr>
+        <w:t>Penyimpanan informasi secara semantik melalui perancangan ontologi menjadi dasar penting untuk selanjutnya melakukan rancang bangun web semantik untuk penjelajahan dan pencarian pengetahuan Gamelan Bali.</w:t>
       </w:r>
     </w:p>
     <w:p>
@@ -2170,7 +3270,35 @@
       <w:pPr>
         <w:numPr>
           <w:ilvl w:val="0"/>
-          <w:numId w:val="2"/>
+          <w:numId w:val="11"/>
+        </w:numPr>
+        <w:spacing w:after="0" w:line="240" w:lineRule="auto"/>
+        <w:ind w:left="567"/>
+        <w:contextualSpacing/>
+        <w:rPr>
+          <w:rFonts w:ascii="Arial" w:eastAsia="MS Mincho" w:hAnsi="Arial" w:cs="Arial"/>
+          <w:bCs/>
+          <w:sz w:val="20"/>
+          <w:szCs w:val="20"/>
+          <w:lang w:val="en-GB" w:eastAsia="ja-JP"/>
+        </w:rPr>
+      </w:pPr>
+      <w:r>
+        <w:rPr>
+          <w:rFonts w:ascii="Arial" w:eastAsia="MS Mincho" w:hAnsi="Arial" w:cs="Arial"/>
+          <w:bCs/>
+          <w:sz w:val="20"/>
+          <w:szCs w:val="20"/>
+          <w:lang w:val="en-GB" w:eastAsia="ja-JP"/>
+        </w:rPr>
+        <w:t>Use lowercase alphabet for the numbered list followed by dot.</w:t>
+      </w:r>
+    </w:p>
+    <w:p>
+      <w:pPr>
+        <w:numPr>
+          <w:ilvl w:val="0"/>
+          <w:numId w:val="11"/>
         </w:numPr>
         <w:spacing w:after="0" w:line="240" w:lineRule="auto"/>
         <w:ind w:left="641" w:hanging="357"/>
@@ -2191,42 +3319,14 @@
           <w:szCs w:val="20"/>
           <w:lang w:val="en-GB" w:eastAsia="ja-JP"/>
         </w:rPr>
-        <w:t>Use lowercase alphabet for the numbered list followed by dot.</w:t>
+        <w:t>Set 5 mm for the left indentation.</w:t>
       </w:r>
     </w:p>
     <w:p>
       <w:pPr>
         <w:numPr>
           <w:ilvl w:val="0"/>
-          <w:numId w:val="2"/>
-        </w:numPr>
-        <w:spacing w:after="0" w:line="240" w:lineRule="auto"/>
-        <w:ind w:left="641" w:hanging="357"/>
-        <w:contextualSpacing/>
-        <w:rPr>
-          <w:rFonts w:ascii="Arial" w:eastAsia="MS Mincho" w:hAnsi="Arial" w:cs="Arial"/>
-          <w:bCs/>
-          <w:sz w:val="20"/>
-          <w:szCs w:val="20"/>
-          <w:lang w:val="en-GB" w:eastAsia="ja-JP"/>
-        </w:rPr>
-      </w:pPr>
-      <w:r>
-        <w:rPr>
-          <w:rFonts w:ascii="Arial" w:eastAsia="MS Mincho" w:hAnsi="Arial" w:cs="Arial"/>
-          <w:bCs/>
-          <w:sz w:val="20"/>
-          <w:szCs w:val="20"/>
-          <w:lang w:val="en-GB" w:eastAsia="ja-JP"/>
-        </w:rPr>
-        <w:t>Set 5 mm for the left indentation.</w:t>
-      </w:r>
-    </w:p>
-    <w:p>
-      <w:pPr>
-        <w:numPr>
-          <w:ilvl w:val="0"/>
-          <w:numId w:val="2"/>
+          <w:numId w:val="11"/>
         </w:numPr>
         <w:spacing w:after="0" w:line="240" w:lineRule="auto"/>
         <w:ind w:left="641" w:hanging="357"/>
@@ -2308,7 +3408,7 @@
       <w:pPr>
         <w:numPr>
           <w:ilvl w:val="0"/>
-          <w:numId w:val="2"/>
+          <w:numId w:val="11"/>
         </w:numPr>
         <w:spacing w:after="0" w:line="240" w:lineRule="auto"/>
         <w:ind w:left="567" w:hanging="283"/>
@@ -2336,7 +3436,7 @@
       <w:pPr>
         <w:numPr>
           <w:ilvl w:val="1"/>
-          <w:numId w:val="2"/>
+          <w:numId w:val="11"/>
         </w:numPr>
         <w:spacing w:after="0" w:line="240" w:lineRule="auto"/>
         <w:ind w:left="993"/>
@@ -2364,7 +3464,7 @@
       <w:pPr>
         <w:numPr>
           <w:ilvl w:val="1"/>
-          <w:numId w:val="2"/>
+          <w:numId w:val="11"/>
         </w:numPr>
         <w:spacing w:after="0" w:line="240" w:lineRule="auto"/>
         <w:ind w:left="993"/>
@@ -2655,6 +3755,1092 @@
           <w:lang w:val="en-US"/>
         </w:rPr>
         <w:t>Black-Box Penjelajahan Pengetahuan</w:t>
+      </w:r>
+    </w:p>
+    <w:tbl>
+      <w:tblPr>
+        <w:tblW w:w="0" w:type="auto"/>
+        <w:jc w:val="center"/>
+        <w:tblBorders>
+          <w:top w:val="single" w:sz="8" w:space="0" w:color="000000"/>
+          <w:left w:val="single" w:sz="8" w:space="0" w:color="000000"/>
+          <w:bottom w:val="single" w:sz="8" w:space="0" w:color="000000"/>
+          <w:right w:val="single" w:sz="8" w:space="0" w:color="000000"/>
+          <w:insideH w:val="single" w:sz="8" w:space="0" w:color="000000"/>
+          <w:insideV w:val="single" w:sz="8" w:space="0" w:color="000000"/>
+        </w:tblBorders>
+        <w:tblLook w:val="0600" w:firstRow="0" w:lastRow="0" w:firstColumn="0" w:lastColumn="0" w:noHBand="1" w:noVBand="1"/>
+      </w:tblPr>
+      <w:tblGrid>
+        <w:gridCol w:w="674"/>
+        <w:gridCol w:w="1124"/>
+        <w:gridCol w:w="2296"/>
+        <w:gridCol w:w="1205"/>
+        <w:gridCol w:w="1205"/>
+        <w:gridCol w:w="1855"/>
+      </w:tblGrid>
+      <w:tr>
+        <w:trPr>
+          <w:trHeight w:val="47"/>
+          <w:jc w:val="center"/>
+        </w:trPr>
+        <w:tc>
+          <w:tcPr>
+            <w:tcW w:w="0" w:type="auto"/>
+            <w:gridSpan w:val="4"/>
+            <w:tcBorders>
+              <w:left w:val="nil"/>
+              <w:right w:val="nil"/>
+            </w:tcBorders>
+            <w:shd w:val="clear" w:color="auto" w:fill="auto"/>
+            <w:tcMar>
+              <w:top w:w="100" w:type="dxa"/>
+              <w:left w:w="100" w:type="dxa"/>
+              <w:bottom w:w="100" w:type="dxa"/>
+              <w:right w:w="100" w:type="dxa"/>
+            </w:tcMar>
+          </w:tcPr>
+          <w:p>
+            <w:pPr>
+              <w:spacing w:after="0" w:line="240" w:lineRule="auto"/>
+              <w:jc w:val="both"/>
+              <w:rPr>
+                <w:rFonts w:ascii="Arial" w:eastAsia="MS Mincho" w:hAnsi="Arial" w:cs="Arial"/>
+                <w:sz w:val="20"/>
+                <w:szCs w:val="20"/>
+                <w:lang w:val="en-US"/>
+              </w:rPr>
+            </w:pPr>
+            <w:r>
+              <w:rPr>
+                <w:rFonts w:ascii="Arial" w:eastAsia="MS Mincho" w:hAnsi="Arial" w:cs="Arial"/>
+                <w:sz w:val="20"/>
+                <w:szCs w:val="20"/>
+                <w:lang w:val="en-US"/>
+              </w:rPr>
+              <w:t>Kode Kebutuhan: F1</w:t>
+            </w:r>
+          </w:p>
+        </w:tc>
+        <w:tc>
+          <w:tcPr>
+            <w:tcW w:w="1439" w:type="dxa"/>
+            <w:gridSpan w:val="2"/>
+            <w:tcBorders>
+              <w:left w:val="nil"/>
+              <w:right w:val="nil"/>
+            </w:tcBorders>
+            <w:shd w:val="clear" w:color="auto" w:fill="auto"/>
+            <w:tcMar>
+              <w:top w:w="100" w:type="dxa"/>
+              <w:left w:w="100" w:type="dxa"/>
+              <w:bottom w:w="100" w:type="dxa"/>
+              <w:right w:w="100" w:type="dxa"/>
+            </w:tcMar>
+          </w:tcPr>
+          <w:p>
+            <w:pPr>
+              <w:spacing w:after="0" w:line="240" w:lineRule="auto"/>
+              <w:jc w:val="both"/>
+              <w:rPr>
+                <w:rFonts w:ascii="Arial" w:eastAsia="MS Mincho" w:hAnsi="Arial" w:cs="Arial"/>
+                <w:sz w:val="20"/>
+                <w:szCs w:val="20"/>
+                <w:lang w:val="en-US"/>
+              </w:rPr>
+            </w:pPr>
+            <w:r>
+              <w:rPr>
+                <w:rFonts w:ascii="Arial" w:eastAsia="MS Mincho" w:hAnsi="Arial" w:cs="Arial"/>
+                <w:sz w:val="20"/>
+                <w:szCs w:val="20"/>
+                <w:lang w:val="en-US"/>
+              </w:rPr>
+              <w:t>Kode Pengujian: U20</w:t>
+            </w:r>
+          </w:p>
+        </w:tc>
+      </w:tr>
+      <w:tr>
+        <w:trPr>
+          <w:trHeight w:val="440"/>
+          <w:jc w:val="center"/>
+        </w:trPr>
+        <w:tc>
+          <w:tcPr>
+            <w:tcW w:w="5949" w:type="dxa"/>
+            <w:gridSpan w:val="6"/>
+            <w:tcBorders>
+              <w:left w:val="nil"/>
+              <w:right w:val="nil"/>
+            </w:tcBorders>
+            <w:shd w:val="clear" w:color="auto" w:fill="auto"/>
+            <w:tcMar>
+              <w:top w:w="100" w:type="dxa"/>
+              <w:left w:w="100" w:type="dxa"/>
+              <w:bottom w:w="100" w:type="dxa"/>
+              <w:right w:w="100" w:type="dxa"/>
+            </w:tcMar>
+          </w:tcPr>
+          <w:p>
+            <w:pPr>
+              <w:spacing w:after="0" w:line="240" w:lineRule="auto"/>
+              <w:jc w:val="both"/>
+              <w:rPr>
+                <w:rFonts w:ascii="Arial" w:eastAsia="MS Mincho" w:hAnsi="Arial" w:cs="Arial"/>
+                <w:sz w:val="20"/>
+                <w:szCs w:val="20"/>
+                <w:lang w:val="en-US"/>
+              </w:rPr>
+            </w:pPr>
+            <w:r>
+              <w:rPr>
+                <w:rFonts w:ascii="Arial" w:eastAsia="MS Mincho" w:hAnsi="Arial" w:cs="Arial"/>
+                <w:sz w:val="20"/>
+                <w:szCs w:val="20"/>
+                <w:lang w:val="en-US"/>
+              </w:rPr>
+              <w:t xml:space="preserve">Kasus: </w:t>
+            </w:r>
+          </w:p>
+          <w:p>
+            <w:pPr>
+              <w:spacing w:after="0" w:line="240" w:lineRule="auto"/>
+              <w:jc w:val="both"/>
+              <w:rPr>
+                <w:rFonts w:ascii="Arial" w:eastAsia="MS Mincho" w:hAnsi="Arial" w:cs="Arial"/>
+                <w:i/>
+                <w:sz w:val="20"/>
+                <w:szCs w:val="20"/>
+                <w:lang w:val="en-US"/>
+              </w:rPr>
+            </w:pPr>
+            <w:r>
+              <w:rPr>
+                <w:rFonts w:ascii="Arial" w:eastAsia="MS Mincho" w:hAnsi="Arial" w:cs="Arial"/>
+                <w:sz w:val="20"/>
+                <w:szCs w:val="20"/>
+                <w:lang w:val="en-US"/>
+              </w:rPr>
+              <w:t xml:space="preserve">Penjelajahan </w:t>
+            </w:r>
+            <w:r>
+              <w:rPr>
+                <w:rFonts w:ascii="Arial" w:eastAsia="MS Mincho" w:hAnsi="Arial" w:cs="Arial"/>
+                <w:i/>
+                <w:sz w:val="20"/>
+                <w:szCs w:val="20"/>
+                <w:lang w:val="en-US"/>
+              </w:rPr>
+              <w:t>Guest User</w:t>
+            </w:r>
+          </w:p>
+        </w:tc>
+      </w:tr>
+      <w:tr>
+        <w:trPr>
+          <w:trHeight w:val="191"/>
+          <w:jc w:val="center"/>
+        </w:trPr>
+        <w:tc>
+          <w:tcPr>
+            <w:tcW w:w="0" w:type="auto"/>
+            <w:tcBorders>
+              <w:left w:val="nil"/>
+              <w:right w:val="nil"/>
+            </w:tcBorders>
+            <w:shd w:val="clear" w:color="auto" w:fill="auto"/>
+            <w:tcMar>
+              <w:top w:w="100" w:type="dxa"/>
+              <w:left w:w="100" w:type="dxa"/>
+              <w:bottom w:w="100" w:type="dxa"/>
+              <w:right w:w="100" w:type="dxa"/>
+            </w:tcMar>
+          </w:tcPr>
+          <w:p>
+            <w:pPr>
+              <w:spacing w:after="0" w:line="240" w:lineRule="auto"/>
+              <w:jc w:val="center"/>
+              <w:rPr>
+                <w:rFonts w:ascii="Arial" w:eastAsia="MS Mincho" w:hAnsi="Arial" w:cs="Arial"/>
+                <w:b/>
+                <w:sz w:val="20"/>
+                <w:szCs w:val="20"/>
+                <w:lang w:val="en-US"/>
+              </w:rPr>
+            </w:pPr>
+            <w:r>
+              <w:rPr>
+                <w:rFonts w:ascii="Arial" w:eastAsia="MS Mincho" w:hAnsi="Arial" w:cs="Arial"/>
+                <w:b/>
+                <w:sz w:val="20"/>
+                <w:szCs w:val="20"/>
+                <w:lang w:val="en-US"/>
+              </w:rPr>
+              <w:t>No.</w:t>
+            </w:r>
+          </w:p>
+        </w:tc>
+        <w:tc>
+          <w:tcPr>
+            <w:tcW w:w="872" w:type="dxa"/>
+            <w:tcBorders>
+              <w:left w:val="nil"/>
+              <w:right w:val="nil"/>
+            </w:tcBorders>
+            <w:shd w:val="clear" w:color="auto" w:fill="auto"/>
+            <w:tcMar>
+              <w:top w:w="100" w:type="dxa"/>
+              <w:left w:w="100" w:type="dxa"/>
+              <w:bottom w:w="100" w:type="dxa"/>
+              <w:right w:w="100" w:type="dxa"/>
+            </w:tcMar>
+          </w:tcPr>
+          <w:p>
+            <w:pPr>
+              <w:spacing w:after="0" w:line="240" w:lineRule="auto"/>
+              <w:jc w:val="center"/>
+              <w:rPr>
+                <w:rFonts w:ascii="Arial" w:eastAsia="MS Mincho" w:hAnsi="Arial" w:cs="Arial"/>
+                <w:b/>
+                <w:sz w:val="20"/>
+                <w:szCs w:val="20"/>
+                <w:lang w:val="en-US"/>
+              </w:rPr>
+            </w:pPr>
+            <w:r>
+              <w:rPr>
+                <w:rFonts w:ascii="Arial" w:eastAsia="MS Mincho" w:hAnsi="Arial" w:cs="Arial"/>
+                <w:b/>
+                <w:sz w:val="20"/>
+                <w:szCs w:val="20"/>
+                <w:lang w:val="en-US"/>
+              </w:rPr>
+              <w:t>Kode</w:t>
+            </w:r>
+          </w:p>
+        </w:tc>
+        <w:tc>
+          <w:tcPr>
+            <w:tcW w:w="1781" w:type="dxa"/>
+            <w:tcBorders>
+              <w:left w:val="nil"/>
+              <w:right w:val="nil"/>
+            </w:tcBorders>
+            <w:shd w:val="clear" w:color="auto" w:fill="auto"/>
+            <w:tcMar>
+              <w:top w:w="100" w:type="dxa"/>
+              <w:left w:w="100" w:type="dxa"/>
+              <w:bottom w:w="100" w:type="dxa"/>
+              <w:right w:w="100" w:type="dxa"/>
+            </w:tcMar>
+          </w:tcPr>
+          <w:p>
+            <w:pPr>
+              <w:spacing w:after="0" w:line="240" w:lineRule="auto"/>
+              <w:jc w:val="center"/>
+              <w:rPr>
+                <w:rFonts w:ascii="Arial" w:eastAsia="MS Mincho" w:hAnsi="Arial" w:cs="Arial"/>
+                <w:b/>
+                <w:sz w:val="20"/>
+                <w:szCs w:val="20"/>
+                <w:lang w:val="en-US"/>
+              </w:rPr>
+            </w:pPr>
+            <w:r>
+              <w:rPr>
+                <w:rFonts w:ascii="Arial" w:eastAsia="MS Mincho" w:hAnsi="Arial" w:cs="Arial"/>
+                <w:b/>
+                <w:sz w:val="20"/>
+                <w:szCs w:val="20"/>
+                <w:lang w:val="en-US"/>
+              </w:rPr>
+              <w:t>Nama Skenario</w:t>
+            </w:r>
+          </w:p>
+        </w:tc>
+        <w:tc>
+          <w:tcPr>
+            <w:tcW w:w="2410" w:type="dxa"/>
+            <w:gridSpan w:val="2"/>
+            <w:tcBorders>
+              <w:left w:val="nil"/>
+              <w:right w:val="nil"/>
+            </w:tcBorders>
+            <w:shd w:val="clear" w:color="auto" w:fill="auto"/>
+            <w:tcMar>
+              <w:top w:w="100" w:type="dxa"/>
+              <w:left w:w="100" w:type="dxa"/>
+              <w:bottom w:w="100" w:type="dxa"/>
+              <w:right w:w="100" w:type="dxa"/>
+            </w:tcMar>
+          </w:tcPr>
+          <w:p>
+            <w:pPr>
+              <w:spacing w:after="0" w:line="240" w:lineRule="auto"/>
+              <w:jc w:val="center"/>
+              <w:rPr>
+                <w:rFonts w:ascii="Arial" w:eastAsia="MS Mincho" w:hAnsi="Arial" w:cs="Arial"/>
+                <w:b/>
+                <w:sz w:val="20"/>
+                <w:szCs w:val="20"/>
+                <w:lang w:val="en-US"/>
+              </w:rPr>
+            </w:pPr>
+            <w:r>
+              <w:rPr>
+                <w:rFonts w:ascii="Arial" w:eastAsia="MS Mincho" w:hAnsi="Arial" w:cs="Arial"/>
+                <w:b/>
+                <w:sz w:val="20"/>
+                <w:szCs w:val="20"/>
+                <w:lang w:val="en-US"/>
+              </w:rPr>
+              <w:t>Hasil Pengujian</w:t>
+            </w:r>
+          </w:p>
+        </w:tc>
+        <w:tc>
+          <w:tcPr>
+            <w:tcW w:w="234" w:type="dxa"/>
+            <w:tcBorders>
+              <w:left w:val="nil"/>
+              <w:right w:val="nil"/>
+            </w:tcBorders>
+            <w:shd w:val="clear" w:color="auto" w:fill="auto"/>
+            <w:tcMar>
+              <w:top w:w="100" w:type="dxa"/>
+              <w:left w:w="100" w:type="dxa"/>
+              <w:bottom w:w="100" w:type="dxa"/>
+              <w:right w:w="100" w:type="dxa"/>
+            </w:tcMar>
+          </w:tcPr>
+          <w:p>
+            <w:pPr>
+              <w:spacing w:after="0" w:line="240" w:lineRule="auto"/>
+              <w:jc w:val="center"/>
+              <w:rPr>
+                <w:rFonts w:ascii="Arial" w:eastAsia="MS Mincho" w:hAnsi="Arial" w:cs="Arial"/>
+                <w:b/>
+                <w:sz w:val="20"/>
+                <w:szCs w:val="20"/>
+                <w:lang w:val="en-US"/>
+              </w:rPr>
+            </w:pPr>
+            <w:r>
+              <w:rPr>
+                <w:rFonts w:ascii="Arial" w:eastAsia="MS Mincho" w:hAnsi="Arial" w:cs="Arial"/>
+                <w:b/>
+                <w:sz w:val="20"/>
+                <w:szCs w:val="20"/>
+                <w:lang w:val="en-US"/>
+              </w:rPr>
+              <w:t>Kesimpulan</w:t>
+            </w:r>
+          </w:p>
+        </w:tc>
+      </w:tr>
+      <w:tr>
+        <w:trPr>
+          <w:trHeight w:val="440"/>
+          <w:jc w:val="center"/>
+        </w:trPr>
+        <w:tc>
+          <w:tcPr>
+            <w:tcW w:w="0" w:type="auto"/>
+            <w:tcBorders>
+              <w:left w:val="nil"/>
+              <w:right w:val="nil"/>
+            </w:tcBorders>
+            <w:shd w:val="clear" w:color="auto" w:fill="auto"/>
+            <w:tcMar>
+              <w:top w:w="100" w:type="dxa"/>
+              <w:left w:w="100" w:type="dxa"/>
+              <w:bottom w:w="100" w:type="dxa"/>
+              <w:right w:w="100" w:type="dxa"/>
+            </w:tcMar>
+          </w:tcPr>
+          <w:p>
+            <w:pPr>
+              <w:spacing w:after="0" w:line="240" w:lineRule="auto"/>
+              <w:jc w:val="center"/>
+              <w:rPr>
+                <w:rFonts w:ascii="Arial" w:eastAsia="MS Mincho" w:hAnsi="Arial" w:cs="Arial"/>
+                <w:sz w:val="20"/>
+                <w:szCs w:val="20"/>
+                <w:lang w:val="en-US"/>
+              </w:rPr>
+            </w:pPr>
+            <w:r>
+              <w:rPr>
+                <w:rFonts w:ascii="Arial" w:eastAsia="MS Mincho" w:hAnsi="Arial" w:cs="Arial"/>
+                <w:sz w:val="20"/>
+                <w:szCs w:val="20"/>
+                <w:lang w:val="en-US"/>
+              </w:rPr>
+              <w:t>1.</w:t>
+            </w:r>
+          </w:p>
+        </w:tc>
+        <w:tc>
+          <w:tcPr>
+            <w:tcW w:w="872" w:type="dxa"/>
+            <w:tcBorders>
+              <w:left w:val="nil"/>
+              <w:right w:val="nil"/>
+            </w:tcBorders>
+            <w:shd w:val="clear" w:color="auto" w:fill="auto"/>
+            <w:tcMar>
+              <w:top w:w="100" w:type="dxa"/>
+              <w:left w:w="100" w:type="dxa"/>
+              <w:bottom w:w="100" w:type="dxa"/>
+              <w:right w:w="100" w:type="dxa"/>
+            </w:tcMar>
+          </w:tcPr>
+          <w:p>
+            <w:pPr>
+              <w:spacing w:after="0" w:line="240" w:lineRule="auto"/>
+              <w:jc w:val="center"/>
+              <w:rPr>
+                <w:rFonts w:ascii="Arial" w:eastAsia="MS Mincho" w:hAnsi="Arial" w:cs="Arial"/>
+                <w:sz w:val="20"/>
+                <w:szCs w:val="20"/>
+                <w:lang w:val="en-US"/>
+              </w:rPr>
+            </w:pPr>
+            <w:r>
+              <w:rPr>
+                <w:rFonts w:ascii="Arial" w:eastAsia="MS Mincho" w:hAnsi="Arial" w:cs="Arial"/>
+                <w:sz w:val="20"/>
+                <w:szCs w:val="20"/>
+                <w:lang w:val="en-US"/>
+              </w:rPr>
+              <w:t>UC4-1-1</w:t>
+            </w:r>
+          </w:p>
+        </w:tc>
+        <w:tc>
+          <w:tcPr>
+            <w:tcW w:w="1781" w:type="dxa"/>
+            <w:tcBorders>
+              <w:left w:val="nil"/>
+              <w:right w:val="nil"/>
+            </w:tcBorders>
+            <w:shd w:val="clear" w:color="auto" w:fill="auto"/>
+            <w:tcMar>
+              <w:top w:w="100" w:type="dxa"/>
+              <w:left w:w="100" w:type="dxa"/>
+              <w:bottom w:w="100" w:type="dxa"/>
+              <w:right w:w="100" w:type="dxa"/>
+            </w:tcMar>
+          </w:tcPr>
+          <w:p>
+            <w:pPr>
+              <w:spacing w:after="0" w:line="240" w:lineRule="auto"/>
+              <w:rPr>
+                <w:rFonts w:ascii="Arial" w:eastAsia="MS Mincho" w:hAnsi="Arial" w:cs="Arial"/>
+                <w:sz w:val="20"/>
+                <w:szCs w:val="20"/>
+                <w:lang w:val="en-US"/>
+              </w:rPr>
+            </w:pPr>
+            <w:r>
+              <w:rPr>
+                <w:rFonts w:ascii="Arial" w:eastAsia="MS Mincho" w:hAnsi="Arial" w:cs="Arial"/>
+                <w:sz w:val="20"/>
+                <w:szCs w:val="20"/>
+                <w:lang w:val="en-US"/>
+              </w:rPr>
+              <w:t>Menampilkan halaman penjelajahan</w:t>
+            </w:r>
+          </w:p>
+        </w:tc>
+        <w:tc>
+          <w:tcPr>
+            <w:tcW w:w="2410" w:type="dxa"/>
+            <w:gridSpan w:val="2"/>
+            <w:tcBorders>
+              <w:left w:val="nil"/>
+              <w:right w:val="nil"/>
+            </w:tcBorders>
+            <w:shd w:val="clear" w:color="auto" w:fill="auto"/>
+            <w:tcMar>
+              <w:top w:w="100" w:type="dxa"/>
+              <w:left w:w="100" w:type="dxa"/>
+              <w:bottom w:w="100" w:type="dxa"/>
+              <w:right w:w="100" w:type="dxa"/>
+            </w:tcMar>
+          </w:tcPr>
+          <w:p>
+            <w:pPr>
+              <w:spacing w:after="0" w:line="240" w:lineRule="auto"/>
+              <w:rPr>
+                <w:rFonts w:ascii="Arial" w:eastAsia="MS Mincho" w:hAnsi="Arial" w:cs="Arial"/>
+                <w:sz w:val="20"/>
+                <w:szCs w:val="20"/>
+                <w:lang w:val="en-US"/>
+              </w:rPr>
+            </w:pPr>
+            <w:r>
+              <w:rPr>
+                <w:rFonts w:ascii="Arial" w:eastAsia="MS Mincho" w:hAnsi="Arial" w:cs="Arial"/>
+                <w:sz w:val="20"/>
+                <w:szCs w:val="20"/>
+                <w:lang w:val="en-US"/>
+              </w:rPr>
+              <w:t>Sistem menampilkan halaman penjelajahan</w:t>
+            </w:r>
+          </w:p>
+        </w:tc>
+        <w:tc>
+          <w:tcPr>
+            <w:tcW w:w="234" w:type="dxa"/>
+            <w:vMerge w:val="restart"/>
+            <w:tcBorders>
+              <w:left w:val="nil"/>
+              <w:right w:val="nil"/>
+            </w:tcBorders>
+            <w:shd w:val="clear" w:color="auto" w:fill="auto"/>
+            <w:tcMar>
+              <w:top w:w="100" w:type="dxa"/>
+              <w:left w:w="100" w:type="dxa"/>
+              <w:bottom w:w="100" w:type="dxa"/>
+              <w:right w:w="100" w:type="dxa"/>
+            </w:tcMar>
+          </w:tcPr>
+          <w:p>
+            <w:pPr>
+              <w:spacing w:after="0" w:line="240" w:lineRule="auto"/>
+              <w:jc w:val="both"/>
+              <w:rPr>
+                <w:rFonts w:ascii="Arial" w:eastAsia="MS Mincho" w:hAnsi="Arial" w:cs="Arial"/>
+                <w:sz w:val="20"/>
+                <w:szCs w:val="20"/>
+                <w:lang w:val="en-US"/>
+              </w:rPr>
+            </w:pPr>
+            <w:r>
+              <w:rPr>
+                <w:rFonts w:ascii="Arial" w:eastAsia="MS Mincho" w:hAnsi="Arial" w:cs="Arial"/>
+                <w:sz w:val="20"/>
+                <w:szCs w:val="20"/>
+                <w:lang w:val="en-US"/>
+              </w:rPr>
+              <w:t>Sesuai</w:t>
+            </w:r>
+          </w:p>
+        </w:tc>
+      </w:tr>
+      <w:tr>
+        <w:trPr>
+          <w:trHeight w:val="440"/>
+          <w:jc w:val="center"/>
+        </w:trPr>
+        <w:tc>
+          <w:tcPr>
+            <w:tcW w:w="0" w:type="auto"/>
+            <w:tcBorders>
+              <w:left w:val="nil"/>
+              <w:right w:val="nil"/>
+            </w:tcBorders>
+            <w:shd w:val="clear" w:color="auto" w:fill="auto"/>
+            <w:tcMar>
+              <w:top w:w="100" w:type="dxa"/>
+              <w:left w:w="100" w:type="dxa"/>
+              <w:bottom w:w="100" w:type="dxa"/>
+              <w:right w:w="100" w:type="dxa"/>
+            </w:tcMar>
+          </w:tcPr>
+          <w:p>
+            <w:pPr>
+              <w:spacing w:after="0" w:line="240" w:lineRule="auto"/>
+              <w:jc w:val="center"/>
+              <w:rPr>
+                <w:rFonts w:ascii="Arial" w:eastAsia="MS Mincho" w:hAnsi="Arial" w:cs="Arial"/>
+                <w:sz w:val="20"/>
+                <w:szCs w:val="20"/>
+                <w:lang w:val="en-US"/>
+              </w:rPr>
+            </w:pPr>
+            <w:r>
+              <w:rPr>
+                <w:rFonts w:ascii="Arial" w:eastAsia="MS Mincho" w:hAnsi="Arial" w:cs="Arial"/>
+                <w:sz w:val="20"/>
+                <w:szCs w:val="20"/>
+                <w:lang w:val="en-US"/>
+              </w:rPr>
+              <w:t>2.</w:t>
+            </w:r>
+          </w:p>
+        </w:tc>
+        <w:tc>
+          <w:tcPr>
+            <w:tcW w:w="872" w:type="dxa"/>
+            <w:tcBorders>
+              <w:left w:val="nil"/>
+              <w:right w:val="nil"/>
+            </w:tcBorders>
+            <w:shd w:val="clear" w:color="auto" w:fill="auto"/>
+            <w:tcMar>
+              <w:top w:w="100" w:type="dxa"/>
+              <w:left w:w="100" w:type="dxa"/>
+              <w:bottom w:w="100" w:type="dxa"/>
+              <w:right w:w="100" w:type="dxa"/>
+            </w:tcMar>
+          </w:tcPr>
+          <w:p>
+            <w:pPr>
+              <w:spacing w:after="0" w:line="240" w:lineRule="auto"/>
+              <w:jc w:val="center"/>
+              <w:rPr>
+                <w:rFonts w:ascii="Arial" w:eastAsia="MS Mincho" w:hAnsi="Arial" w:cs="Arial"/>
+                <w:sz w:val="20"/>
+                <w:szCs w:val="20"/>
+                <w:lang w:val="en-US"/>
+              </w:rPr>
+            </w:pPr>
+            <w:r>
+              <w:rPr>
+                <w:rFonts w:ascii="Arial" w:eastAsia="MS Mincho" w:hAnsi="Arial" w:cs="Arial"/>
+                <w:sz w:val="20"/>
+                <w:szCs w:val="20"/>
+                <w:lang w:val="en-US"/>
+              </w:rPr>
+              <w:t>UC4-1-2</w:t>
+            </w:r>
+          </w:p>
+        </w:tc>
+        <w:tc>
+          <w:tcPr>
+            <w:tcW w:w="1781" w:type="dxa"/>
+            <w:tcBorders>
+              <w:left w:val="nil"/>
+              <w:right w:val="nil"/>
+            </w:tcBorders>
+            <w:shd w:val="clear" w:color="auto" w:fill="auto"/>
+            <w:tcMar>
+              <w:top w:w="100" w:type="dxa"/>
+              <w:left w:w="100" w:type="dxa"/>
+              <w:bottom w:w="100" w:type="dxa"/>
+              <w:right w:w="100" w:type="dxa"/>
+            </w:tcMar>
+          </w:tcPr>
+          <w:p>
+            <w:pPr>
+              <w:spacing w:after="0" w:line="240" w:lineRule="auto"/>
+              <w:rPr>
+                <w:rFonts w:ascii="Arial" w:eastAsia="MS Mincho" w:hAnsi="Arial" w:cs="Arial"/>
+                <w:sz w:val="20"/>
+                <w:szCs w:val="20"/>
+                <w:lang w:val="en-US"/>
+              </w:rPr>
+            </w:pPr>
+            <w:r>
+              <w:rPr>
+                <w:rFonts w:ascii="Arial" w:eastAsia="MS Mincho" w:hAnsi="Arial" w:cs="Arial"/>
+                <w:sz w:val="20"/>
+                <w:szCs w:val="20"/>
+                <w:lang w:val="en-US"/>
+              </w:rPr>
+              <w:t>Penjelajahan berhasil dilakukan</w:t>
+            </w:r>
+          </w:p>
+        </w:tc>
+        <w:tc>
+          <w:tcPr>
+            <w:tcW w:w="2410" w:type="dxa"/>
+            <w:gridSpan w:val="2"/>
+            <w:tcBorders>
+              <w:left w:val="nil"/>
+              <w:right w:val="nil"/>
+            </w:tcBorders>
+            <w:shd w:val="clear" w:color="auto" w:fill="auto"/>
+            <w:tcMar>
+              <w:top w:w="100" w:type="dxa"/>
+              <w:left w:w="100" w:type="dxa"/>
+              <w:bottom w:w="100" w:type="dxa"/>
+              <w:right w:w="100" w:type="dxa"/>
+            </w:tcMar>
+          </w:tcPr>
+          <w:p>
+            <w:pPr>
+              <w:numPr>
+                <w:ilvl w:val="0"/>
+                <w:numId w:val="8"/>
+              </w:numPr>
+              <w:spacing w:after="0" w:line="240" w:lineRule="auto"/>
+              <w:ind w:left="296" w:hanging="284"/>
+              <w:rPr>
+                <w:rFonts w:ascii="Arial" w:eastAsia="MS Mincho" w:hAnsi="Arial" w:cs="Arial"/>
+                <w:sz w:val="20"/>
+                <w:szCs w:val="20"/>
+                <w:lang w:val="en-US"/>
+              </w:rPr>
+            </w:pPr>
+            <w:r>
+              <w:rPr>
+                <w:rFonts w:ascii="Arial" w:eastAsia="MS Mincho" w:hAnsi="Arial" w:cs="Arial"/>
+                <w:sz w:val="20"/>
+                <w:szCs w:val="20"/>
+                <w:lang w:val="en-US"/>
+              </w:rPr>
+              <w:t xml:space="preserve">Sistem menampilkan list </w:t>
+            </w:r>
+            <w:r>
+              <w:rPr>
+                <w:rFonts w:ascii="Arial" w:eastAsia="MS Mincho" w:hAnsi="Arial" w:cs="Arial"/>
+                <w:i/>
+                <w:sz w:val="20"/>
+                <w:szCs w:val="20"/>
+                <w:lang w:val="en-US"/>
+              </w:rPr>
+              <w:t>hyperlink</w:t>
+            </w:r>
+          </w:p>
+          <w:p>
+            <w:pPr>
+              <w:numPr>
+                <w:ilvl w:val="0"/>
+                <w:numId w:val="8"/>
+              </w:numPr>
+              <w:spacing w:after="0" w:line="240" w:lineRule="auto"/>
+              <w:ind w:left="296" w:hanging="284"/>
+              <w:rPr>
+                <w:rFonts w:ascii="Arial" w:eastAsia="MS Mincho" w:hAnsi="Arial" w:cs="Arial"/>
+                <w:sz w:val="20"/>
+                <w:szCs w:val="20"/>
+                <w:lang w:val="en-US"/>
+              </w:rPr>
+            </w:pPr>
+            <w:r>
+              <w:rPr>
+                <w:rFonts w:ascii="Arial" w:eastAsia="MS Mincho" w:hAnsi="Arial" w:cs="Arial"/>
+                <w:sz w:val="20"/>
+                <w:szCs w:val="20"/>
+                <w:lang w:val="en-US"/>
+              </w:rPr>
+              <w:t>Sistem berhasil melakukan penjelajahan</w:t>
+            </w:r>
+          </w:p>
+        </w:tc>
+        <w:tc>
+          <w:tcPr>
+            <w:tcW w:w="234" w:type="dxa"/>
+            <w:vMerge/>
+            <w:tcBorders>
+              <w:left w:val="nil"/>
+              <w:right w:val="nil"/>
+            </w:tcBorders>
+            <w:shd w:val="clear" w:color="auto" w:fill="auto"/>
+            <w:tcMar>
+              <w:top w:w="100" w:type="dxa"/>
+              <w:left w:w="100" w:type="dxa"/>
+              <w:bottom w:w="100" w:type="dxa"/>
+              <w:right w:w="100" w:type="dxa"/>
+            </w:tcMar>
+          </w:tcPr>
+          <w:p>
+            <w:pPr>
+              <w:spacing w:after="0" w:line="240" w:lineRule="auto"/>
+              <w:jc w:val="both"/>
+              <w:rPr>
+                <w:rFonts w:ascii="Arial" w:eastAsia="MS Mincho" w:hAnsi="Arial" w:cs="Arial"/>
+                <w:sz w:val="20"/>
+                <w:szCs w:val="20"/>
+                <w:lang w:val="en-US"/>
+              </w:rPr>
+            </w:pPr>
+          </w:p>
+        </w:tc>
+      </w:tr>
+      <w:tr>
+        <w:trPr>
+          <w:trHeight w:val="440"/>
+          <w:jc w:val="center"/>
+        </w:trPr>
+        <w:tc>
+          <w:tcPr>
+            <w:tcW w:w="0" w:type="auto"/>
+            <w:tcBorders>
+              <w:left w:val="nil"/>
+              <w:right w:val="nil"/>
+            </w:tcBorders>
+            <w:shd w:val="clear" w:color="auto" w:fill="auto"/>
+            <w:tcMar>
+              <w:top w:w="100" w:type="dxa"/>
+              <w:left w:w="100" w:type="dxa"/>
+              <w:bottom w:w="100" w:type="dxa"/>
+              <w:right w:w="100" w:type="dxa"/>
+            </w:tcMar>
+          </w:tcPr>
+          <w:p>
+            <w:pPr>
+              <w:spacing w:after="0" w:line="240" w:lineRule="auto"/>
+              <w:jc w:val="center"/>
+              <w:rPr>
+                <w:rFonts w:ascii="Arial" w:eastAsia="MS Mincho" w:hAnsi="Arial" w:cs="Arial"/>
+                <w:sz w:val="20"/>
+                <w:szCs w:val="20"/>
+                <w:lang w:val="en-US"/>
+              </w:rPr>
+            </w:pPr>
+            <w:r>
+              <w:rPr>
+                <w:rFonts w:ascii="Arial" w:eastAsia="MS Mincho" w:hAnsi="Arial" w:cs="Arial"/>
+                <w:sz w:val="20"/>
+                <w:szCs w:val="20"/>
+                <w:lang w:val="en-US"/>
+              </w:rPr>
+              <w:t>3.</w:t>
+            </w:r>
+          </w:p>
+        </w:tc>
+        <w:tc>
+          <w:tcPr>
+            <w:tcW w:w="872" w:type="dxa"/>
+            <w:tcBorders>
+              <w:left w:val="nil"/>
+              <w:right w:val="nil"/>
+            </w:tcBorders>
+            <w:shd w:val="clear" w:color="auto" w:fill="auto"/>
+            <w:tcMar>
+              <w:top w:w="100" w:type="dxa"/>
+              <w:left w:w="100" w:type="dxa"/>
+              <w:bottom w:w="100" w:type="dxa"/>
+              <w:right w:w="100" w:type="dxa"/>
+            </w:tcMar>
+          </w:tcPr>
+          <w:p>
+            <w:pPr>
+              <w:spacing w:after="0" w:line="240" w:lineRule="auto"/>
+              <w:jc w:val="center"/>
+              <w:rPr>
+                <w:rFonts w:ascii="Arial" w:eastAsia="MS Mincho" w:hAnsi="Arial" w:cs="Arial"/>
+                <w:sz w:val="20"/>
+                <w:szCs w:val="20"/>
+                <w:lang w:val="en-US"/>
+              </w:rPr>
+            </w:pPr>
+            <w:r>
+              <w:rPr>
+                <w:rFonts w:ascii="Arial" w:eastAsia="MS Mincho" w:hAnsi="Arial" w:cs="Arial"/>
+                <w:sz w:val="20"/>
+                <w:szCs w:val="20"/>
+                <w:lang w:val="en-US"/>
+              </w:rPr>
+              <w:t>UC4-1-3</w:t>
+            </w:r>
+          </w:p>
+        </w:tc>
+        <w:tc>
+          <w:tcPr>
+            <w:tcW w:w="1781" w:type="dxa"/>
+            <w:tcBorders>
+              <w:left w:val="nil"/>
+              <w:right w:val="nil"/>
+            </w:tcBorders>
+            <w:shd w:val="clear" w:color="auto" w:fill="auto"/>
+            <w:tcMar>
+              <w:top w:w="100" w:type="dxa"/>
+              <w:left w:w="100" w:type="dxa"/>
+              <w:bottom w:w="100" w:type="dxa"/>
+              <w:right w:w="100" w:type="dxa"/>
+            </w:tcMar>
+          </w:tcPr>
+          <w:p>
+            <w:pPr>
+              <w:spacing w:after="0" w:line="240" w:lineRule="auto"/>
+              <w:rPr>
+                <w:rFonts w:ascii="Arial" w:eastAsia="MS Mincho" w:hAnsi="Arial" w:cs="Arial"/>
+                <w:sz w:val="20"/>
+                <w:szCs w:val="20"/>
+                <w:lang w:val="en-US"/>
+              </w:rPr>
+            </w:pPr>
+            <w:r>
+              <w:rPr>
+                <w:rFonts w:ascii="Arial" w:eastAsia="MS Mincho" w:hAnsi="Arial" w:cs="Arial"/>
+                <w:sz w:val="20"/>
+                <w:szCs w:val="20"/>
+                <w:lang w:val="en-US"/>
+              </w:rPr>
+              <w:t>Hasil penjelajahan berhasil ditampilkan</w:t>
+            </w:r>
+          </w:p>
+        </w:tc>
+        <w:tc>
+          <w:tcPr>
+            <w:tcW w:w="2410" w:type="dxa"/>
+            <w:gridSpan w:val="2"/>
+            <w:tcBorders>
+              <w:left w:val="nil"/>
+              <w:right w:val="nil"/>
+            </w:tcBorders>
+            <w:shd w:val="clear" w:color="auto" w:fill="auto"/>
+            <w:tcMar>
+              <w:top w:w="100" w:type="dxa"/>
+              <w:left w:w="100" w:type="dxa"/>
+              <w:bottom w:w="100" w:type="dxa"/>
+              <w:right w:w="100" w:type="dxa"/>
+            </w:tcMar>
+          </w:tcPr>
+          <w:p>
+            <w:pPr>
+              <w:spacing w:after="0" w:line="240" w:lineRule="auto"/>
+              <w:rPr>
+                <w:rFonts w:ascii="Arial" w:eastAsia="MS Mincho" w:hAnsi="Arial" w:cs="Arial"/>
+                <w:sz w:val="20"/>
+                <w:szCs w:val="20"/>
+                <w:lang w:val="en-US"/>
+              </w:rPr>
+            </w:pPr>
+            <w:r>
+              <w:rPr>
+                <w:rFonts w:ascii="Arial" w:eastAsia="MS Mincho" w:hAnsi="Arial" w:cs="Arial"/>
+                <w:sz w:val="20"/>
+                <w:szCs w:val="20"/>
+                <w:lang w:val="en-US"/>
+              </w:rPr>
+              <w:t>Sistem menampilkan hasil penjelajahan pada halaman hasil penjelajahan</w:t>
+            </w:r>
+          </w:p>
+        </w:tc>
+        <w:tc>
+          <w:tcPr>
+            <w:tcW w:w="234" w:type="dxa"/>
+            <w:vMerge/>
+            <w:tcBorders>
+              <w:left w:val="nil"/>
+              <w:right w:val="nil"/>
+            </w:tcBorders>
+            <w:shd w:val="clear" w:color="auto" w:fill="auto"/>
+            <w:tcMar>
+              <w:top w:w="100" w:type="dxa"/>
+              <w:left w:w="100" w:type="dxa"/>
+              <w:bottom w:w="100" w:type="dxa"/>
+              <w:right w:w="100" w:type="dxa"/>
+            </w:tcMar>
+          </w:tcPr>
+          <w:p>
+            <w:pPr>
+              <w:spacing w:after="0" w:line="240" w:lineRule="auto"/>
+              <w:jc w:val="both"/>
+              <w:rPr>
+                <w:rFonts w:ascii="Arial" w:eastAsia="MS Mincho" w:hAnsi="Arial" w:cs="Arial"/>
+                <w:sz w:val="20"/>
+                <w:szCs w:val="20"/>
+                <w:lang w:val="en-US"/>
+              </w:rPr>
+            </w:pPr>
+          </w:p>
+        </w:tc>
+      </w:tr>
+    </w:tbl>
+    <w:p>
+      <w:pPr>
+        <w:spacing w:before="100" w:after="0" w:line="240" w:lineRule="auto"/>
+        <w:jc w:val="both"/>
+        <w:rPr>
+          <w:rFonts w:ascii="Arial" w:eastAsia="MS Mincho" w:hAnsi="Arial" w:cs="Arial"/>
+          <w:sz w:val="20"/>
+          <w:szCs w:val="20"/>
+          <w:lang w:val="en-ID"/>
+        </w:rPr>
+      </w:pPr>
+    </w:p>
+    <w:p>
+      <w:pPr>
+        <w:spacing w:after="0" w:line="240" w:lineRule="auto"/>
+        <w:jc w:val="center"/>
+        <w:rPr>
+          <w:rFonts w:ascii="Arial" w:eastAsia="MS Mincho" w:hAnsi="Arial" w:cs="Arial"/>
+          <w:sz w:val="20"/>
+          <w:szCs w:val="20"/>
+          <w:lang w:val="en-US"/>
+        </w:rPr>
+      </w:pPr>
+      <w:r>
+        <w:rPr>
+          <w:rFonts w:ascii="Arial" w:eastAsia="MS Mincho" w:hAnsi="Arial" w:cs="Arial"/>
+          <w:b/>
+          <w:sz w:val="20"/>
+          <w:szCs w:val="20"/>
+        </w:rPr>
+        <w:t xml:space="preserve">Table </w:t>
+      </w:r>
+      <w:r>
+        <w:rPr>
+          <w:rFonts w:ascii="Arial" w:eastAsia="MS Mincho" w:hAnsi="Arial" w:cs="Arial"/>
+          <w:b/>
+          <w:sz w:val="20"/>
+          <w:szCs w:val="20"/>
+          <w:lang w:val="en-US"/>
+        </w:rPr>
+        <w:t>3</w:t>
+      </w:r>
+      <w:r>
+        <w:rPr>
+          <w:rFonts w:ascii="Arial" w:eastAsia="MS Mincho" w:hAnsi="Arial" w:cs="Arial" w:hint="eastAsia"/>
+          <w:b/>
+          <w:sz w:val="20"/>
+          <w:szCs w:val="20"/>
+          <w:lang w:eastAsia="ja-JP"/>
+        </w:rPr>
+        <w:t>.</w:t>
+      </w:r>
+      <w:r>
+        <w:rPr>
+          <w:rFonts w:ascii="Arial" w:eastAsia="MS Mincho" w:hAnsi="Arial" w:cs="Arial"/>
+          <w:b/>
+          <w:sz w:val="20"/>
+          <w:szCs w:val="20"/>
+        </w:rPr>
+        <w:t xml:space="preserve"> </w:t>
+      </w:r>
+      <w:r>
+        <w:rPr>
+          <w:rFonts w:ascii="Arial" w:eastAsia="MS Mincho" w:hAnsi="Arial" w:cs="Arial"/>
+          <w:sz w:val="20"/>
+          <w:szCs w:val="20"/>
+          <w:lang w:val="en-US"/>
+        </w:rPr>
+        <w:t>Pengujian</w:t>
+      </w:r>
+      <w:r>
+        <w:rPr>
+          <w:rFonts w:ascii="Arial" w:eastAsia="MS Mincho" w:hAnsi="Arial" w:cs="Arial"/>
+          <w:b/>
+          <w:sz w:val="20"/>
+          <w:szCs w:val="20"/>
+          <w:lang w:val="en-US"/>
+        </w:rPr>
+        <w:t xml:space="preserve"> </w:t>
+      </w:r>
+      <w:r>
+        <w:rPr>
+          <w:rFonts w:ascii="Arial" w:eastAsia="MS Mincho" w:hAnsi="Arial" w:cs="Arial"/>
+          <w:sz w:val="20"/>
+          <w:szCs w:val="20"/>
+          <w:lang w:val="en-US"/>
+        </w:rPr>
+        <w:t xml:space="preserve">Black-Box </w:t>
+      </w:r>
+      <w:r>
+        <w:rPr>
+          <w:rFonts w:ascii="Arial" w:eastAsia="MS Mincho" w:hAnsi="Arial" w:cs="Arial"/>
+          <w:sz w:val="20"/>
+          <w:szCs w:val="20"/>
+          <w:lang w:val="en-US"/>
+        </w:rPr>
+        <w:t>Pencarian</w:t>
+      </w:r>
+      <w:r>
+        <w:rPr>
+          <w:rFonts w:ascii="Arial" w:eastAsia="MS Mincho" w:hAnsi="Arial" w:cs="Arial"/>
+          <w:sz w:val="20"/>
+          <w:szCs w:val="20"/>
+          <w:lang w:val="en-US"/>
+        </w:rPr>
+        <w:t xml:space="preserve"> Pengetahuan</w:t>
       </w:r>
     </w:p>
     <w:tbl>
@@ -2756,1092 +4942,6 @@
                 <w:szCs w:val="20"/>
                 <w:lang w:val="en-US"/>
               </w:rPr>
-              <w:t>Kode Pengujian: U20</w:t>
-            </w:r>
-          </w:p>
-        </w:tc>
-      </w:tr>
-      <w:tr>
-        <w:trPr>
-          <w:trHeight w:val="440"/>
-          <w:jc w:val="center"/>
-        </w:trPr>
-        <w:tc>
-          <w:tcPr>
-            <w:tcW w:w="5949" w:type="dxa"/>
-            <w:gridSpan w:val="6"/>
-            <w:tcBorders>
-              <w:left w:val="nil"/>
-              <w:right w:val="nil"/>
-            </w:tcBorders>
-            <w:shd w:val="clear" w:color="auto" w:fill="auto"/>
-            <w:tcMar>
-              <w:top w:w="100" w:type="dxa"/>
-              <w:left w:w="100" w:type="dxa"/>
-              <w:bottom w:w="100" w:type="dxa"/>
-              <w:right w:w="100" w:type="dxa"/>
-            </w:tcMar>
-          </w:tcPr>
-          <w:p>
-            <w:pPr>
-              <w:spacing w:after="0" w:line="240" w:lineRule="auto"/>
-              <w:jc w:val="both"/>
-              <w:rPr>
-                <w:rFonts w:ascii="Arial" w:eastAsia="MS Mincho" w:hAnsi="Arial" w:cs="Arial"/>
-                <w:sz w:val="20"/>
-                <w:szCs w:val="20"/>
-                <w:lang w:val="en-US"/>
-              </w:rPr>
-            </w:pPr>
-            <w:r>
-              <w:rPr>
-                <w:rFonts w:ascii="Arial" w:eastAsia="MS Mincho" w:hAnsi="Arial" w:cs="Arial"/>
-                <w:sz w:val="20"/>
-                <w:szCs w:val="20"/>
-                <w:lang w:val="en-US"/>
-              </w:rPr>
-              <w:t xml:space="preserve">Kasus: </w:t>
-            </w:r>
-          </w:p>
-          <w:p>
-            <w:pPr>
-              <w:spacing w:after="0" w:line="240" w:lineRule="auto"/>
-              <w:jc w:val="both"/>
-              <w:rPr>
-                <w:rFonts w:ascii="Arial" w:eastAsia="MS Mincho" w:hAnsi="Arial" w:cs="Arial"/>
-                <w:i/>
-                <w:sz w:val="20"/>
-                <w:szCs w:val="20"/>
-                <w:lang w:val="en-US"/>
-              </w:rPr>
-            </w:pPr>
-            <w:r>
-              <w:rPr>
-                <w:rFonts w:ascii="Arial" w:eastAsia="MS Mincho" w:hAnsi="Arial" w:cs="Arial"/>
-                <w:sz w:val="20"/>
-                <w:szCs w:val="20"/>
-                <w:lang w:val="en-US"/>
-              </w:rPr>
-              <w:t xml:space="preserve">Penjelajahan </w:t>
-            </w:r>
-            <w:r>
-              <w:rPr>
-                <w:rFonts w:ascii="Arial" w:eastAsia="MS Mincho" w:hAnsi="Arial" w:cs="Arial"/>
-                <w:i/>
-                <w:sz w:val="20"/>
-                <w:szCs w:val="20"/>
-                <w:lang w:val="en-US"/>
-              </w:rPr>
-              <w:t>Guest User</w:t>
-            </w:r>
-          </w:p>
-        </w:tc>
-      </w:tr>
-      <w:tr>
-        <w:trPr>
-          <w:trHeight w:val="440"/>
-          <w:jc w:val="center"/>
-        </w:trPr>
-        <w:tc>
-          <w:tcPr>
-            <w:tcW w:w="0" w:type="auto"/>
-            <w:tcBorders>
-              <w:left w:val="nil"/>
-              <w:right w:val="nil"/>
-            </w:tcBorders>
-            <w:shd w:val="clear" w:color="auto" w:fill="auto"/>
-            <w:tcMar>
-              <w:top w:w="100" w:type="dxa"/>
-              <w:left w:w="100" w:type="dxa"/>
-              <w:bottom w:w="100" w:type="dxa"/>
-              <w:right w:w="100" w:type="dxa"/>
-            </w:tcMar>
-          </w:tcPr>
-          <w:p>
-            <w:pPr>
-              <w:spacing w:after="0" w:line="240" w:lineRule="auto"/>
-              <w:jc w:val="center"/>
-              <w:rPr>
-                <w:rFonts w:ascii="Arial" w:eastAsia="MS Mincho" w:hAnsi="Arial" w:cs="Arial"/>
-                <w:b/>
-                <w:sz w:val="20"/>
-                <w:szCs w:val="20"/>
-                <w:lang w:val="en-US"/>
-              </w:rPr>
-            </w:pPr>
-            <w:r>
-              <w:rPr>
-                <w:rFonts w:ascii="Arial" w:eastAsia="MS Mincho" w:hAnsi="Arial" w:cs="Arial"/>
-                <w:b/>
-                <w:sz w:val="20"/>
-                <w:szCs w:val="20"/>
-                <w:lang w:val="en-US"/>
-              </w:rPr>
-              <w:t>No.</w:t>
-            </w:r>
-          </w:p>
-        </w:tc>
-        <w:tc>
-          <w:tcPr>
-            <w:tcW w:w="872" w:type="dxa"/>
-            <w:tcBorders>
-              <w:left w:val="nil"/>
-              <w:right w:val="nil"/>
-            </w:tcBorders>
-            <w:shd w:val="clear" w:color="auto" w:fill="auto"/>
-            <w:tcMar>
-              <w:top w:w="100" w:type="dxa"/>
-              <w:left w:w="100" w:type="dxa"/>
-              <w:bottom w:w="100" w:type="dxa"/>
-              <w:right w:w="100" w:type="dxa"/>
-            </w:tcMar>
-          </w:tcPr>
-          <w:p>
-            <w:pPr>
-              <w:spacing w:after="0" w:line="240" w:lineRule="auto"/>
-              <w:jc w:val="center"/>
-              <w:rPr>
-                <w:rFonts w:ascii="Arial" w:eastAsia="MS Mincho" w:hAnsi="Arial" w:cs="Arial"/>
-                <w:b/>
-                <w:sz w:val="20"/>
-                <w:szCs w:val="20"/>
-                <w:lang w:val="en-US"/>
-              </w:rPr>
-            </w:pPr>
-            <w:r>
-              <w:rPr>
-                <w:rFonts w:ascii="Arial" w:eastAsia="MS Mincho" w:hAnsi="Arial" w:cs="Arial"/>
-                <w:b/>
-                <w:sz w:val="20"/>
-                <w:szCs w:val="20"/>
-                <w:lang w:val="en-US"/>
-              </w:rPr>
-              <w:t>Kode</w:t>
-            </w:r>
-          </w:p>
-        </w:tc>
-        <w:tc>
-          <w:tcPr>
-            <w:tcW w:w="1781" w:type="dxa"/>
-            <w:tcBorders>
-              <w:left w:val="nil"/>
-              <w:right w:val="nil"/>
-            </w:tcBorders>
-            <w:shd w:val="clear" w:color="auto" w:fill="auto"/>
-            <w:tcMar>
-              <w:top w:w="100" w:type="dxa"/>
-              <w:left w:w="100" w:type="dxa"/>
-              <w:bottom w:w="100" w:type="dxa"/>
-              <w:right w:w="100" w:type="dxa"/>
-            </w:tcMar>
-          </w:tcPr>
-          <w:p>
-            <w:pPr>
-              <w:spacing w:after="0" w:line="240" w:lineRule="auto"/>
-              <w:jc w:val="center"/>
-              <w:rPr>
-                <w:rFonts w:ascii="Arial" w:eastAsia="MS Mincho" w:hAnsi="Arial" w:cs="Arial"/>
-                <w:b/>
-                <w:sz w:val="20"/>
-                <w:szCs w:val="20"/>
-                <w:lang w:val="en-US"/>
-              </w:rPr>
-            </w:pPr>
-            <w:r>
-              <w:rPr>
-                <w:rFonts w:ascii="Arial" w:eastAsia="MS Mincho" w:hAnsi="Arial" w:cs="Arial"/>
-                <w:b/>
-                <w:sz w:val="20"/>
-                <w:szCs w:val="20"/>
-                <w:lang w:val="en-US"/>
-              </w:rPr>
-              <w:t>Nama Skenario</w:t>
-            </w:r>
-          </w:p>
-        </w:tc>
-        <w:tc>
-          <w:tcPr>
-            <w:tcW w:w="2410" w:type="dxa"/>
-            <w:gridSpan w:val="2"/>
-            <w:tcBorders>
-              <w:left w:val="nil"/>
-              <w:right w:val="nil"/>
-            </w:tcBorders>
-            <w:shd w:val="clear" w:color="auto" w:fill="auto"/>
-            <w:tcMar>
-              <w:top w:w="100" w:type="dxa"/>
-              <w:left w:w="100" w:type="dxa"/>
-              <w:bottom w:w="100" w:type="dxa"/>
-              <w:right w:w="100" w:type="dxa"/>
-            </w:tcMar>
-          </w:tcPr>
-          <w:p>
-            <w:pPr>
-              <w:spacing w:after="0" w:line="240" w:lineRule="auto"/>
-              <w:jc w:val="center"/>
-              <w:rPr>
-                <w:rFonts w:ascii="Arial" w:eastAsia="MS Mincho" w:hAnsi="Arial" w:cs="Arial"/>
-                <w:b/>
-                <w:sz w:val="20"/>
-                <w:szCs w:val="20"/>
-                <w:lang w:val="en-US"/>
-              </w:rPr>
-            </w:pPr>
-            <w:r>
-              <w:rPr>
-                <w:rFonts w:ascii="Arial" w:eastAsia="MS Mincho" w:hAnsi="Arial" w:cs="Arial"/>
-                <w:b/>
-                <w:sz w:val="20"/>
-                <w:szCs w:val="20"/>
-                <w:lang w:val="en-US"/>
-              </w:rPr>
-              <w:t>Hasil Pengujian</w:t>
-            </w:r>
-          </w:p>
-        </w:tc>
-        <w:tc>
-          <w:tcPr>
-            <w:tcW w:w="234" w:type="dxa"/>
-            <w:tcBorders>
-              <w:left w:val="nil"/>
-              <w:right w:val="nil"/>
-            </w:tcBorders>
-            <w:shd w:val="clear" w:color="auto" w:fill="auto"/>
-            <w:tcMar>
-              <w:top w:w="100" w:type="dxa"/>
-              <w:left w:w="100" w:type="dxa"/>
-              <w:bottom w:w="100" w:type="dxa"/>
-              <w:right w:w="100" w:type="dxa"/>
-            </w:tcMar>
-          </w:tcPr>
-          <w:p>
-            <w:pPr>
-              <w:spacing w:after="0" w:line="240" w:lineRule="auto"/>
-              <w:jc w:val="center"/>
-              <w:rPr>
-                <w:rFonts w:ascii="Arial" w:eastAsia="MS Mincho" w:hAnsi="Arial" w:cs="Arial"/>
-                <w:b/>
-                <w:sz w:val="20"/>
-                <w:szCs w:val="20"/>
-                <w:lang w:val="en-US"/>
-              </w:rPr>
-            </w:pPr>
-            <w:r>
-              <w:rPr>
-                <w:rFonts w:ascii="Arial" w:eastAsia="MS Mincho" w:hAnsi="Arial" w:cs="Arial"/>
-                <w:b/>
-                <w:sz w:val="20"/>
-                <w:szCs w:val="20"/>
-                <w:lang w:val="en-US"/>
-              </w:rPr>
-              <w:t>Kesimpulan</w:t>
-            </w:r>
-          </w:p>
-        </w:tc>
-      </w:tr>
-      <w:tr>
-        <w:trPr>
-          <w:trHeight w:val="440"/>
-          <w:jc w:val="center"/>
-        </w:trPr>
-        <w:tc>
-          <w:tcPr>
-            <w:tcW w:w="0" w:type="auto"/>
-            <w:tcBorders>
-              <w:left w:val="nil"/>
-              <w:right w:val="nil"/>
-            </w:tcBorders>
-            <w:shd w:val="clear" w:color="auto" w:fill="auto"/>
-            <w:tcMar>
-              <w:top w:w="100" w:type="dxa"/>
-              <w:left w:w="100" w:type="dxa"/>
-              <w:bottom w:w="100" w:type="dxa"/>
-              <w:right w:w="100" w:type="dxa"/>
-            </w:tcMar>
-          </w:tcPr>
-          <w:p>
-            <w:pPr>
-              <w:spacing w:after="0" w:line="240" w:lineRule="auto"/>
-              <w:jc w:val="center"/>
-              <w:rPr>
-                <w:rFonts w:ascii="Arial" w:eastAsia="MS Mincho" w:hAnsi="Arial" w:cs="Arial"/>
-                <w:sz w:val="20"/>
-                <w:szCs w:val="20"/>
-                <w:lang w:val="en-US"/>
-              </w:rPr>
-            </w:pPr>
-            <w:r>
-              <w:rPr>
-                <w:rFonts w:ascii="Arial" w:eastAsia="MS Mincho" w:hAnsi="Arial" w:cs="Arial"/>
-                <w:sz w:val="20"/>
-                <w:szCs w:val="20"/>
-                <w:lang w:val="en-US"/>
-              </w:rPr>
-              <w:t>1.</w:t>
-            </w:r>
-          </w:p>
-        </w:tc>
-        <w:tc>
-          <w:tcPr>
-            <w:tcW w:w="872" w:type="dxa"/>
-            <w:tcBorders>
-              <w:left w:val="nil"/>
-              <w:right w:val="nil"/>
-            </w:tcBorders>
-            <w:shd w:val="clear" w:color="auto" w:fill="auto"/>
-            <w:tcMar>
-              <w:top w:w="100" w:type="dxa"/>
-              <w:left w:w="100" w:type="dxa"/>
-              <w:bottom w:w="100" w:type="dxa"/>
-              <w:right w:w="100" w:type="dxa"/>
-            </w:tcMar>
-          </w:tcPr>
-          <w:p>
-            <w:pPr>
-              <w:spacing w:after="0" w:line="240" w:lineRule="auto"/>
-              <w:jc w:val="center"/>
-              <w:rPr>
-                <w:rFonts w:ascii="Arial" w:eastAsia="MS Mincho" w:hAnsi="Arial" w:cs="Arial"/>
-                <w:sz w:val="20"/>
-                <w:szCs w:val="20"/>
-                <w:lang w:val="en-US"/>
-              </w:rPr>
-            </w:pPr>
-            <w:r>
-              <w:rPr>
-                <w:rFonts w:ascii="Arial" w:eastAsia="MS Mincho" w:hAnsi="Arial" w:cs="Arial"/>
-                <w:sz w:val="20"/>
-                <w:szCs w:val="20"/>
-                <w:lang w:val="en-US"/>
-              </w:rPr>
-              <w:t>UC4-1-1</w:t>
-            </w:r>
-          </w:p>
-        </w:tc>
-        <w:tc>
-          <w:tcPr>
-            <w:tcW w:w="1781" w:type="dxa"/>
-            <w:tcBorders>
-              <w:left w:val="nil"/>
-              <w:right w:val="nil"/>
-            </w:tcBorders>
-            <w:shd w:val="clear" w:color="auto" w:fill="auto"/>
-            <w:tcMar>
-              <w:top w:w="100" w:type="dxa"/>
-              <w:left w:w="100" w:type="dxa"/>
-              <w:bottom w:w="100" w:type="dxa"/>
-              <w:right w:w="100" w:type="dxa"/>
-            </w:tcMar>
-          </w:tcPr>
-          <w:p>
-            <w:pPr>
-              <w:spacing w:after="0" w:line="240" w:lineRule="auto"/>
-              <w:rPr>
-                <w:rFonts w:ascii="Arial" w:eastAsia="MS Mincho" w:hAnsi="Arial" w:cs="Arial"/>
-                <w:sz w:val="20"/>
-                <w:szCs w:val="20"/>
-                <w:lang w:val="en-US"/>
-              </w:rPr>
-            </w:pPr>
-            <w:r>
-              <w:rPr>
-                <w:rFonts w:ascii="Arial" w:eastAsia="MS Mincho" w:hAnsi="Arial" w:cs="Arial"/>
-                <w:sz w:val="20"/>
-                <w:szCs w:val="20"/>
-                <w:lang w:val="en-US"/>
-              </w:rPr>
-              <w:t>Menampilkan halaman penjelajahan</w:t>
-            </w:r>
-          </w:p>
-        </w:tc>
-        <w:tc>
-          <w:tcPr>
-            <w:tcW w:w="2410" w:type="dxa"/>
-            <w:gridSpan w:val="2"/>
-            <w:tcBorders>
-              <w:left w:val="nil"/>
-              <w:right w:val="nil"/>
-            </w:tcBorders>
-            <w:shd w:val="clear" w:color="auto" w:fill="auto"/>
-            <w:tcMar>
-              <w:top w:w="100" w:type="dxa"/>
-              <w:left w:w="100" w:type="dxa"/>
-              <w:bottom w:w="100" w:type="dxa"/>
-              <w:right w:w="100" w:type="dxa"/>
-            </w:tcMar>
-          </w:tcPr>
-          <w:p>
-            <w:pPr>
-              <w:spacing w:after="0" w:line="240" w:lineRule="auto"/>
-              <w:rPr>
-                <w:rFonts w:ascii="Arial" w:eastAsia="MS Mincho" w:hAnsi="Arial" w:cs="Arial"/>
-                <w:sz w:val="20"/>
-                <w:szCs w:val="20"/>
-                <w:lang w:val="en-US"/>
-              </w:rPr>
-            </w:pPr>
-            <w:r>
-              <w:rPr>
-                <w:rFonts w:ascii="Arial" w:eastAsia="MS Mincho" w:hAnsi="Arial" w:cs="Arial"/>
-                <w:sz w:val="20"/>
-                <w:szCs w:val="20"/>
-                <w:lang w:val="en-US"/>
-              </w:rPr>
-              <w:t>Sistem menampilkan halaman penjelajahan</w:t>
-            </w:r>
-          </w:p>
-        </w:tc>
-        <w:tc>
-          <w:tcPr>
-            <w:tcW w:w="234" w:type="dxa"/>
-            <w:vMerge w:val="restart"/>
-            <w:tcBorders>
-              <w:left w:val="nil"/>
-              <w:right w:val="nil"/>
-            </w:tcBorders>
-            <w:shd w:val="clear" w:color="auto" w:fill="auto"/>
-            <w:tcMar>
-              <w:top w:w="100" w:type="dxa"/>
-              <w:left w:w="100" w:type="dxa"/>
-              <w:bottom w:w="100" w:type="dxa"/>
-              <w:right w:w="100" w:type="dxa"/>
-            </w:tcMar>
-          </w:tcPr>
-          <w:p>
-            <w:pPr>
-              <w:spacing w:after="0" w:line="240" w:lineRule="auto"/>
-              <w:jc w:val="both"/>
-              <w:rPr>
-                <w:rFonts w:ascii="Arial" w:eastAsia="MS Mincho" w:hAnsi="Arial" w:cs="Arial"/>
-                <w:sz w:val="20"/>
-                <w:szCs w:val="20"/>
-                <w:lang w:val="en-US"/>
-              </w:rPr>
-            </w:pPr>
-            <w:r>
-              <w:rPr>
-                <w:rFonts w:ascii="Arial" w:eastAsia="MS Mincho" w:hAnsi="Arial" w:cs="Arial"/>
-                <w:sz w:val="20"/>
-                <w:szCs w:val="20"/>
-                <w:lang w:val="en-US"/>
-              </w:rPr>
-              <w:t>Sesuai</w:t>
-            </w:r>
-          </w:p>
-        </w:tc>
-      </w:tr>
-      <w:tr>
-        <w:trPr>
-          <w:trHeight w:val="440"/>
-          <w:jc w:val="center"/>
-        </w:trPr>
-        <w:tc>
-          <w:tcPr>
-            <w:tcW w:w="0" w:type="auto"/>
-            <w:tcBorders>
-              <w:left w:val="nil"/>
-              <w:right w:val="nil"/>
-            </w:tcBorders>
-            <w:shd w:val="clear" w:color="auto" w:fill="auto"/>
-            <w:tcMar>
-              <w:top w:w="100" w:type="dxa"/>
-              <w:left w:w="100" w:type="dxa"/>
-              <w:bottom w:w="100" w:type="dxa"/>
-              <w:right w:w="100" w:type="dxa"/>
-            </w:tcMar>
-          </w:tcPr>
-          <w:p>
-            <w:pPr>
-              <w:spacing w:after="0" w:line="240" w:lineRule="auto"/>
-              <w:jc w:val="center"/>
-              <w:rPr>
-                <w:rFonts w:ascii="Arial" w:eastAsia="MS Mincho" w:hAnsi="Arial" w:cs="Arial"/>
-                <w:sz w:val="20"/>
-                <w:szCs w:val="20"/>
-                <w:lang w:val="en-US"/>
-              </w:rPr>
-            </w:pPr>
-            <w:r>
-              <w:rPr>
-                <w:rFonts w:ascii="Arial" w:eastAsia="MS Mincho" w:hAnsi="Arial" w:cs="Arial"/>
-                <w:sz w:val="20"/>
-                <w:szCs w:val="20"/>
-                <w:lang w:val="en-US"/>
-              </w:rPr>
-              <w:t>2.</w:t>
-            </w:r>
-          </w:p>
-        </w:tc>
-        <w:tc>
-          <w:tcPr>
-            <w:tcW w:w="872" w:type="dxa"/>
-            <w:tcBorders>
-              <w:left w:val="nil"/>
-              <w:right w:val="nil"/>
-            </w:tcBorders>
-            <w:shd w:val="clear" w:color="auto" w:fill="auto"/>
-            <w:tcMar>
-              <w:top w:w="100" w:type="dxa"/>
-              <w:left w:w="100" w:type="dxa"/>
-              <w:bottom w:w="100" w:type="dxa"/>
-              <w:right w:w="100" w:type="dxa"/>
-            </w:tcMar>
-          </w:tcPr>
-          <w:p>
-            <w:pPr>
-              <w:spacing w:after="0" w:line="240" w:lineRule="auto"/>
-              <w:jc w:val="center"/>
-              <w:rPr>
-                <w:rFonts w:ascii="Arial" w:eastAsia="MS Mincho" w:hAnsi="Arial" w:cs="Arial"/>
-                <w:sz w:val="20"/>
-                <w:szCs w:val="20"/>
-                <w:lang w:val="en-US"/>
-              </w:rPr>
-            </w:pPr>
-            <w:r>
-              <w:rPr>
-                <w:rFonts w:ascii="Arial" w:eastAsia="MS Mincho" w:hAnsi="Arial" w:cs="Arial"/>
-                <w:sz w:val="20"/>
-                <w:szCs w:val="20"/>
-                <w:lang w:val="en-US"/>
-              </w:rPr>
-              <w:t>UC4-1-2</w:t>
-            </w:r>
-          </w:p>
-        </w:tc>
-        <w:tc>
-          <w:tcPr>
-            <w:tcW w:w="1781" w:type="dxa"/>
-            <w:tcBorders>
-              <w:left w:val="nil"/>
-              <w:right w:val="nil"/>
-            </w:tcBorders>
-            <w:shd w:val="clear" w:color="auto" w:fill="auto"/>
-            <w:tcMar>
-              <w:top w:w="100" w:type="dxa"/>
-              <w:left w:w="100" w:type="dxa"/>
-              <w:bottom w:w="100" w:type="dxa"/>
-              <w:right w:w="100" w:type="dxa"/>
-            </w:tcMar>
-          </w:tcPr>
-          <w:p>
-            <w:pPr>
-              <w:spacing w:after="0" w:line="240" w:lineRule="auto"/>
-              <w:rPr>
-                <w:rFonts w:ascii="Arial" w:eastAsia="MS Mincho" w:hAnsi="Arial" w:cs="Arial"/>
-                <w:sz w:val="20"/>
-                <w:szCs w:val="20"/>
-                <w:lang w:val="en-US"/>
-              </w:rPr>
-            </w:pPr>
-            <w:r>
-              <w:rPr>
-                <w:rFonts w:ascii="Arial" w:eastAsia="MS Mincho" w:hAnsi="Arial" w:cs="Arial"/>
-                <w:sz w:val="20"/>
-                <w:szCs w:val="20"/>
-                <w:lang w:val="en-US"/>
-              </w:rPr>
-              <w:t>Penjelajahan berhasil dilakukan</w:t>
-            </w:r>
-          </w:p>
-        </w:tc>
-        <w:tc>
-          <w:tcPr>
-            <w:tcW w:w="2410" w:type="dxa"/>
-            <w:gridSpan w:val="2"/>
-            <w:tcBorders>
-              <w:left w:val="nil"/>
-              <w:right w:val="nil"/>
-            </w:tcBorders>
-            <w:shd w:val="clear" w:color="auto" w:fill="auto"/>
-            <w:tcMar>
-              <w:top w:w="100" w:type="dxa"/>
-              <w:left w:w="100" w:type="dxa"/>
-              <w:bottom w:w="100" w:type="dxa"/>
-              <w:right w:w="100" w:type="dxa"/>
-            </w:tcMar>
-          </w:tcPr>
-          <w:p>
-            <w:pPr>
-              <w:numPr>
-                <w:ilvl w:val="0"/>
-                <w:numId w:val="8"/>
-              </w:numPr>
-              <w:spacing w:after="0" w:line="240" w:lineRule="auto"/>
-              <w:ind w:left="296" w:hanging="284"/>
-              <w:rPr>
-                <w:rFonts w:ascii="Arial" w:eastAsia="MS Mincho" w:hAnsi="Arial" w:cs="Arial"/>
-                <w:sz w:val="20"/>
-                <w:szCs w:val="20"/>
-                <w:lang w:val="en-US"/>
-              </w:rPr>
-            </w:pPr>
-            <w:r>
-              <w:rPr>
-                <w:rFonts w:ascii="Arial" w:eastAsia="MS Mincho" w:hAnsi="Arial" w:cs="Arial"/>
-                <w:sz w:val="20"/>
-                <w:szCs w:val="20"/>
-                <w:lang w:val="en-US"/>
-              </w:rPr>
-              <w:t xml:space="preserve">Sistem menampilkan list </w:t>
-            </w:r>
-            <w:r>
-              <w:rPr>
-                <w:rFonts w:ascii="Arial" w:eastAsia="MS Mincho" w:hAnsi="Arial" w:cs="Arial"/>
-                <w:i/>
-                <w:sz w:val="20"/>
-                <w:szCs w:val="20"/>
-                <w:lang w:val="en-US"/>
-              </w:rPr>
-              <w:t>hyperlink</w:t>
-            </w:r>
-          </w:p>
-          <w:p>
-            <w:pPr>
-              <w:numPr>
-                <w:ilvl w:val="0"/>
-                <w:numId w:val="8"/>
-              </w:numPr>
-              <w:spacing w:after="0" w:line="240" w:lineRule="auto"/>
-              <w:ind w:left="296" w:hanging="284"/>
-              <w:rPr>
-                <w:rFonts w:ascii="Arial" w:eastAsia="MS Mincho" w:hAnsi="Arial" w:cs="Arial"/>
-                <w:sz w:val="20"/>
-                <w:szCs w:val="20"/>
-                <w:lang w:val="en-US"/>
-              </w:rPr>
-            </w:pPr>
-            <w:r>
-              <w:rPr>
-                <w:rFonts w:ascii="Arial" w:eastAsia="MS Mincho" w:hAnsi="Arial" w:cs="Arial"/>
-                <w:sz w:val="20"/>
-                <w:szCs w:val="20"/>
-                <w:lang w:val="en-US"/>
-              </w:rPr>
-              <w:t>Sistem berhasil melakukan penjelajahan</w:t>
-            </w:r>
-          </w:p>
-        </w:tc>
-        <w:tc>
-          <w:tcPr>
-            <w:tcW w:w="234" w:type="dxa"/>
-            <w:vMerge/>
-            <w:tcBorders>
-              <w:left w:val="nil"/>
-              <w:right w:val="nil"/>
-            </w:tcBorders>
-            <w:shd w:val="clear" w:color="auto" w:fill="auto"/>
-            <w:tcMar>
-              <w:top w:w="100" w:type="dxa"/>
-              <w:left w:w="100" w:type="dxa"/>
-              <w:bottom w:w="100" w:type="dxa"/>
-              <w:right w:w="100" w:type="dxa"/>
-            </w:tcMar>
-          </w:tcPr>
-          <w:p>
-            <w:pPr>
-              <w:spacing w:after="0" w:line="240" w:lineRule="auto"/>
-              <w:jc w:val="both"/>
-              <w:rPr>
-                <w:rFonts w:ascii="Arial" w:eastAsia="MS Mincho" w:hAnsi="Arial" w:cs="Arial"/>
-                <w:sz w:val="20"/>
-                <w:szCs w:val="20"/>
-                <w:lang w:val="en-US"/>
-              </w:rPr>
-            </w:pPr>
-          </w:p>
-        </w:tc>
-      </w:tr>
-      <w:tr>
-        <w:trPr>
-          <w:trHeight w:val="440"/>
-          <w:jc w:val="center"/>
-        </w:trPr>
-        <w:tc>
-          <w:tcPr>
-            <w:tcW w:w="0" w:type="auto"/>
-            <w:tcBorders>
-              <w:left w:val="nil"/>
-              <w:right w:val="nil"/>
-            </w:tcBorders>
-            <w:shd w:val="clear" w:color="auto" w:fill="auto"/>
-            <w:tcMar>
-              <w:top w:w="100" w:type="dxa"/>
-              <w:left w:w="100" w:type="dxa"/>
-              <w:bottom w:w="100" w:type="dxa"/>
-              <w:right w:w="100" w:type="dxa"/>
-            </w:tcMar>
-          </w:tcPr>
-          <w:p>
-            <w:pPr>
-              <w:spacing w:after="0" w:line="240" w:lineRule="auto"/>
-              <w:jc w:val="center"/>
-              <w:rPr>
-                <w:rFonts w:ascii="Arial" w:eastAsia="MS Mincho" w:hAnsi="Arial" w:cs="Arial"/>
-                <w:sz w:val="20"/>
-                <w:szCs w:val="20"/>
-                <w:lang w:val="en-US"/>
-              </w:rPr>
-            </w:pPr>
-            <w:r>
-              <w:rPr>
-                <w:rFonts w:ascii="Arial" w:eastAsia="MS Mincho" w:hAnsi="Arial" w:cs="Arial"/>
-                <w:sz w:val="20"/>
-                <w:szCs w:val="20"/>
-                <w:lang w:val="en-US"/>
-              </w:rPr>
-              <w:t>3.</w:t>
-            </w:r>
-          </w:p>
-        </w:tc>
-        <w:tc>
-          <w:tcPr>
-            <w:tcW w:w="872" w:type="dxa"/>
-            <w:tcBorders>
-              <w:left w:val="nil"/>
-              <w:right w:val="nil"/>
-            </w:tcBorders>
-            <w:shd w:val="clear" w:color="auto" w:fill="auto"/>
-            <w:tcMar>
-              <w:top w:w="100" w:type="dxa"/>
-              <w:left w:w="100" w:type="dxa"/>
-              <w:bottom w:w="100" w:type="dxa"/>
-              <w:right w:w="100" w:type="dxa"/>
-            </w:tcMar>
-          </w:tcPr>
-          <w:p>
-            <w:pPr>
-              <w:spacing w:after="0" w:line="240" w:lineRule="auto"/>
-              <w:jc w:val="center"/>
-              <w:rPr>
-                <w:rFonts w:ascii="Arial" w:eastAsia="MS Mincho" w:hAnsi="Arial" w:cs="Arial"/>
-                <w:sz w:val="20"/>
-                <w:szCs w:val="20"/>
-                <w:lang w:val="en-US"/>
-              </w:rPr>
-            </w:pPr>
-            <w:r>
-              <w:rPr>
-                <w:rFonts w:ascii="Arial" w:eastAsia="MS Mincho" w:hAnsi="Arial" w:cs="Arial"/>
-                <w:sz w:val="20"/>
-                <w:szCs w:val="20"/>
-                <w:lang w:val="en-US"/>
-              </w:rPr>
-              <w:t>UC4-1-3</w:t>
-            </w:r>
-          </w:p>
-        </w:tc>
-        <w:tc>
-          <w:tcPr>
-            <w:tcW w:w="1781" w:type="dxa"/>
-            <w:tcBorders>
-              <w:left w:val="nil"/>
-              <w:right w:val="nil"/>
-            </w:tcBorders>
-            <w:shd w:val="clear" w:color="auto" w:fill="auto"/>
-            <w:tcMar>
-              <w:top w:w="100" w:type="dxa"/>
-              <w:left w:w="100" w:type="dxa"/>
-              <w:bottom w:w="100" w:type="dxa"/>
-              <w:right w:w="100" w:type="dxa"/>
-            </w:tcMar>
-          </w:tcPr>
-          <w:p>
-            <w:pPr>
-              <w:spacing w:after="0" w:line="240" w:lineRule="auto"/>
-              <w:rPr>
-                <w:rFonts w:ascii="Arial" w:eastAsia="MS Mincho" w:hAnsi="Arial" w:cs="Arial"/>
-                <w:sz w:val="20"/>
-                <w:szCs w:val="20"/>
-                <w:lang w:val="en-US"/>
-              </w:rPr>
-            </w:pPr>
-            <w:r>
-              <w:rPr>
-                <w:rFonts w:ascii="Arial" w:eastAsia="MS Mincho" w:hAnsi="Arial" w:cs="Arial"/>
-                <w:sz w:val="20"/>
-                <w:szCs w:val="20"/>
-                <w:lang w:val="en-US"/>
-              </w:rPr>
-              <w:t>Hasil penjelajahan berhasil ditampilkan</w:t>
-            </w:r>
-          </w:p>
-        </w:tc>
-        <w:tc>
-          <w:tcPr>
-            <w:tcW w:w="2410" w:type="dxa"/>
-            <w:gridSpan w:val="2"/>
-            <w:tcBorders>
-              <w:left w:val="nil"/>
-              <w:right w:val="nil"/>
-            </w:tcBorders>
-            <w:shd w:val="clear" w:color="auto" w:fill="auto"/>
-            <w:tcMar>
-              <w:top w:w="100" w:type="dxa"/>
-              <w:left w:w="100" w:type="dxa"/>
-              <w:bottom w:w="100" w:type="dxa"/>
-              <w:right w:w="100" w:type="dxa"/>
-            </w:tcMar>
-          </w:tcPr>
-          <w:p>
-            <w:pPr>
-              <w:spacing w:after="0" w:line="240" w:lineRule="auto"/>
-              <w:rPr>
-                <w:rFonts w:ascii="Arial" w:eastAsia="MS Mincho" w:hAnsi="Arial" w:cs="Arial"/>
-                <w:sz w:val="20"/>
-                <w:szCs w:val="20"/>
-                <w:lang w:val="en-US"/>
-              </w:rPr>
-            </w:pPr>
-            <w:r>
-              <w:rPr>
-                <w:rFonts w:ascii="Arial" w:eastAsia="MS Mincho" w:hAnsi="Arial" w:cs="Arial"/>
-                <w:sz w:val="20"/>
-                <w:szCs w:val="20"/>
-                <w:lang w:val="en-US"/>
-              </w:rPr>
-              <w:t>Sistem menampilkan hasil penjelajahan pada halaman hasil penjelajahan</w:t>
-            </w:r>
-          </w:p>
-        </w:tc>
-        <w:tc>
-          <w:tcPr>
-            <w:tcW w:w="234" w:type="dxa"/>
-            <w:vMerge/>
-            <w:tcBorders>
-              <w:left w:val="nil"/>
-              <w:right w:val="nil"/>
-            </w:tcBorders>
-            <w:shd w:val="clear" w:color="auto" w:fill="auto"/>
-            <w:tcMar>
-              <w:top w:w="100" w:type="dxa"/>
-              <w:left w:w="100" w:type="dxa"/>
-              <w:bottom w:w="100" w:type="dxa"/>
-              <w:right w:w="100" w:type="dxa"/>
-            </w:tcMar>
-          </w:tcPr>
-          <w:p>
-            <w:pPr>
-              <w:spacing w:after="0" w:line="240" w:lineRule="auto"/>
-              <w:jc w:val="both"/>
-              <w:rPr>
-                <w:rFonts w:ascii="Arial" w:eastAsia="MS Mincho" w:hAnsi="Arial" w:cs="Arial"/>
-                <w:sz w:val="20"/>
-                <w:szCs w:val="20"/>
-                <w:lang w:val="en-US"/>
-              </w:rPr>
-            </w:pPr>
-          </w:p>
-        </w:tc>
-      </w:tr>
-    </w:tbl>
-    <w:p>
-      <w:pPr>
-        <w:spacing w:before="100" w:after="0" w:line="240" w:lineRule="auto"/>
-        <w:jc w:val="both"/>
-        <w:rPr>
-          <w:rFonts w:ascii="Arial" w:eastAsia="MS Mincho" w:hAnsi="Arial" w:cs="Arial"/>
-          <w:sz w:val="20"/>
-          <w:szCs w:val="20"/>
-          <w:lang w:val="en-ID"/>
-        </w:rPr>
-      </w:pPr>
-    </w:p>
-    <w:p>
-      <w:pPr>
-        <w:spacing w:after="0" w:line="240" w:lineRule="auto"/>
-        <w:jc w:val="center"/>
-        <w:rPr>
-          <w:rFonts w:ascii="Arial" w:eastAsia="MS Mincho" w:hAnsi="Arial" w:cs="Arial"/>
-          <w:sz w:val="20"/>
-          <w:szCs w:val="20"/>
-          <w:lang w:val="en-US"/>
-        </w:rPr>
-      </w:pPr>
-      <w:r>
-        <w:rPr>
-          <w:rFonts w:ascii="Arial" w:eastAsia="MS Mincho" w:hAnsi="Arial" w:cs="Arial"/>
-          <w:b/>
-          <w:sz w:val="20"/>
-          <w:szCs w:val="20"/>
-        </w:rPr>
-        <w:t xml:space="preserve">Table </w:t>
-      </w:r>
-      <w:r>
-        <w:rPr>
-          <w:rFonts w:ascii="Arial" w:eastAsia="MS Mincho" w:hAnsi="Arial" w:cs="Arial"/>
-          <w:b/>
-          <w:sz w:val="20"/>
-          <w:szCs w:val="20"/>
-          <w:lang w:val="en-US"/>
-        </w:rPr>
-        <w:t>3</w:t>
-      </w:r>
-      <w:r>
-        <w:rPr>
-          <w:rFonts w:ascii="Arial" w:eastAsia="MS Mincho" w:hAnsi="Arial" w:cs="Arial" w:hint="eastAsia"/>
-          <w:b/>
-          <w:sz w:val="20"/>
-          <w:szCs w:val="20"/>
-          <w:lang w:eastAsia="ja-JP"/>
-        </w:rPr>
-        <w:t>.</w:t>
-      </w:r>
-      <w:r>
-        <w:rPr>
-          <w:rFonts w:ascii="Arial" w:eastAsia="MS Mincho" w:hAnsi="Arial" w:cs="Arial"/>
-          <w:b/>
-          <w:sz w:val="20"/>
-          <w:szCs w:val="20"/>
-        </w:rPr>
-        <w:t xml:space="preserve"> </w:t>
-      </w:r>
-      <w:r>
-        <w:rPr>
-          <w:rFonts w:ascii="Arial" w:eastAsia="MS Mincho" w:hAnsi="Arial" w:cs="Arial"/>
-          <w:sz w:val="20"/>
-          <w:szCs w:val="20"/>
-          <w:lang w:val="en-US"/>
-        </w:rPr>
-        <w:t>Pengujian</w:t>
-      </w:r>
-      <w:r>
-        <w:rPr>
-          <w:rFonts w:ascii="Arial" w:eastAsia="MS Mincho" w:hAnsi="Arial" w:cs="Arial"/>
-          <w:b/>
-          <w:sz w:val="20"/>
-          <w:szCs w:val="20"/>
-          <w:lang w:val="en-US"/>
-        </w:rPr>
-        <w:t xml:space="preserve"> </w:t>
-      </w:r>
-      <w:r>
-        <w:rPr>
-          <w:rFonts w:ascii="Arial" w:eastAsia="MS Mincho" w:hAnsi="Arial" w:cs="Arial"/>
-          <w:sz w:val="20"/>
-          <w:szCs w:val="20"/>
-          <w:lang w:val="en-US"/>
-        </w:rPr>
-        <w:t xml:space="preserve">Black-Box </w:t>
-      </w:r>
-      <w:r>
-        <w:rPr>
-          <w:rFonts w:ascii="Arial" w:eastAsia="MS Mincho" w:hAnsi="Arial" w:cs="Arial"/>
-          <w:sz w:val="20"/>
-          <w:szCs w:val="20"/>
-          <w:lang w:val="en-US"/>
-        </w:rPr>
-        <w:t>Pencarian</w:t>
-      </w:r>
-      <w:r>
-        <w:rPr>
-          <w:rFonts w:ascii="Arial" w:eastAsia="MS Mincho" w:hAnsi="Arial" w:cs="Arial"/>
-          <w:sz w:val="20"/>
-          <w:szCs w:val="20"/>
-          <w:lang w:val="en-US"/>
-        </w:rPr>
-        <w:t xml:space="preserve"> Pengetahuan</w:t>
-      </w:r>
-    </w:p>
-    <w:tbl>
-      <w:tblPr>
-        <w:tblW w:w="0" w:type="auto"/>
-        <w:jc w:val="center"/>
-        <w:tblBorders>
-          <w:top w:val="single" w:sz="8" w:space="0" w:color="000000"/>
-          <w:left w:val="single" w:sz="8" w:space="0" w:color="000000"/>
-          <w:bottom w:val="single" w:sz="8" w:space="0" w:color="000000"/>
-          <w:right w:val="single" w:sz="8" w:space="0" w:color="000000"/>
-          <w:insideH w:val="single" w:sz="8" w:space="0" w:color="000000"/>
-          <w:insideV w:val="single" w:sz="8" w:space="0" w:color="000000"/>
-        </w:tblBorders>
-        <w:tblLook w:val="0600" w:firstRow="0" w:lastRow="0" w:firstColumn="0" w:lastColumn="0" w:noHBand="1" w:noVBand="1"/>
-      </w:tblPr>
-      <w:tblGrid>
-        <w:gridCol w:w="674"/>
-        <w:gridCol w:w="1124"/>
-        <w:gridCol w:w="2296"/>
-        <w:gridCol w:w="1205"/>
-        <w:gridCol w:w="1205"/>
-        <w:gridCol w:w="1855"/>
-      </w:tblGrid>
-      <w:tr>
-        <w:trPr>
-          <w:trHeight w:val="18"/>
-          <w:jc w:val="center"/>
-        </w:trPr>
-        <w:tc>
-          <w:tcPr>
-            <w:tcW w:w="0" w:type="auto"/>
-            <w:gridSpan w:val="4"/>
-            <w:tcBorders>
-              <w:left w:val="nil"/>
-              <w:right w:val="nil"/>
-            </w:tcBorders>
-            <w:shd w:val="clear" w:color="auto" w:fill="auto"/>
-            <w:tcMar>
-              <w:top w:w="100" w:type="dxa"/>
-              <w:left w:w="100" w:type="dxa"/>
-              <w:bottom w:w="100" w:type="dxa"/>
-              <w:right w:w="100" w:type="dxa"/>
-            </w:tcMar>
-          </w:tcPr>
-          <w:p>
-            <w:pPr>
-              <w:spacing w:after="0" w:line="240" w:lineRule="auto"/>
-              <w:jc w:val="both"/>
-              <w:rPr>
-                <w:rFonts w:ascii="Arial" w:eastAsia="MS Mincho" w:hAnsi="Arial" w:cs="Arial"/>
-                <w:sz w:val="20"/>
-                <w:szCs w:val="20"/>
-                <w:lang w:val="en-US"/>
-              </w:rPr>
-            </w:pPr>
-            <w:r>
-              <w:rPr>
-                <w:rFonts w:ascii="Arial" w:eastAsia="MS Mincho" w:hAnsi="Arial" w:cs="Arial"/>
-                <w:sz w:val="20"/>
-                <w:szCs w:val="20"/>
-                <w:lang w:val="en-US"/>
-              </w:rPr>
-              <w:t>Kode Kebutuhan: F1</w:t>
-            </w:r>
-          </w:p>
-        </w:tc>
-        <w:tc>
-          <w:tcPr>
-            <w:tcW w:w="1439" w:type="dxa"/>
-            <w:gridSpan w:val="2"/>
-            <w:tcBorders>
-              <w:left w:val="nil"/>
-              <w:right w:val="nil"/>
-            </w:tcBorders>
-            <w:shd w:val="clear" w:color="auto" w:fill="auto"/>
-            <w:tcMar>
-              <w:top w:w="100" w:type="dxa"/>
-              <w:left w:w="100" w:type="dxa"/>
-              <w:bottom w:w="100" w:type="dxa"/>
-              <w:right w:w="100" w:type="dxa"/>
-            </w:tcMar>
-          </w:tcPr>
-          <w:p>
-            <w:pPr>
-              <w:spacing w:after="0" w:line="240" w:lineRule="auto"/>
-              <w:jc w:val="both"/>
-              <w:rPr>
-                <w:rFonts w:ascii="Arial" w:eastAsia="MS Mincho" w:hAnsi="Arial" w:cs="Arial"/>
-                <w:sz w:val="20"/>
-                <w:szCs w:val="20"/>
-                <w:lang w:val="en-US"/>
-              </w:rPr>
-            </w:pPr>
-            <w:r>
-              <w:rPr>
-                <w:rFonts w:ascii="Arial" w:eastAsia="MS Mincho" w:hAnsi="Arial" w:cs="Arial"/>
-                <w:sz w:val="20"/>
-                <w:szCs w:val="20"/>
-                <w:lang w:val="en-US"/>
-              </w:rPr>
               <w:t>Kode Pengujian: U2</w:t>
             </w:r>
             <w:r>
@@ -4955,8 +6055,6 @@
         </w:rPr>
         <w:t>penjelajahan dan pencarian pengetahuan pada sistem, dapat disimpulkan bahwa hasil eksekusi telah sesuai dengan masukan yang diberikan dan sistem memiliki fungsionalitas yang baik.</w:t>
       </w:r>
-      <w:bookmarkStart w:id="0" w:name="_GoBack"/>
-      <w:bookmarkEnd w:id="0"/>
     </w:p>
     <w:p>
       <w:pPr>
@@ -7868,10 +8966,10 @@
       </w:pPr>
     </w:p>
     <w:sectPr>
-      <w:headerReference w:type="even" r:id="rId13"/>
-      <w:headerReference w:type="default" r:id="rId14"/>
-      <w:footerReference w:type="even" r:id="rId15"/>
-      <w:footerReference w:type="default" r:id="rId16"/>
+      <w:headerReference w:type="even" r:id="rId14"/>
+      <w:headerReference w:type="default" r:id="rId15"/>
+      <w:footerReference w:type="even" r:id="rId16"/>
+      <w:footerReference w:type="default" r:id="rId17"/>
       <w:pgSz w:w="11906" w:h="16838" w:code="9"/>
       <w:pgMar w:top="1440" w:right="1440" w:bottom="1440" w:left="1440" w:header="720" w:footer="720" w:gutter="0"/>
       <w:cols w:space="720"/>
@@ -8563,7 +9661,7 @@
   <w:abstractNum w:abstractNumId="3" w15:restartNumberingAfterBreak="0">
     <w:nsid w:val="26A70353"/>
     <w:multiLevelType w:val="hybridMultilevel"/>
-    <w:tmpl w:val="B836842A"/>
+    <w:tmpl w:val="1A626C70"/>
     <w:lvl w:ilvl="0" w:tplc="04090019">
       <w:start w:val="1"/>
       <w:numFmt w:val="lowerLetter"/>
@@ -8573,16 +9671,16 @@
         <w:ind w:left="1004" w:hanging="360"/>
       </w:pPr>
     </w:lvl>
-    <w:lvl w:ilvl="1" w:tplc="04090001">
+    <w:lvl w:ilvl="1" w:tplc="0421000F">
       <w:start w:val="1"/>
-      <w:numFmt w:val="bullet"/>
-      <w:lvlText w:val=""/>
+      <w:numFmt w:val="decimal"/>
+      <w:lvlText w:val="%2."/>
       <w:lvlJc w:val="left"/>
       <w:pPr>
         <w:ind w:left="1724" w:hanging="360"/>
       </w:pPr>
       <w:rPr>
-        <w:rFonts w:ascii="Symbol" w:hAnsi="Symbol" w:hint="default"/>
+        <w:rFonts w:hint="default"/>
       </w:rPr>
     </w:lvl>
     <w:lvl w:ilvl="2" w:tplc="0409001B" w:tentative="1">
@@ -8938,6 +10036,95 @@
     </w:lvl>
   </w:abstractNum>
   <w:abstractNum w:abstractNumId="7" w15:restartNumberingAfterBreak="0">
+    <w:nsid w:val="51375F35"/>
+    <w:multiLevelType w:val="hybridMultilevel"/>
+    <w:tmpl w:val="020E3436"/>
+    <w:lvl w:ilvl="0" w:tplc="C3BA28D8">
+      <w:start w:val="1"/>
+      <w:numFmt w:val="lowerLetter"/>
+      <w:lvlText w:val="%1."/>
+      <w:lvlJc w:val="left"/>
+      <w:pPr>
+        <w:ind w:left="1440" w:hanging="720"/>
+      </w:pPr>
+      <w:rPr>
+        <w:rFonts w:hint="default"/>
+      </w:rPr>
+    </w:lvl>
+    <w:lvl w:ilvl="1" w:tplc="04090019" w:tentative="1">
+      <w:start w:val="1"/>
+      <w:numFmt w:val="lowerLetter"/>
+      <w:lvlText w:val="%2."/>
+      <w:lvlJc w:val="left"/>
+      <w:pPr>
+        <w:ind w:left="1440" w:hanging="360"/>
+      </w:pPr>
+    </w:lvl>
+    <w:lvl w:ilvl="2" w:tplc="0409001B" w:tentative="1">
+      <w:start w:val="1"/>
+      <w:numFmt w:val="lowerRoman"/>
+      <w:lvlText w:val="%3."/>
+      <w:lvlJc w:val="right"/>
+      <w:pPr>
+        <w:ind w:left="2160" w:hanging="180"/>
+      </w:pPr>
+    </w:lvl>
+    <w:lvl w:ilvl="3" w:tplc="0409000F" w:tentative="1">
+      <w:start w:val="1"/>
+      <w:numFmt w:val="decimal"/>
+      <w:lvlText w:val="%4."/>
+      <w:lvlJc w:val="left"/>
+      <w:pPr>
+        <w:ind w:left="2880" w:hanging="360"/>
+      </w:pPr>
+    </w:lvl>
+    <w:lvl w:ilvl="4" w:tplc="04090019" w:tentative="1">
+      <w:start w:val="1"/>
+      <w:numFmt w:val="lowerLetter"/>
+      <w:lvlText w:val="%5."/>
+      <w:lvlJc w:val="left"/>
+      <w:pPr>
+        <w:ind w:left="3600" w:hanging="360"/>
+      </w:pPr>
+    </w:lvl>
+    <w:lvl w:ilvl="5" w:tplc="0409001B" w:tentative="1">
+      <w:start w:val="1"/>
+      <w:numFmt w:val="lowerRoman"/>
+      <w:lvlText w:val="%6."/>
+      <w:lvlJc w:val="right"/>
+      <w:pPr>
+        <w:ind w:left="4320" w:hanging="180"/>
+      </w:pPr>
+    </w:lvl>
+    <w:lvl w:ilvl="6" w:tplc="0409000F" w:tentative="1">
+      <w:start w:val="1"/>
+      <w:numFmt w:val="decimal"/>
+      <w:lvlText w:val="%7."/>
+      <w:lvlJc w:val="left"/>
+      <w:pPr>
+        <w:ind w:left="5040" w:hanging="360"/>
+      </w:pPr>
+    </w:lvl>
+    <w:lvl w:ilvl="7" w:tplc="04090019" w:tentative="1">
+      <w:start w:val="1"/>
+      <w:numFmt w:val="lowerLetter"/>
+      <w:lvlText w:val="%8."/>
+      <w:lvlJc w:val="left"/>
+      <w:pPr>
+        <w:ind w:left="5760" w:hanging="360"/>
+      </w:pPr>
+    </w:lvl>
+    <w:lvl w:ilvl="8" w:tplc="0409001B" w:tentative="1">
+      <w:start w:val="1"/>
+      <w:numFmt w:val="lowerRoman"/>
+      <w:lvlText w:val="%9."/>
+      <w:lvlJc w:val="right"/>
+      <w:pPr>
+        <w:ind w:left="6480" w:hanging="180"/>
+      </w:pPr>
+    </w:lvl>
+  </w:abstractNum>
+  <w:abstractNum w:abstractNumId="8" w15:restartNumberingAfterBreak="0">
     <w:nsid w:val="5CED335E"/>
     <w:multiLevelType w:val="hybridMultilevel"/>
     <w:tmpl w:val="97C00F30"/>
@@ -9057,7 +10244,7 @@
       </w:pPr>
     </w:lvl>
   </w:abstractNum>
-  <w:abstractNum w:abstractNumId="8" w15:restartNumberingAfterBreak="0">
+  <w:abstractNum w:abstractNumId="9" w15:restartNumberingAfterBreak="0">
     <w:nsid w:val="67B31AA3"/>
     <w:multiLevelType w:val="hybridMultilevel"/>
     <w:tmpl w:val="3976F7C4"/>
@@ -9146,8 +10333,97 @@
       </w:pPr>
     </w:lvl>
   </w:abstractNum>
+  <w:abstractNum w:abstractNumId="10" w15:restartNumberingAfterBreak="0">
+    <w:nsid w:val="6CFB330A"/>
+    <w:multiLevelType w:val="hybridMultilevel"/>
+    <w:tmpl w:val="1A626C70"/>
+    <w:lvl w:ilvl="0" w:tplc="04090019">
+      <w:start w:val="1"/>
+      <w:numFmt w:val="lowerLetter"/>
+      <w:lvlText w:val="%1."/>
+      <w:lvlJc w:val="left"/>
+      <w:pPr>
+        <w:ind w:left="1004" w:hanging="360"/>
+      </w:pPr>
+    </w:lvl>
+    <w:lvl w:ilvl="1" w:tplc="0421000F">
+      <w:start w:val="1"/>
+      <w:numFmt w:val="decimal"/>
+      <w:lvlText w:val="%2."/>
+      <w:lvlJc w:val="left"/>
+      <w:pPr>
+        <w:ind w:left="1724" w:hanging="360"/>
+      </w:pPr>
+      <w:rPr>
+        <w:rFonts w:hint="default"/>
+      </w:rPr>
+    </w:lvl>
+    <w:lvl w:ilvl="2" w:tplc="0409001B" w:tentative="1">
+      <w:start w:val="1"/>
+      <w:numFmt w:val="lowerRoman"/>
+      <w:lvlText w:val="%3."/>
+      <w:lvlJc w:val="right"/>
+      <w:pPr>
+        <w:ind w:left="2444" w:hanging="180"/>
+      </w:pPr>
+    </w:lvl>
+    <w:lvl w:ilvl="3" w:tplc="0409000F" w:tentative="1">
+      <w:start w:val="1"/>
+      <w:numFmt w:val="decimal"/>
+      <w:lvlText w:val="%4."/>
+      <w:lvlJc w:val="left"/>
+      <w:pPr>
+        <w:ind w:left="3164" w:hanging="360"/>
+      </w:pPr>
+    </w:lvl>
+    <w:lvl w:ilvl="4" w:tplc="04090019" w:tentative="1">
+      <w:start w:val="1"/>
+      <w:numFmt w:val="lowerLetter"/>
+      <w:lvlText w:val="%5."/>
+      <w:lvlJc w:val="left"/>
+      <w:pPr>
+        <w:ind w:left="3884" w:hanging="360"/>
+      </w:pPr>
+    </w:lvl>
+    <w:lvl w:ilvl="5" w:tplc="0409001B" w:tentative="1">
+      <w:start w:val="1"/>
+      <w:numFmt w:val="lowerRoman"/>
+      <w:lvlText w:val="%6."/>
+      <w:lvlJc w:val="right"/>
+      <w:pPr>
+        <w:ind w:left="4604" w:hanging="180"/>
+      </w:pPr>
+    </w:lvl>
+    <w:lvl w:ilvl="6" w:tplc="0409000F" w:tentative="1">
+      <w:start w:val="1"/>
+      <w:numFmt w:val="decimal"/>
+      <w:lvlText w:val="%7."/>
+      <w:lvlJc w:val="left"/>
+      <w:pPr>
+        <w:ind w:left="5324" w:hanging="360"/>
+      </w:pPr>
+    </w:lvl>
+    <w:lvl w:ilvl="7" w:tplc="04090019" w:tentative="1">
+      <w:start w:val="1"/>
+      <w:numFmt w:val="lowerLetter"/>
+      <w:lvlText w:val="%8."/>
+      <w:lvlJc w:val="left"/>
+      <w:pPr>
+        <w:ind w:left="6044" w:hanging="360"/>
+      </w:pPr>
+    </w:lvl>
+    <w:lvl w:ilvl="8" w:tplc="0409001B" w:tentative="1">
+      <w:start w:val="1"/>
+      <w:numFmt w:val="lowerRoman"/>
+      <w:lvlText w:val="%9."/>
+      <w:lvlJc w:val="right"/>
+      <w:pPr>
+        <w:ind w:left="6764" w:hanging="180"/>
+      </w:pPr>
+    </w:lvl>
+  </w:abstractNum>
   <w:num w:numId="1">
-    <w:abstractNumId w:val="7"/>
+    <w:abstractNumId w:val="8"/>
   </w:num>
   <w:num w:numId="2">
     <w:abstractNumId w:val="3"/>
@@ -9171,7 +10447,13 @@
     <w:abstractNumId w:val="6"/>
   </w:num>
   <w:num w:numId="9">
-    <w:abstractNumId w:val="8"/>
+    <w:abstractNumId w:val="9"/>
+  </w:num>
+  <w:num w:numId="10">
+    <w:abstractNumId w:val="7"/>
+  </w:num>
+  <w:num w:numId="11">
+    <w:abstractNumId w:val="10"/>
   </w:num>
 </w:numbering>
 </file>
@@ -9573,7 +10855,6 @@
   <w:style w:type="character" w:default="1" w:styleId="DefaultParagraphFont">
     <w:name w:val="Default Paragraph Font"/>
     <w:uiPriority w:val="1"/>
-    <w:semiHidden/>
     <w:unhideWhenUsed/>
   </w:style>
   <w:style w:type="table" w:default="1" w:styleId="TableNormal">
@@ -9994,11 +11275,33 @@
     <b:Volume>1</b:Volume>
     <b:RefOrder>3</b:RefOrder>
   </b:Source>
+  <b:Source>
+    <b:Tag>Abb12</b:Tag>
+    <b:SourceType>JournalArticle</b:SourceType>
+    <b:Guid>{73D85C2D-B800-496B-B385-89936D3B9DB9}</b:Guid>
+    <b:Title>A survey on ontology reasoners and comparison</b:Title>
+    <b:Year>2012</b:Year>
+    <b:JournalName>International Journal of Computer Applications</b:JournalName>
+    <b:Author>
+      <b:Author>
+        <b:NameList>
+          <b:Person>
+            <b:Last>Abburu</b:Last>
+            <b:First>S.</b:First>
+          </b:Person>
+        </b:NameList>
+      </b:Author>
+    </b:Author>
+    <b:Month>January</b:Month>
+    <b:Volume>57</b:Volume>
+    <b:Issue>17</b:Issue>
+    <b:RefOrder>26</b:RefOrder>
+  </b:Source>
 </b:Sources>
 </file>
 
 <file path=customXml/itemProps1.xml><?xml version="1.0" encoding="utf-8"?>
-<ds:datastoreItem xmlns:ds="http://schemas.openxmlformats.org/officeDocument/2006/customXml" ds:itemID="{AC6460DD-67CD-4DD1-AA73-D164ED7C2CB9}">
+<ds:datastoreItem xmlns:ds="http://schemas.openxmlformats.org/officeDocument/2006/customXml" ds:itemID="{55878475-1258-4AF3-A394-4956F1957870}">
   <ds:schemaRefs>
     <ds:schemaRef ds:uri="http://schemas.openxmlformats.org/officeDocument/2006/bibliography"/>
   </ds:schemaRefs>

</xml_diff>

<commit_message>
update draf jeliku dan tips sidang
</commit_message>
<xml_diff>
--- a/Berkas Daftar Sidang/Draft Artikel Jeliku/1608561029_I Made Wardana_Draft Artikel JELIKU Tugas Akhir.docx
+++ b/Berkas Daftar Sidang/Draft Artikel Jeliku/1608561029_I Made Wardana_Draft Artikel JELIKU Tugas Akhir.docx
@@ -1302,57 +1302,85 @@
     <w:p>
       <w:pPr>
         <w:spacing w:after="0" w:line="240" w:lineRule="auto"/>
-        <w:jc w:val="center"/>
-        <w:rPr>
-          <w:rFonts w:ascii="Arial" w:eastAsia="MS Mincho" w:hAnsi="Arial" w:cs="Arial"/>
-          <w:color w:val="A6A6A6"/>
-          <w:sz w:val="16"/>
-          <w:szCs w:val="16"/>
-        </w:rPr>
-      </w:pPr>
-      <w:r>
-        <w:rPr>
-          <w:rFonts w:ascii="Arial" w:eastAsia="MS Mincho" w:hAnsi="Arial" w:cs="Arial"/>
-          <w:color w:val="A6A6A6"/>
-          <w:sz w:val="16"/>
-          <w:szCs w:val="16"/>
-        </w:rPr>
-        <w:t>(</w:t>
-      </w:r>
-      <w:r>
-        <w:rPr>
-          <w:rFonts w:ascii="Arial" w:eastAsia="MS Mincho" w:hAnsi="Arial" w:cs="Arial"/>
-          <w:color w:val="A6A6A6"/>
-          <w:sz w:val="16"/>
-          <w:szCs w:val="16"/>
-          <w:lang w:val="en-US"/>
-        </w:rPr>
-        <w:t>Title aligned to</w:t>
-      </w:r>
-      <w:r>
-        <w:rPr>
-          <w:rFonts w:ascii="Arial" w:eastAsia="MS Mincho" w:hAnsi="Arial" w:cs="Arial"/>
-          <w:color w:val="A6A6A6"/>
-          <w:sz w:val="16"/>
-          <w:szCs w:val="16"/>
-          <w:lang w:val="en-US"/>
-        </w:rPr>
-        <w:t xml:space="preserve"> the center of the table</w:t>
-      </w:r>
-      <w:r>
-        <w:rPr>
-          <w:rFonts w:ascii="Arial" w:eastAsia="MS Mincho" w:hAnsi="Arial" w:cs="Arial"/>
-          <w:color w:val="A6A6A6"/>
-          <w:sz w:val="16"/>
-          <w:szCs w:val="16"/>
-          <w:lang w:val="en-US"/>
-        </w:rPr>
-        <w:t>)</w:t>
-      </w:r>
-    </w:p>
-    <w:p>
-      <w:pPr>
+        <w:rPr>
+          <w:rFonts w:ascii="Arial" w:eastAsia="MS Mincho" w:hAnsi="Arial" w:cs="Arial"/>
+          <w:b/>
+          <w:bCs/>
+          <w:sz w:val="20"/>
+          <w:szCs w:val="20"/>
+          <w:lang w:val="en-US" w:eastAsia="ja-JP"/>
+        </w:rPr>
+      </w:pPr>
+      <w:r>
+        <w:rPr>
+          <w:rFonts w:ascii="Arial" w:eastAsia="MS Mincho" w:hAnsi="Arial" w:cs="Arial"/>
+          <w:b/>
+          <w:bCs/>
+          <w:sz w:val="20"/>
+          <w:szCs w:val="20"/>
+          <w:lang w:val="en-US" w:eastAsia="ja-JP"/>
+        </w:rPr>
+        <w:tab/>
+      </w:r>
+      <w:r>
+        <w:rPr>
+          <w:rFonts w:ascii="Arial" w:eastAsia="MS Mincho" w:hAnsi="Arial" w:cs="Arial"/>
+          <w:b/>
+          <w:bCs/>
+          <w:sz w:val="20"/>
+          <w:szCs w:val="20"/>
+          <w:lang w:val="en-US" w:eastAsia="ja-JP"/>
+        </w:rPr>
+        <w:tab/>
+      </w:r>
+      <w:r>
+        <w:rPr>
+          <w:rFonts w:ascii="Arial" w:eastAsia="MS Mincho" w:hAnsi="Arial" w:cs="Arial"/>
+          <w:b/>
+          <w:bCs/>
+          <w:sz w:val="20"/>
+          <w:szCs w:val="20"/>
+          <w:lang w:val="en-US" w:eastAsia="ja-JP"/>
+        </w:rPr>
+        <w:tab/>
+      </w:r>
+    </w:p>
+    <w:p>
+      <w:pPr>
+        <w:autoSpaceDE w:val="0"/>
+        <w:autoSpaceDN w:val="0"/>
+        <w:adjustRightInd w:val="0"/>
         <w:spacing w:after="0" w:line="240" w:lineRule="auto"/>
+        <w:jc w:val="both"/>
+        <w:rPr>
+          <w:rFonts w:ascii="Arial" w:eastAsia="MS Mincho" w:hAnsi="Arial" w:cs="Arial"/>
+          <w:sz w:val="20"/>
+          <w:szCs w:val="20"/>
+          <w:lang w:val="en-US"/>
+        </w:rPr>
+      </w:pPr>
+      <w:r>
+        <w:rPr>
+          <w:rFonts w:ascii="Arial" w:eastAsia="MS Mincho" w:hAnsi="Arial" w:cs="Arial"/>
+          <w:sz w:val="20"/>
+          <w:szCs w:val="20"/>
+        </w:rPr>
+        <w:t xml:space="preserve">Use high quality image in the picture. </w:t>
+      </w:r>
+      <w:r>
+        <w:rPr>
+          <w:rFonts w:ascii="Arial" w:eastAsia="MS Mincho" w:hAnsi="Arial" w:cs="Arial"/>
+          <w:sz w:val="20"/>
+          <w:szCs w:val="20"/>
+          <w:lang w:val="en-US"/>
+        </w:rPr>
+        <w:t>Equation should be edited by using equation editor. Number equations consecutively in parentheses, tabbed and aligned to the right as showed in (1).</w:t>
+      </w:r>
+    </w:p>
+    <w:p>
+      <w:pPr>
+        <w:spacing w:after="0" w:line="240" w:lineRule="auto"/>
+        <w:ind w:firstLine="360"/>
         <w:rPr>
           <w:rFonts w:ascii="Arial" w:eastAsia="MS Mincho" w:hAnsi="Arial" w:cs="Arial"/>
           <w:b/>
@@ -1362,76 +1390,15 @@
           <w:lang w:val="en-US" w:eastAsia="ja-JP"/>
         </w:rPr>
       </w:pPr>
-    </w:p>
-    <w:p>
-      <w:pPr>
-        <w:spacing w:after="0" w:line="240" w:lineRule="auto"/>
-        <w:rPr>
-          <w:rFonts w:ascii="Arial" w:eastAsia="MS Mincho" w:hAnsi="Arial" w:cs="Arial"/>
-          <w:b/>
-          <w:bCs/>
-          <w:sz w:val="20"/>
-          <w:szCs w:val="20"/>
-          <w:lang w:val="en-US" w:eastAsia="ja-JP"/>
-        </w:rPr>
-      </w:pPr>
-      <w:r>
-        <w:rPr>
-          <w:rFonts w:ascii="Arial" w:eastAsia="MS Mincho" w:hAnsi="Arial" w:cs="Arial"/>
-          <w:b/>
-          <w:bCs/>
-          <w:sz w:val="20"/>
-          <w:szCs w:val="20"/>
-          <w:lang w:val="en-US" w:eastAsia="ja-JP"/>
-        </w:rPr>
-        <w:tab/>
-      </w:r>
-      <w:r>
-        <w:rPr>
-          <w:rFonts w:ascii="Arial" w:eastAsia="MS Mincho" w:hAnsi="Arial" w:cs="Arial"/>
-          <w:b/>
-          <w:bCs/>
-          <w:sz w:val="20"/>
-          <w:szCs w:val="20"/>
-          <w:lang w:val="en-US" w:eastAsia="ja-JP"/>
-        </w:rPr>
-        <w:tab/>
-      </w:r>
-      <w:r>
-        <w:rPr>
-          <w:rFonts w:ascii="Arial" w:eastAsia="MS Mincho" w:hAnsi="Arial" w:cs="Arial"/>
-          <w:b/>
-          <w:bCs/>
-          <w:sz w:val="20"/>
-          <w:szCs w:val="20"/>
-          <w:lang w:val="en-US" w:eastAsia="ja-JP"/>
-        </w:rPr>
-        <w:tab/>
-      </w:r>
-    </w:p>
-    <w:p>
-      <w:pPr>
-        <w:spacing w:after="0" w:line="240" w:lineRule="auto"/>
-        <w:jc w:val="center"/>
-        <w:rPr>
-          <w:rFonts w:ascii="Arial" w:eastAsia="MS Mincho" w:hAnsi="Arial" w:cs="Arial"/>
-          <w:b/>
-          <w:bCs/>
-          <w:sz w:val="20"/>
-          <w:szCs w:val="20"/>
-          <w:lang w:val="en-US" w:eastAsia="ja-JP"/>
-        </w:rPr>
-      </w:pPr>
-      <w:r>
-        <w:rPr>
-          <w:rFonts w:ascii="Arial" w:eastAsia="MS Mincho" w:hAnsi="Arial" w:cs="Arial"/>
-          <w:b/>
-          <w:bCs/>
-          <w:sz w:val="20"/>
-          <w:szCs w:val="20"/>
-          <w:lang w:val="en-US" w:eastAsia="ja-JP"/>
-        </w:rPr>
-        <w:pict>
+      <w:r>
+        <w:rPr>
+          <w:rFonts w:ascii="Arial" w:eastAsia="MS Mincho" w:hAnsi="Arial" w:cs="Arial"/>
+          <w:position w:val="-22"/>
+          <w:sz w:val="20"/>
+          <w:szCs w:val="20"/>
+          <w:lang w:val="en-US"/>
+        </w:rPr>
+        <w:object w:dxaOrig="2260" w:dyaOrig="560">
           <v:shapetype id="_x0000_t75" coordsize="21600,21600" o:spt="75" o:preferrelative="t" path="m@4@5l@4@11@9@11@9@5xe" filled="f" stroked="f">
             <v:stroke joinstyle="miter"/>
             <v:formulas>
@@ -1451,100 +1418,93 @@
             <v:path o:extrusionok="f" gradientshapeok="t" o:connecttype="rect"/>
             <o:lock v:ext="edit" aspectratio="t"/>
           </v:shapetype>
-          <v:shape id="_x0000_i1025" type="#_x0000_t75" style="width:451.45pt;height:106.4pt">
-            <v:imagedata r:id="rId8" o:title="Cover Depan Vol 7 No 4 Mei 2019" croptop="16478f" cropbottom="38163f"/>
+          <v:shape id="_x0000_i1026" type="#_x0000_t75" style="width:115.5pt;height:28.5pt" o:ole="">
+            <v:imagedata r:id="rId8" o:title=""/>
           </v:shape>
-        </w:pict>
-      </w:r>
-    </w:p>
-    <w:p>
-      <w:pPr>
-        <w:autoSpaceDE w:val="0"/>
-        <w:autoSpaceDN w:val="0"/>
-        <w:adjustRightInd w:val="0"/>
-        <w:spacing w:after="0" w:line="240" w:lineRule="auto"/>
-        <w:jc w:val="center"/>
-        <w:rPr>
-          <w:rFonts w:ascii="Arial" w:eastAsia="MS Mincho" w:hAnsi="Arial" w:cs="Arial"/>
-          <w:i/>
-          <w:sz w:val="20"/>
-          <w:szCs w:val="20"/>
-          <w:lang w:val="en-US"/>
-        </w:rPr>
-      </w:pPr>
-      <w:r>
-        <w:rPr>
-          <w:rFonts w:ascii="Arial" w:eastAsia="MS Mincho" w:hAnsi="Arial" w:cs="Arial"/>
-          <w:b/>
-          <w:sz w:val="20"/>
-          <w:szCs w:val="20"/>
-          <w:lang w:val="en-US"/>
-        </w:rPr>
-        <w:t>Figure 1</w:t>
-      </w:r>
-      <w:r>
-        <w:rPr>
-          <w:rFonts w:ascii="Arial" w:eastAsia="MS Mincho" w:hAnsi="Arial" w:cs="Arial" w:hint="eastAsia"/>
-          <w:b/>
-          <w:sz w:val="20"/>
-          <w:szCs w:val="20"/>
-          <w:lang w:val="en-US" w:eastAsia="ja-JP"/>
-        </w:rPr>
-        <w:t>.</w:t>
-      </w:r>
-      <w:r>
-        <w:rPr>
-          <w:rFonts w:ascii="Arial" w:eastAsia="MS Mincho" w:hAnsi="Arial" w:cs="Arial"/>
-          <w:sz w:val="20"/>
-          <w:szCs w:val="20"/>
-          <w:lang w:val="en-US"/>
-        </w:rPr>
-        <w:t xml:space="preserve"> xyz</w:t>
-      </w:r>
-    </w:p>
-    <w:p>
-      <w:pPr>
-        <w:spacing w:after="0" w:line="240" w:lineRule="auto"/>
-        <w:jc w:val="center"/>
-        <w:rPr>
-          <w:rFonts w:ascii="Arial" w:eastAsia="MS Mincho" w:hAnsi="Arial" w:cs="Arial"/>
-          <w:b/>
-          <w:sz w:val="20"/>
-          <w:szCs w:val="20"/>
-          <w:lang w:val="en-US"/>
-        </w:rPr>
-      </w:pPr>
-    </w:p>
-    <w:p>
-      <w:pPr>
-        <w:autoSpaceDE w:val="0"/>
-        <w:autoSpaceDN w:val="0"/>
-        <w:adjustRightInd w:val="0"/>
-        <w:spacing w:after="0" w:line="240" w:lineRule="auto"/>
-        <w:jc w:val="both"/>
-        <w:rPr>
-          <w:rFonts w:ascii="Arial" w:eastAsia="MS Mincho" w:hAnsi="Arial" w:cs="Arial"/>
-          <w:sz w:val="20"/>
-          <w:szCs w:val="20"/>
-          <w:lang w:val="en-US"/>
-        </w:rPr>
-      </w:pPr>
-      <w:r>
-        <w:rPr>
-          <w:rFonts w:ascii="Arial" w:eastAsia="MS Mincho" w:hAnsi="Arial" w:cs="Arial"/>
-          <w:sz w:val="20"/>
-          <w:szCs w:val="20"/>
-        </w:rPr>
-        <w:t xml:space="preserve">Use high quality image in the picture. </w:t>
-      </w:r>
-      <w:r>
-        <w:rPr>
-          <w:rFonts w:ascii="Arial" w:eastAsia="MS Mincho" w:hAnsi="Arial" w:cs="Arial"/>
-          <w:sz w:val="20"/>
-          <w:szCs w:val="20"/>
-          <w:lang w:val="en-US"/>
-        </w:rPr>
-        <w:t>Equation should be edited by using equation editor. Number equations consecutively in parentheses, tabbed and aligned to the right as showed in (1).</w:t>
+          <o:OLEObject Type="Embed" ProgID="Equation.3" ShapeID="_x0000_i1026" DrawAspect="Content" ObjectID="_1652732812" r:id="rId9"/>
+        </w:object>
+      </w:r>
+      <w:r>
+        <w:rPr>
+          <w:rFonts w:ascii="Arial" w:eastAsia="MS Mincho" w:hAnsi="Arial" w:cs="Arial"/>
+          <w:sz w:val="20"/>
+          <w:szCs w:val="20"/>
+          <w:lang w:val="en-US"/>
+        </w:rPr>
+        <w:tab/>
+      </w:r>
+      <w:r>
+        <w:rPr>
+          <w:rFonts w:ascii="Arial" w:eastAsia="MS Mincho" w:hAnsi="Arial" w:cs="Arial"/>
+          <w:sz w:val="20"/>
+          <w:szCs w:val="20"/>
+          <w:lang w:val="en-US"/>
+        </w:rPr>
+        <w:tab/>
+      </w:r>
+      <w:r>
+        <w:rPr>
+          <w:rFonts w:ascii="Arial" w:eastAsia="MS Mincho" w:hAnsi="Arial" w:cs="Arial"/>
+          <w:sz w:val="20"/>
+          <w:szCs w:val="20"/>
+          <w:lang w:val="en-US"/>
+        </w:rPr>
+        <w:tab/>
+      </w:r>
+      <w:r>
+        <w:rPr>
+          <w:rFonts w:ascii="Arial" w:eastAsia="MS Mincho" w:hAnsi="Arial" w:cs="Arial"/>
+          <w:sz w:val="20"/>
+          <w:szCs w:val="20"/>
+          <w:lang w:val="en-US"/>
+        </w:rPr>
+        <w:tab/>
+      </w:r>
+      <w:r>
+        <w:rPr>
+          <w:rFonts w:ascii="Arial" w:eastAsia="MS Mincho" w:hAnsi="Arial" w:cs="Arial"/>
+          <w:sz w:val="20"/>
+          <w:szCs w:val="20"/>
+          <w:lang w:val="en-US"/>
+        </w:rPr>
+        <w:tab/>
+      </w:r>
+      <w:r>
+        <w:rPr>
+          <w:rFonts w:ascii="Arial" w:eastAsia="MS Mincho" w:hAnsi="Arial" w:cs="Arial"/>
+          <w:sz w:val="20"/>
+          <w:szCs w:val="20"/>
+          <w:lang w:val="en-US"/>
+        </w:rPr>
+        <w:tab/>
+      </w:r>
+      <w:r>
+        <w:rPr>
+          <w:rFonts w:ascii="Arial" w:eastAsia="MS Mincho" w:hAnsi="Arial" w:cs="Arial"/>
+          <w:sz w:val="20"/>
+          <w:szCs w:val="20"/>
+          <w:lang w:val="en-US"/>
+        </w:rPr>
+        <w:tab/>
+      </w:r>
+      <w:r>
+        <w:rPr>
+          <w:rFonts w:ascii="Arial" w:eastAsia="MS Mincho" w:hAnsi="Arial" w:cs="Arial"/>
+          <w:sz w:val="20"/>
+          <w:szCs w:val="20"/>
+          <w:lang w:val="en-US"/>
+        </w:rPr>
+        <w:tab/>
+        <w:t>(1)</w:t>
+      </w:r>
+      <w:r>
+        <w:rPr>
+          <w:rFonts w:ascii="Arial" w:eastAsia="MS Mincho" w:hAnsi="Arial" w:cs="Arial"/>
+          <w:sz w:val="20"/>
+          <w:szCs w:val="20"/>
+          <w:lang w:val="en-US"/>
+        </w:rPr>
+        <w:tab/>
       </w:r>
     </w:p>
     <w:p>
@@ -1553,11 +1513,9 @@
         <w:ind w:firstLine="360"/>
         <w:rPr>
           <w:rFonts w:ascii="Arial" w:eastAsia="MS Mincho" w:hAnsi="Arial" w:cs="Arial"/>
-          <w:b/>
-          <w:bCs/>
-          <w:sz w:val="20"/>
-          <w:szCs w:val="20"/>
-          <w:lang w:val="en-US" w:eastAsia="ja-JP"/>
+          <w:sz w:val="20"/>
+          <w:szCs w:val="20"/>
+          <w:lang w:val="en-US"/>
         </w:rPr>
       </w:pPr>
       <w:r>
@@ -1568,120 +1526,11 @@
           <w:szCs w:val="20"/>
           <w:lang w:val="en-US"/>
         </w:rPr>
-        <w:object w:dxaOrig="2260" w:dyaOrig="560">
-          <v:shape id="_x0000_i1026" type="#_x0000_t75" style="width:115.45pt;height:28.55pt" o:ole="">
-            <v:imagedata r:id="rId9" o:title=""/>
+        <w:object w:dxaOrig="4459" w:dyaOrig="560">
+          <v:shape id="_x0000_i1027" type="#_x0000_t75" style="width:223.5pt;height:28.5pt" o:ole="">
+            <v:imagedata r:id="rId10" o:title=""/>
           </v:shape>
-          <o:OLEObject Type="Embed" ProgID="Equation.3" ShapeID="_x0000_i1026" DrawAspect="Content" ObjectID="_1652452693" r:id="rId10"/>
-        </w:object>
-      </w:r>
-      <w:r>
-        <w:rPr>
-          <w:rFonts w:ascii="Arial" w:eastAsia="MS Mincho" w:hAnsi="Arial" w:cs="Arial"/>
-          <w:sz w:val="20"/>
-          <w:szCs w:val="20"/>
-          <w:lang w:val="en-US"/>
-        </w:rPr>
-        <w:tab/>
-      </w:r>
-      <w:r>
-        <w:rPr>
-          <w:rFonts w:ascii="Arial" w:eastAsia="MS Mincho" w:hAnsi="Arial" w:cs="Arial"/>
-          <w:sz w:val="20"/>
-          <w:szCs w:val="20"/>
-          <w:lang w:val="en-US"/>
-        </w:rPr>
-        <w:tab/>
-      </w:r>
-      <w:r>
-        <w:rPr>
-          <w:rFonts w:ascii="Arial" w:eastAsia="MS Mincho" w:hAnsi="Arial" w:cs="Arial"/>
-          <w:sz w:val="20"/>
-          <w:szCs w:val="20"/>
-          <w:lang w:val="en-US"/>
-        </w:rPr>
-        <w:tab/>
-      </w:r>
-      <w:r>
-        <w:rPr>
-          <w:rFonts w:ascii="Arial" w:eastAsia="MS Mincho" w:hAnsi="Arial" w:cs="Arial"/>
-          <w:sz w:val="20"/>
-          <w:szCs w:val="20"/>
-          <w:lang w:val="en-US"/>
-        </w:rPr>
-        <w:tab/>
-      </w:r>
-      <w:r>
-        <w:rPr>
-          <w:rFonts w:ascii="Arial" w:eastAsia="MS Mincho" w:hAnsi="Arial" w:cs="Arial"/>
-          <w:sz w:val="20"/>
-          <w:szCs w:val="20"/>
-          <w:lang w:val="en-US"/>
-        </w:rPr>
-        <w:tab/>
-      </w:r>
-      <w:r>
-        <w:rPr>
-          <w:rFonts w:ascii="Arial" w:eastAsia="MS Mincho" w:hAnsi="Arial" w:cs="Arial"/>
-          <w:sz w:val="20"/>
-          <w:szCs w:val="20"/>
-          <w:lang w:val="en-US"/>
-        </w:rPr>
-        <w:tab/>
-      </w:r>
-      <w:r>
-        <w:rPr>
-          <w:rFonts w:ascii="Arial" w:eastAsia="MS Mincho" w:hAnsi="Arial" w:cs="Arial"/>
-          <w:sz w:val="20"/>
-          <w:szCs w:val="20"/>
-          <w:lang w:val="en-US"/>
-        </w:rPr>
-        <w:tab/>
-      </w:r>
-      <w:r>
-        <w:rPr>
-          <w:rFonts w:ascii="Arial" w:eastAsia="MS Mincho" w:hAnsi="Arial" w:cs="Arial"/>
-          <w:sz w:val="20"/>
-          <w:szCs w:val="20"/>
-          <w:lang w:val="en-US"/>
-        </w:rPr>
-        <w:tab/>
-        <w:t>(1)</w:t>
-      </w:r>
-      <w:r>
-        <w:rPr>
-          <w:rFonts w:ascii="Arial" w:eastAsia="MS Mincho" w:hAnsi="Arial" w:cs="Arial"/>
-          <w:sz w:val="20"/>
-          <w:szCs w:val="20"/>
-          <w:lang w:val="en-US"/>
-        </w:rPr>
-        <w:tab/>
-      </w:r>
-    </w:p>
-    <w:p>
-      <w:pPr>
-        <w:spacing w:after="0" w:line="240" w:lineRule="auto"/>
-        <w:ind w:firstLine="360"/>
-        <w:rPr>
-          <w:rFonts w:ascii="Arial" w:eastAsia="MS Mincho" w:hAnsi="Arial" w:cs="Arial"/>
-          <w:sz w:val="20"/>
-          <w:szCs w:val="20"/>
-          <w:lang w:val="en-US"/>
-        </w:rPr>
-      </w:pPr>
-      <w:r>
-        <w:rPr>
-          <w:rFonts w:ascii="Arial" w:eastAsia="MS Mincho" w:hAnsi="Arial" w:cs="Arial"/>
-          <w:position w:val="-22"/>
-          <w:sz w:val="20"/>
-          <w:szCs w:val="20"/>
-          <w:lang w:val="en-US"/>
-        </w:rPr>
-        <w:object w:dxaOrig="4459" w:dyaOrig="560">
-          <v:shape id="_x0000_i1027" type="#_x0000_t75" style="width:223.15pt;height:28.55pt" o:ole="">
-            <v:imagedata r:id="rId11" o:title=""/>
-          </v:shape>
-          <o:OLEObject Type="Embed" ProgID="Equation.3" ShapeID="_x0000_i1027" DrawAspect="Content" ObjectID="_1652452694" r:id="rId12"/>
+          <o:OLEObject Type="Embed" ProgID="Equation.3" ShapeID="_x0000_i1027" DrawAspect="Content" ObjectID="_1652732813" r:id="rId11"/>
         </w:object>
       </w:r>
       <w:r>
@@ -2770,6 +2619,7 @@
           <w:id w:val="815155566"/>
           <w:citation/>
         </w:sdtPr>
+        <w:sdtEndPr/>
         <w:sdtContent>
           <w:r>
             <w:rPr>
@@ -3125,25 +2975,18 @@
     </w:p>
     <w:p>
       <w:pPr>
+        <w:keepNext/>
         <w:spacing w:after="0" w:line="240" w:lineRule="auto"/>
         <w:contextualSpacing/>
         <w:jc w:val="center"/>
-        <w:rPr>
-          <w:rFonts w:ascii="Arial" w:eastAsia="MS Mincho" w:hAnsi="Arial" w:cs="Arial"/>
-          <w:bCs/>
-          <w:sz w:val="20"/>
-          <w:szCs w:val="20"/>
-          <w:lang w:val="en-US" w:eastAsia="ja-JP"/>
-        </w:rPr>
-      </w:pPr>
-      <w:bookmarkStart w:id="0" w:name="_GoBack"/>
+      </w:pPr>
       <w:r>
         <w:rPr>
           <w:noProof/>
           <w:lang w:eastAsia="id-ID"/>
         </w:rPr>
         <w:drawing>
-          <wp:inline distT="0" distB="0" distL="0" distR="0" wp14:anchorId="7EF497E4" wp14:editId="08740476">
+          <wp:inline distT="0" distB="0" distL="0" distR="0" wp14:anchorId="22BB91F8" wp14:editId="10DB93B7">
             <wp:extent cx="3000375" cy="2190750"/>
             <wp:effectExtent l="0" t="0" r="9525" b="0"/>
             <wp:docPr id="26" name="Picture 26"/>
@@ -3158,7 +3001,7 @@
                     <pic:cNvPicPr/>
                   </pic:nvPicPr>
                   <pic:blipFill>
-                    <a:blip r:embed="rId13"/>
+                    <a:blip r:embed="rId12"/>
                     <a:stretch>
                       <a:fillRect/>
                     </a:stretch>
@@ -3178,35 +3021,111 @@
           </wp:inline>
         </w:drawing>
       </w:r>
-      <w:bookmarkEnd w:id="0"/>
-    </w:p>
-    <w:p>
-      <w:pPr>
-        <w:spacing w:after="0" w:line="240" w:lineRule="auto"/>
-        <w:contextualSpacing/>
+    </w:p>
+    <w:p>
+      <w:pPr>
+        <w:pStyle w:val="Caption"/>
         <w:jc w:val="center"/>
         <w:rPr>
           <w:rFonts w:ascii="Arial" w:eastAsia="MS Mincho" w:hAnsi="Arial" w:cs="Arial"/>
           <w:bCs/>
-          <w:sz w:val="20"/>
-          <w:szCs w:val="20"/>
-          <w:lang w:val="en-US" w:eastAsia="ja-JP"/>
-        </w:rPr>
-      </w:pPr>
-    </w:p>
-    <w:p>
-      <w:pPr>
-        <w:spacing w:after="0" w:line="240" w:lineRule="auto"/>
-        <w:contextualSpacing/>
-        <w:jc w:val="center"/>
-        <w:rPr>
-          <w:rFonts w:ascii="Arial" w:eastAsia="MS Mincho" w:hAnsi="Arial" w:cs="Arial"/>
-          <w:bCs/>
-          <w:sz w:val="20"/>
-          <w:szCs w:val="20"/>
-          <w:lang w:val="en-US" w:eastAsia="ja-JP"/>
-        </w:rPr>
-      </w:pPr>
+          <w:i w:val="0"/>
+          <w:color w:val="auto"/>
+          <w:sz w:val="22"/>
+          <w:szCs w:val="20"/>
+          <w:lang w:val="en-US" w:eastAsia="ja-JP"/>
+        </w:rPr>
+      </w:pPr>
+      <w:r>
+        <w:rPr>
+          <w:rFonts w:ascii="Arial" w:hAnsi="Arial" w:cs="Arial"/>
+          <w:b/>
+          <w:i w:val="0"/>
+          <w:color w:val="auto"/>
+          <w:sz w:val="20"/>
+        </w:rPr>
+        <w:t xml:space="preserve">Gambar </w:t>
+      </w:r>
+      <w:r>
+        <w:rPr>
+          <w:rFonts w:ascii="Arial" w:hAnsi="Arial" w:cs="Arial"/>
+          <w:b/>
+          <w:i w:val="0"/>
+          <w:color w:val="auto"/>
+          <w:sz w:val="20"/>
+        </w:rPr>
+        <w:fldChar w:fldCharType="begin"/>
+      </w:r>
+      <w:r>
+        <w:rPr>
+          <w:rFonts w:ascii="Arial" w:hAnsi="Arial" w:cs="Arial"/>
+          <w:b/>
+          <w:i w:val="0"/>
+          <w:color w:val="auto"/>
+          <w:sz w:val="20"/>
+        </w:rPr>
+        <w:instrText xml:space="preserve"> SEQ Gambar \* ARABIC </w:instrText>
+      </w:r>
+      <w:r>
+        <w:rPr>
+          <w:rFonts w:ascii="Arial" w:hAnsi="Arial" w:cs="Arial"/>
+          <w:b/>
+          <w:i w:val="0"/>
+          <w:color w:val="auto"/>
+          <w:sz w:val="20"/>
+        </w:rPr>
+        <w:fldChar w:fldCharType="separate"/>
+      </w:r>
+      <w:r>
+        <w:rPr>
+          <w:rFonts w:ascii="Arial" w:hAnsi="Arial" w:cs="Arial"/>
+          <w:b/>
+          <w:i w:val="0"/>
+          <w:noProof/>
+          <w:color w:val="auto"/>
+          <w:sz w:val="20"/>
+        </w:rPr>
+        <w:t>1</w:t>
+      </w:r>
+      <w:r>
+        <w:rPr>
+          <w:rFonts w:ascii="Arial" w:hAnsi="Arial" w:cs="Arial"/>
+          <w:b/>
+          <w:i w:val="0"/>
+          <w:color w:val="auto"/>
+          <w:sz w:val="20"/>
+        </w:rPr>
+        <w:fldChar w:fldCharType="end"/>
+      </w:r>
+      <w:r>
+        <w:rPr>
+          <w:rFonts w:ascii="Arial" w:hAnsi="Arial" w:cs="Arial"/>
+          <w:i w:val="0"/>
+          <w:color w:val="auto"/>
+          <w:sz w:val="20"/>
+          <w:lang w:val="en-US"/>
+        </w:rPr>
+        <w:t xml:space="preserve">. </w:t>
+      </w:r>
+      <w:r>
+        <w:rPr>
+          <w:rFonts w:ascii="Arial" w:hAnsi="Arial" w:cs="Arial"/>
+          <w:color w:val="auto"/>
+          <w:sz w:val="20"/>
+          <w:lang w:val="en-US"/>
+        </w:rPr>
+        <w:t xml:space="preserve">Metric </w:t>
+      </w:r>
+      <w:r>
+        <w:rPr>
+          <w:rFonts w:ascii="Arial" w:hAnsi="Arial" w:cs="Arial"/>
+          <w:i w:val="0"/>
+          <w:color w:val="auto"/>
+          <w:sz w:val="20"/>
+          <w:lang w:val="en-US"/>
+        </w:rPr>
+        <w:t>ontologi</w:t>
+      </w:r>
     </w:p>
     <w:p>
       <w:pPr>
@@ -3347,7 +3266,19 @@
           <w:szCs w:val="20"/>
           <w:lang w:val="en-GB" w:eastAsia="ja-JP"/>
         </w:rPr>
-        <w:t>If more level of numbered list is needed:</w:t>
+        <w:t xml:space="preserve">If more level of numbered list is </w:t>
+      </w:r>
+      <w:bookmarkStart w:id="0" w:name="_GoBack"/>
+      <w:bookmarkEnd w:id="0"/>
+      <w:r>
+        <w:rPr>
+          <w:rFonts w:ascii="Arial" w:eastAsia="MS Mincho" w:hAnsi="Arial" w:cs="Arial"/>
+          <w:bCs/>
+          <w:sz w:val="20"/>
+          <w:szCs w:val="20"/>
+          <w:lang w:val="en-GB" w:eastAsia="ja-JP"/>
+        </w:rPr>
+        <w:t>needed:</w:t>
       </w:r>
     </w:p>
     <w:p>
@@ -8966,10 +8897,10 @@
       </w:pPr>
     </w:p>
     <w:sectPr>
-      <w:headerReference w:type="even" r:id="rId14"/>
-      <w:headerReference w:type="default" r:id="rId15"/>
-      <w:footerReference w:type="even" r:id="rId16"/>
-      <w:footerReference w:type="default" r:id="rId17"/>
+      <w:headerReference w:type="even" r:id="rId13"/>
+      <w:headerReference w:type="default" r:id="rId14"/>
+      <w:footerReference w:type="even" r:id="rId15"/>
+      <w:footerReference w:type="default" r:id="rId16"/>
       <w:pgSz w:w="11906" w:h="16838" w:code="9"/>
       <w:pgMar w:top="1440" w:right="1440" w:bottom="1440" w:left="1440" w:header="720" w:footer="720" w:gutter="0"/>
       <w:cols w:space="720"/>
@@ -10855,6 +10786,7 @@
   <w:style w:type="character" w:default="1" w:styleId="DefaultParagraphFont">
     <w:name w:val="Default Paragraph Font"/>
     <w:uiPriority w:val="1"/>
+    <w:semiHidden/>
     <w:unhideWhenUsed/>
   </w:style>
   <w:style w:type="table" w:default="1" w:styleId="TableNormal">
@@ -10962,6 +10894,25 @@
       <w:ind w:left="720"/>
       <w:contextualSpacing/>
     </w:pPr>
+  </w:style>
+  <w:style w:type="paragraph" w:styleId="Caption">
+    <w:name w:val="caption"/>
+    <w:basedOn w:val="Normal"/>
+    <w:next w:val="Normal"/>
+    <w:uiPriority w:val="35"/>
+    <w:unhideWhenUsed/>
+    <w:qFormat/>
+    <w:rsid w:val="00BD67A9"/>
+    <w:pPr>
+      <w:spacing w:line="240" w:lineRule="auto"/>
+    </w:pPr>
+    <w:rPr>
+      <w:i/>
+      <w:iCs/>
+      <w:color w:val="1F497D" w:themeColor="text2"/>
+      <w:sz w:val="18"/>
+      <w:szCs w:val="18"/>
+    </w:rPr>
   </w:style>
 </w:styles>
 </file>
@@ -11301,7 +11252,7 @@
 </file>
 
 <file path=customXml/itemProps1.xml><?xml version="1.0" encoding="utf-8"?>
-<ds:datastoreItem xmlns:ds="http://schemas.openxmlformats.org/officeDocument/2006/customXml" ds:itemID="{55878475-1258-4AF3-A394-4956F1957870}">
+<ds:datastoreItem xmlns:ds="http://schemas.openxmlformats.org/officeDocument/2006/customXml" ds:itemID="{B6379E41-E654-4BBA-BF37-76A02C9251EE}">
   <ds:schemaRefs>
     <ds:schemaRef ds:uri="http://schemas.openxmlformats.org/officeDocument/2006/bibliography"/>
   </ds:schemaRefs>

</xml_diff>